<commit_message>
Added project specification and added skeletons for the pages.
</commit_message>
<xml_diff>
--- a/Internet Technologies Project/Practical Project/Documentation/Specification.docx
+++ b/Internet Technologies Project/Practical Project/Documentation/Specification.docx
@@ -8,6 +8,7 @@
           <w:sz w:val="28"/>
           <w:szCs w:val="28"/>
           <w:u w:val="single"/>
+          <w:lang w:val="en-US"/>
         </w:rPr>
       </w:pPr>
       <w:r>
@@ -17,24 +18,38 @@
           <w:szCs w:val="28"/>
           <w:u w:val="single"/>
         </w:rPr>
-        <w:t>Примерен</w:t>
+        <w:t xml:space="preserve">Спецификация на проекта </w:t>
+      </w:r>
+      <w:bookmarkStart w:id="0" w:name="OLE_LINK1"/>
+      <w:bookmarkStart w:id="1" w:name="OLE_LINK2"/>
+      <w:bookmarkStart w:id="2" w:name="OLE_LINK3"/>
+      <w:bookmarkStart w:id="3" w:name="OLE_LINK4"/>
+      <w:bookmarkStart w:id="4" w:name="_GoBack"/>
+      <w:r>
+        <w:rPr>
+          <w:b/>
+          <w:sz w:val="28"/>
+          <w:szCs w:val="28"/>
+          <w:u w:val="single"/>
+          <w:lang w:val="en-US"/>
+        </w:rPr>
+        <w:t xml:space="preserve">Simple </w:t>
       </w:r>
       <w:r>
         <w:rPr>
+          <w:b/>
           <w:sz w:val="28"/>
           <w:szCs w:val="28"/>
           <w:u w:val="single"/>
+          <w:lang w:val="en-US"/>
         </w:rPr>
-        <w:t xml:space="preserve"> вид на спец</w:t>
+        <w:t>Organizer</w:t>
       </w:r>
-      <w:r>
-        <w:rPr>
-          <w:sz w:val="28"/>
-          <w:szCs w:val="28"/>
-          <w:u w:val="single"/>
-        </w:rPr>
-        <w:t>ификацията на проекта</w:t>
-      </w:r>
+      <w:bookmarkEnd w:id="0"/>
+      <w:bookmarkEnd w:id="1"/>
+      <w:bookmarkEnd w:id="2"/>
+      <w:bookmarkEnd w:id="3"/>
+      <w:bookmarkEnd w:id="4"/>
     </w:p>
     <w:p>
       <w:pPr>
@@ -43,6 +58,7 @@
           <w:rFonts w:eastAsia="Times New Roman" w:cs="Times New Roman"/>
           <w:sz w:val="24"/>
           <w:szCs w:val="24"/>
+          <w:lang w:val="en-US"/>
         </w:rPr>
       </w:pPr>
       <w:r>
@@ -61,12 +77,40 @@
           <w:bCs/>
           <w:sz w:val="24"/>
           <w:szCs w:val="24"/>
+          <w:lang w:val="en-US"/>
         </w:rPr>
-        <w:t>Музикален магазин</w:t>
+        <w:t>Simple Organizer</w:t>
       </w:r>
     </w:p>
     <w:p>
       <w:pPr>
+        <w:spacing w:after="120" w:line="240" w:lineRule="auto"/>
+        <w:rPr>
+          <w:rFonts w:eastAsia="Times New Roman" w:cs="Times New Roman"/>
+          <w:b/>
+          <w:bCs/>
+          <w:sz w:val="24"/>
+          <w:szCs w:val="24"/>
+        </w:rPr>
+      </w:pPr>
+      <w:r>
+        <w:rPr>
+          <w:rFonts w:eastAsia="Times New Roman" w:cs="Times New Roman"/>
+          <w:b/>
+          <w:bCs/>
+          <w:sz w:val="24"/>
+          <w:szCs w:val="24"/>
+        </w:rPr>
+        <w:t xml:space="preserve">Разработчик: </w:t>
+      </w:r>
+    </w:p>
+    <w:p>
+      <w:pPr>
+        <w:pStyle w:val="ListParagraph"/>
+        <w:numPr>
+          <w:ilvl w:val="0"/>
+          <w:numId w:val="2"/>
+        </w:numPr>
         <w:spacing w:after="120" w:line="240" w:lineRule="auto"/>
         <w:rPr>
           <w:rFonts w:eastAsia="Times New Roman" w:cs="Times New Roman"/>
@@ -82,7 +126,17 @@
           <w:sz w:val="24"/>
           <w:szCs w:val="24"/>
         </w:rPr>
-        <w:t xml:space="preserve">Разработчик: </w:t>
+        <w:t>Име</w:t>
+      </w:r>
+      <w:r>
+        <w:rPr>
+          <w:rFonts w:eastAsia="Times New Roman" w:cs="Times New Roman"/>
+          <w:b/>
+          <w:bCs/>
+          <w:sz w:val="24"/>
+          <w:szCs w:val="24"/>
+        </w:rPr>
+        <w:t>:</w:t>
       </w:r>
       <w:r>
         <w:rPr>
@@ -91,7 +145,7 @@
           <w:sz w:val="24"/>
           <w:szCs w:val="24"/>
         </w:rPr>
-        <w:t>Име</w:t>
+        <w:t xml:space="preserve"> </w:t>
       </w:r>
       <w:r>
         <w:rPr>
@@ -100,7 +154,259 @@
           <w:sz w:val="24"/>
           <w:szCs w:val="24"/>
         </w:rPr>
-        <w:t xml:space="preserve"> и Фамилия, факултетен номер, група;специалност.</w:t>
+        <w:t>Теодор Ивано</w:t>
+      </w:r>
+      <w:r>
+        <w:rPr>
+          <w:rFonts w:eastAsia="Times New Roman" w:cs="Times New Roman"/>
+          <w:bCs/>
+          <w:sz w:val="24"/>
+          <w:szCs w:val="24"/>
+        </w:rPr>
+        <w:t>в</w:t>
+      </w:r>
+      <w:r>
+        <w:rPr>
+          <w:rFonts w:eastAsia="Times New Roman" w:cs="Times New Roman"/>
+          <w:bCs/>
+          <w:sz w:val="24"/>
+          <w:szCs w:val="24"/>
+        </w:rPr>
+        <w:t xml:space="preserve"> Куртев</w:t>
+      </w:r>
+    </w:p>
+    <w:p>
+      <w:pPr>
+        <w:pStyle w:val="ListParagraph"/>
+        <w:numPr>
+          <w:ilvl w:val="0"/>
+          <w:numId w:val="2"/>
+        </w:numPr>
+        <w:spacing w:after="120" w:line="240" w:lineRule="auto"/>
+        <w:rPr>
+          <w:rFonts w:eastAsia="Times New Roman" w:cs="Times New Roman"/>
+          <w:sz w:val="24"/>
+          <w:szCs w:val="24"/>
+        </w:rPr>
+      </w:pPr>
+      <w:r>
+        <w:rPr>
+          <w:rFonts w:eastAsia="Times New Roman" w:cs="Times New Roman"/>
+          <w:b/>
+          <w:bCs/>
+          <w:sz w:val="24"/>
+          <w:szCs w:val="24"/>
+        </w:rPr>
+        <w:t>Ф</w:t>
+      </w:r>
+      <w:r>
+        <w:rPr>
+          <w:rFonts w:eastAsia="Times New Roman" w:cs="Times New Roman"/>
+          <w:b/>
+          <w:bCs/>
+          <w:sz w:val="24"/>
+          <w:szCs w:val="24"/>
+        </w:rPr>
+        <w:t>акултетен номер</w:t>
+      </w:r>
+      <w:r>
+        <w:rPr>
+          <w:rFonts w:eastAsia="Times New Roman" w:cs="Times New Roman"/>
+          <w:b/>
+          <w:bCs/>
+          <w:sz w:val="24"/>
+          <w:szCs w:val="24"/>
+        </w:rPr>
+        <w:t>:</w:t>
+      </w:r>
+      <w:r>
+        <w:rPr>
+          <w:rFonts w:eastAsia="Times New Roman" w:cs="Times New Roman"/>
+          <w:bCs/>
+          <w:sz w:val="24"/>
+          <w:szCs w:val="24"/>
+        </w:rPr>
+        <w:t xml:space="preserve"> 118020</w:t>
+      </w:r>
+    </w:p>
+    <w:p>
+      <w:pPr>
+        <w:pStyle w:val="ListParagraph"/>
+        <w:numPr>
+          <w:ilvl w:val="0"/>
+          <w:numId w:val="2"/>
+        </w:numPr>
+        <w:spacing w:after="120" w:line="240" w:lineRule="auto"/>
+        <w:rPr>
+          <w:rFonts w:eastAsia="Times New Roman" w:cs="Times New Roman"/>
+          <w:sz w:val="24"/>
+          <w:szCs w:val="24"/>
+        </w:rPr>
+      </w:pPr>
+      <w:r>
+        <w:rPr>
+          <w:rFonts w:eastAsia="Times New Roman" w:cs="Times New Roman"/>
+          <w:b/>
+          <w:bCs/>
+          <w:sz w:val="24"/>
+          <w:szCs w:val="24"/>
+        </w:rPr>
+        <w:t>Г</w:t>
+      </w:r>
+      <w:r>
+        <w:rPr>
+          <w:rFonts w:eastAsia="Times New Roman" w:cs="Times New Roman"/>
+          <w:b/>
+          <w:bCs/>
+          <w:sz w:val="24"/>
+          <w:szCs w:val="24"/>
+        </w:rPr>
+        <w:t>рупа</w:t>
+      </w:r>
+      <w:r>
+        <w:rPr>
+          <w:rFonts w:eastAsia="Times New Roman" w:cs="Times New Roman"/>
+          <w:b/>
+          <w:bCs/>
+          <w:sz w:val="24"/>
+          <w:szCs w:val="24"/>
+        </w:rPr>
+        <w:t>:</w:t>
+      </w:r>
+      <w:r>
+        <w:rPr>
+          <w:rFonts w:eastAsia="Times New Roman" w:cs="Times New Roman"/>
+          <w:bCs/>
+          <w:sz w:val="24"/>
+          <w:szCs w:val="24"/>
+        </w:rPr>
+        <w:t xml:space="preserve"> 1708</w:t>
+      </w:r>
+    </w:p>
+    <w:p>
+      <w:pPr>
+        <w:pStyle w:val="ListParagraph"/>
+        <w:numPr>
+          <w:ilvl w:val="0"/>
+          <w:numId w:val="2"/>
+        </w:numPr>
+        <w:spacing w:after="120" w:line="240" w:lineRule="auto"/>
+        <w:rPr>
+          <w:rFonts w:eastAsia="Times New Roman" w:cs="Times New Roman"/>
+          <w:sz w:val="24"/>
+          <w:szCs w:val="24"/>
+        </w:rPr>
+      </w:pPr>
+      <w:r>
+        <w:rPr>
+          <w:rFonts w:eastAsia="Times New Roman" w:cs="Times New Roman"/>
+          <w:b/>
+          <w:bCs/>
+          <w:sz w:val="24"/>
+          <w:szCs w:val="24"/>
+        </w:rPr>
+        <w:t>П</w:t>
+      </w:r>
+      <w:r>
+        <w:rPr>
+          <w:rFonts w:eastAsia="Times New Roman" w:cs="Times New Roman"/>
+          <w:b/>
+          <w:bCs/>
+          <w:sz w:val="24"/>
+          <w:szCs w:val="24"/>
+        </w:rPr>
+        <w:t>оток</w:t>
+      </w:r>
+      <w:r>
+        <w:rPr>
+          <w:rFonts w:eastAsia="Times New Roman" w:cs="Times New Roman"/>
+          <w:b/>
+          <w:bCs/>
+          <w:sz w:val="24"/>
+          <w:szCs w:val="24"/>
+        </w:rPr>
+        <w:t>:</w:t>
+      </w:r>
+      <w:r>
+        <w:rPr>
+          <w:rFonts w:eastAsia="Times New Roman" w:cs="Times New Roman"/>
+          <w:bCs/>
+          <w:sz w:val="24"/>
+          <w:szCs w:val="24"/>
+        </w:rPr>
+        <w:t xml:space="preserve"> </w:t>
+      </w:r>
+      <w:r>
+        <w:rPr>
+          <w:rFonts w:eastAsia="Times New Roman" w:cs="Times New Roman"/>
+          <w:bCs/>
+          <w:sz w:val="24"/>
+          <w:szCs w:val="24"/>
+        </w:rPr>
+        <w:t>177</w:t>
+      </w:r>
+    </w:p>
+    <w:p>
+      <w:pPr>
+        <w:pStyle w:val="ListParagraph"/>
+        <w:numPr>
+          <w:ilvl w:val="0"/>
+          <w:numId w:val="2"/>
+        </w:numPr>
+        <w:spacing w:after="120" w:line="240" w:lineRule="auto"/>
+        <w:rPr>
+          <w:rFonts w:eastAsia="Times New Roman" w:cs="Times New Roman"/>
+          <w:sz w:val="24"/>
+          <w:szCs w:val="24"/>
+        </w:rPr>
+      </w:pPr>
+      <w:r>
+        <w:rPr>
+          <w:rFonts w:eastAsia="Times New Roman" w:cs="Times New Roman"/>
+          <w:b/>
+          <w:bCs/>
+          <w:sz w:val="24"/>
+          <w:szCs w:val="24"/>
+        </w:rPr>
+        <w:t>С</w:t>
+      </w:r>
+      <w:r>
+        <w:rPr>
+          <w:rFonts w:eastAsia="Times New Roman" w:cs="Times New Roman"/>
+          <w:b/>
+          <w:bCs/>
+          <w:sz w:val="24"/>
+          <w:szCs w:val="24"/>
+        </w:rPr>
+        <w:t>пециалност</w:t>
+      </w:r>
+      <w:r>
+        <w:rPr>
+          <w:rFonts w:eastAsia="Times New Roman" w:cs="Times New Roman"/>
+          <w:b/>
+          <w:bCs/>
+          <w:sz w:val="24"/>
+          <w:szCs w:val="24"/>
+        </w:rPr>
+        <w:t>:</w:t>
+      </w:r>
+      <w:r>
+        <w:rPr>
+          <w:rFonts w:eastAsia="Times New Roman" w:cs="Times New Roman"/>
+          <w:bCs/>
+          <w:sz w:val="24"/>
+          <w:szCs w:val="24"/>
+        </w:rPr>
+        <w:t xml:space="preserve"> Бизнес информатика</w:t>
+      </w:r>
+      <w:r>
+        <w:rPr>
+          <w:rFonts w:eastAsia="Times New Roman" w:cs="Times New Roman"/>
+          <w:bCs/>
+          <w:sz w:val="24"/>
+          <w:szCs w:val="24"/>
+        </w:rPr>
+        <w:t>.</w:t>
       </w:r>
     </w:p>
     <w:p>
@@ -132,7 +438,10 @@
         <w:spacing w:after="120"/>
       </w:pPr>
       <w:r>
-        <w:t xml:space="preserve">Да предлага информация за магазина. </w:t>
+        <w:t>Бърз начин за организиране на събития</w:t>
+      </w:r>
+      <w:r>
+        <w:t xml:space="preserve">. </w:t>
       </w:r>
     </w:p>
     <w:p>
@@ -144,7 +453,13 @@
         <w:spacing w:after="120"/>
       </w:pPr>
       <w:r>
-        <w:t xml:space="preserve">Да предлага информация за продаваните албуми. </w:t>
+        <w:t xml:space="preserve">Лесен достъп до всяко едно </w:t>
+      </w:r>
+      <w:r>
+        <w:t>събитие</w:t>
+      </w:r>
+      <w:r>
+        <w:t xml:space="preserve">. </w:t>
       </w:r>
     </w:p>
     <w:p>
@@ -156,7 +471,19 @@
         <w:spacing w:after="120"/>
       </w:pPr>
       <w:r>
-        <w:t xml:space="preserve">Възможност за поръчване на албум. </w:t>
+        <w:t xml:space="preserve">Лесно </w:t>
+      </w:r>
+      <w:r>
+        <w:t>намиране</w:t>
+      </w:r>
+      <w:r>
+        <w:t xml:space="preserve"> на определена категория </w:t>
+      </w:r>
+      <w:r>
+        <w:t>събития</w:t>
+      </w:r>
+      <w:r>
+        <w:t xml:space="preserve">. </w:t>
       </w:r>
     </w:p>
     <w:p>
@@ -168,7 +495,16 @@
         <w:spacing w:after="120"/>
       </w:pPr>
       <w:r>
-        <w:t xml:space="preserve">Реклама на дейността на клуба към магазина. </w:t>
+        <w:t xml:space="preserve">Напомняне </w:t>
+      </w:r>
+      <w:r>
+        <w:t>з</w:t>
+      </w:r>
+      <w:r>
+        <w:t>а определено събитие</w:t>
+      </w:r>
+      <w:r>
+        <w:t xml:space="preserve">. </w:t>
       </w:r>
     </w:p>
     <w:p>
@@ -180,7 +516,19 @@
         <w:spacing w:after="120"/>
       </w:pPr>
       <w:r>
-        <w:t xml:space="preserve">Реклама на ученическа група, спонсорирана от собственика. </w:t>
+        <w:t xml:space="preserve">Добавяне на </w:t>
+      </w:r>
+      <w:r>
+        <w:rPr>
+          <w:lang w:val="en-US"/>
+        </w:rPr>
+        <w:t xml:space="preserve">TODO </w:t>
+      </w:r>
+      <w:r>
+        <w:t>листове към дадено събитие</w:t>
+      </w:r>
+      <w:r>
+        <w:t xml:space="preserve">. </w:t>
       </w:r>
     </w:p>
     <w:p>
@@ -218,7 +566,15 @@
           <w:sz w:val="24"/>
           <w:szCs w:val="24"/>
         </w:rPr>
-        <w:t xml:space="preserve">Да обединява хора с интерес към музиката и общуването. </w:t>
+        <w:t>Организиране на събитията за определен човек</w:t>
+      </w:r>
+      <w:r>
+        <w:rPr>
+          <w:rFonts w:eastAsia="Times New Roman" w:cs="Times New Roman"/>
+          <w:sz w:val="24"/>
+          <w:szCs w:val="24"/>
+        </w:rPr>
+        <w:t xml:space="preserve">. </w:t>
       </w:r>
     </w:p>
     <w:p>
@@ -258,8 +614,8 @@
         </w:rPr>
         <w:drawing>
           <wp:inline distT="0" distB="0" distL="0" distR="0" wp14:anchorId="33571053" wp14:editId="2E1A17D2">
-            <wp:extent cx="5048250" cy="1914525"/>
-            <wp:effectExtent l="0" t="0" r="0" b="0"/>
+            <wp:extent cx="6334125" cy="1914525"/>
+            <wp:effectExtent l="0" t="0" r="9525" b="0"/>
             <wp:docPr id="2" name="Diagram 2"/>
             <wp:cNvGraphicFramePr/>
             <a:graphic xmlns:a="http://schemas.openxmlformats.org/drawingml/2006/main">
@@ -341,72 +697,13 @@
         </w:rPr>
         <w:t>приложение за обработка на изображения.</w:t>
       </w:r>
-    </w:p>
-    <w:p>
-      <w:pPr>
-        <w:spacing w:before="100" w:beforeAutospacing="1" w:after="100" w:afterAutospacing="1" w:line="240" w:lineRule="auto"/>
+      <w:r>
         <w:rPr>
           <w:rFonts w:eastAsia="Times New Roman" w:cs="Times New Roman"/>
           <w:sz w:val="24"/>
           <w:szCs w:val="24"/>
         </w:rPr>
-      </w:pPr>
-      <w:r>
-        <w:rPr>
-          <w:noProof/>
-          <w:lang w:val="en-US"/>
-        </w:rPr>
-        <w:drawing>
-          <wp:inline distT="0" distB="0" distL="0" distR="0" wp14:anchorId="3A109AB2" wp14:editId="2A0B7C7A">
-            <wp:extent cx="2835037" cy="1819275"/>
-            <wp:effectExtent l="0" t="0" r="3810" b="0"/>
-            <wp:docPr id="1" name="Picture 1" descr="http://oc.course.com/webwarrior/sklar4/includes/downloads/ch5/fig5-20.jpg"/>
-            <wp:cNvGraphicFramePr>
-              <a:graphicFrameLocks xmlns:a="http://schemas.openxmlformats.org/drawingml/2006/main" noChangeAspect="1"/>
-            </wp:cNvGraphicFramePr>
-            <a:graphic xmlns:a="http://schemas.openxmlformats.org/drawingml/2006/main">
-              <a:graphicData uri="http://schemas.openxmlformats.org/drawingml/2006/picture">
-                <pic:pic xmlns:pic="http://schemas.openxmlformats.org/drawingml/2006/picture">
-                  <pic:nvPicPr>
-                    <pic:cNvPr id="0" name="Picture 1" descr="http://oc.course.com/webwarrior/sklar4/includes/downloads/ch5/fig5-20.jpg"/>
-                    <pic:cNvPicPr>
-                      <a:picLocks noChangeAspect="1" noChangeArrowheads="1"/>
-                    </pic:cNvPicPr>
-                  </pic:nvPicPr>
-                  <pic:blipFill rotWithShape="1">
-                    <a:blip r:embed="rId10">
-                      <a:extLst>
-                        <a:ext uri="{28A0092B-C50C-407E-A947-70E740481C1C}">
-                          <a14:useLocalDpi xmlns:a14="http://schemas.microsoft.com/office/drawing/2010/main" val="0"/>
-                        </a:ext>
-                      </a:extLst>
-                    </a:blip>
-                    <a:srcRect l="9516" b="6736"/>
-                    <a:stretch/>
-                  </pic:blipFill>
-                  <pic:spPr bwMode="auto">
-                    <a:xfrm>
-                      <a:off x="0" y="0"/>
-                      <a:ext cx="2835234" cy="1819402"/>
-                    </a:xfrm>
-                    <a:prstGeom prst="rect">
-                      <a:avLst/>
-                    </a:prstGeom>
-                    <a:noFill/>
-                    <a:ln>
-                      <a:noFill/>
-                    </a:ln>
-                    <a:extLst>
-                      <a:ext uri="{53640926-AAD7-44D8-BBD7-CCE9431645EC}">
-                        <a14:shadowObscured xmlns:a14="http://schemas.microsoft.com/office/drawing/2010/main"/>
-                      </a:ext>
-                    </a:extLst>
-                  </pic:spPr>
-                </pic:pic>
-              </a:graphicData>
-            </a:graphic>
-          </wp:inline>
-        </w:drawing>
+        <w:br w:type="textWrapping" w:clear="all"/>
       </w:r>
     </w:p>
     <w:p>
@@ -441,8 +738,12 @@
     </w:p>
     <w:p>
       <w:pPr>
+        <w:pStyle w:val="ListParagraph"/>
+        <w:numPr>
+          <w:ilvl w:val="0"/>
+          <w:numId w:val="3"/>
+        </w:numPr>
         <w:spacing w:after="0" w:line="240" w:lineRule="auto"/>
-        <w:ind w:left="360"/>
         <w:rPr>
           <w:rFonts w:eastAsia="Times New Roman" w:cs="Times New Roman"/>
           <w:sz w:val="24"/>
@@ -455,72 +756,10 @@
           <w:sz w:val="24"/>
           <w:szCs w:val="24"/>
         </w:rPr>
-        <w:t>Учащи</w:t>
+        <w:t>Всеки имаш нужда от адекватна организация на събитията в своето ежедневие</w:t>
       </w:r>
     </w:p>
-    <w:p>
-      <w:pPr>
-        <w:spacing w:after="0" w:line="240" w:lineRule="auto"/>
-        <w:ind w:left="360"/>
-        <w:rPr>
-          <w:rFonts w:eastAsia="Times New Roman" w:cs="Times New Roman"/>
-          <w:sz w:val="24"/>
-          <w:szCs w:val="24"/>
-        </w:rPr>
-      </w:pPr>
-      <w:r>
-        <w:rPr>
-          <w:rFonts w:eastAsia="Times New Roman" w:cs="Times New Roman"/>
-          <w:bCs/>
-          <w:sz w:val="24"/>
-          <w:szCs w:val="24"/>
-        </w:rPr>
-        <w:lastRenderedPageBreak/>
-        <w:t>Р</w:t>
-      </w:r>
-      <w:r>
-        <w:rPr>
-          <w:rFonts w:eastAsia="Times New Roman" w:cs="Times New Roman"/>
-          <w:bCs/>
-          <w:sz w:val="24"/>
-          <w:szCs w:val="24"/>
-        </w:rPr>
-        <w:t>аботещи хора</w:t>
-      </w:r>
-    </w:p>
-    <w:p>
-      <w:pPr>
-        <w:spacing w:after="0" w:line="240" w:lineRule="auto"/>
-        <w:ind w:left="360"/>
-        <w:rPr>
-          <w:rFonts w:eastAsia="Times New Roman" w:cs="Times New Roman"/>
-          <w:sz w:val="24"/>
-          <w:szCs w:val="24"/>
-        </w:rPr>
-      </w:pPr>
-      <w:r>
-        <w:rPr>
-          <w:rFonts w:eastAsia="Times New Roman" w:cs="Times New Roman"/>
-          <w:bCs/>
-          <w:sz w:val="24"/>
-          <w:szCs w:val="24"/>
-        </w:rPr>
-        <w:t>Всеки, който се интересува от музика</w:t>
-      </w:r>
-      <w:r>
-        <w:rPr>
-          <w:rFonts w:eastAsia="Times New Roman" w:cs="Times New Roman"/>
-          <w:bCs/>
-          <w:sz w:val="24"/>
-          <w:szCs w:val="24"/>
-        </w:rPr>
-        <w:t>.</w:t>
-      </w:r>
-    </w:p>
-    <w:p>
-      <w:bookmarkStart w:id="0" w:name="_GoBack"/>
-      <w:bookmarkEnd w:id="0"/>
-    </w:p>
+    <w:p/>
     <w:sectPr>
       <w:pgSz w:w="12240" w:h="15840"/>
       <w:pgMar w:top="1440" w:right="1440" w:bottom="1440" w:left="1440" w:header="720" w:footer="720" w:gutter="0"/>
@@ -673,8 +912,239 @@
       </w:rPr>
     </w:lvl>
   </w:abstractNum>
+  <w:abstractNum w:abstractNumId="1">
+    <w:nsid w:val="33B3227E"/>
+    <w:multiLevelType w:val="hybridMultilevel"/>
+    <w:tmpl w:val="FF8E73DA"/>
+    <w:lvl w:ilvl="0" w:tplc="7C82E410">
+      <w:numFmt w:val="bullet"/>
+      <w:lvlText w:val="-"/>
+      <w:lvlJc w:val="left"/>
+      <w:pPr>
+        <w:ind w:left="720" w:hanging="360"/>
+      </w:pPr>
+      <w:rPr>
+        <w:rFonts w:ascii="Calibri" w:eastAsia="Times New Roman" w:hAnsi="Calibri" w:cs="Times New Roman" w:hint="default"/>
+      </w:rPr>
+    </w:lvl>
+    <w:lvl w:ilvl="1" w:tplc="04090003" w:tentative="1">
+      <w:start w:val="1"/>
+      <w:numFmt w:val="bullet"/>
+      <w:lvlText w:val="o"/>
+      <w:lvlJc w:val="left"/>
+      <w:pPr>
+        <w:ind w:left="1440" w:hanging="360"/>
+      </w:pPr>
+      <w:rPr>
+        <w:rFonts w:ascii="Courier New" w:hAnsi="Courier New" w:cs="Courier New" w:hint="default"/>
+      </w:rPr>
+    </w:lvl>
+    <w:lvl w:ilvl="2" w:tplc="04090005" w:tentative="1">
+      <w:start w:val="1"/>
+      <w:numFmt w:val="bullet"/>
+      <w:lvlText w:val=""/>
+      <w:lvlJc w:val="left"/>
+      <w:pPr>
+        <w:ind w:left="2160" w:hanging="360"/>
+      </w:pPr>
+      <w:rPr>
+        <w:rFonts w:ascii="Wingdings" w:hAnsi="Wingdings" w:hint="default"/>
+      </w:rPr>
+    </w:lvl>
+    <w:lvl w:ilvl="3" w:tplc="04090001" w:tentative="1">
+      <w:start w:val="1"/>
+      <w:numFmt w:val="bullet"/>
+      <w:lvlText w:val=""/>
+      <w:lvlJc w:val="left"/>
+      <w:pPr>
+        <w:ind w:left="2880" w:hanging="360"/>
+      </w:pPr>
+      <w:rPr>
+        <w:rFonts w:ascii="Symbol" w:hAnsi="Symbol" w:hint="default"/>
+      </w:rPr>
+    </w:lvl>
+    <w:lvl w:ilvl="4" w:tplc="04090003" w:tentative="1">
+      <w:start w:val="1"/>
+      <w:numFmt w:val="bullet"/>
+      <w:lvlText w:val="o"/>
+      <w:lvlJc w:val="left"/>
+      <w:pPr>
+        <w:ind w:left="3600" w:hanging="360"/>
+      </w:pPr>
+      <w:rPr>
+        <w:rFonts w:ascii="Courier New" w:hAnsi="Courier New" w:cs="Courier New" w:hint="default"/>
+      </w:rPr>
+    </w:lvl>
+    <w:lvl w:ilvl="5" w:tplc="04090005" w:tentative="1">
+      <w:start w:val="1"/>
+      <w:numFmt w:val="bullet"/>
+      <w:lvlText w:val=""/>
+      <w:lvlJc w:val="left"/>
+      <w:pPr>
+        <w:ind w:left="4320" w:hanging="360"/>
+      </w:pPr>
+      <w:rPr>
+        <w:rFonts w:ascii="Wingdings" w:hAnsi="Wingdings" w:hint="default"/>
+      </w:rPr>
+    </w:lvl>
+    <w:lvl w:ilvl="6" w:tplc="04090001" w:tentative="1">
+      <w:start w:val="1"/>
+      <w:numFmt w:val="bullet"/>
+      <w:lvlText w:val=""/>
+      <w:lvlJc w:val="left"/>
+      <w:pPr>
+        <w:ind w:left="5040" w:hanging="360"/>
+      </w:pPr>
+      <w:rPr>
+        <w:rFonts w:ascii="Symbol" w:hAnsi="Symbol" w:hint="default"/>
+      </w:rPr>
+    </w:lvl>
+    <w:lvl w:ilvl="7" w:tplc="04090003" w:tentative="1">
+      <w:start w:val="1"/>
+      <w:numFmt w:val="bullet"/>
+      <w:lvlText w:val="o"/>
+      <w:lvlJc w:val="left"/>
+      <w:pPr>
+        <w:ind w:left="5760" w:hanging="360"/>
+      </w:pPr>
+      <w:rPr>
+        <w:rFonts w:ascii="Courier New" w:hAnsi="Courier New" w:cs="Courier New" w:hint="default"/>
+      </w:rPr>
+    </w:lvl>
+    <w:lvl w:ilvl="8" w:tplc="04090005" w:tentative="1">
+      <w:start w:val="1"/>
+      <w:numFmt w:val="bullet"/>
+      <w:lvlText w:val=""/>
+      <w:lvlJc w:val="left"/>
+      <w:pPr>
+        <w:ind w:left="6480" w:hanging="360"/>
+      </w:pPr>
+      <w:rPr>
+        <w:rFonts w:ascii="Wingdings" w:hAnsi="Wingdings" w:hint="default"/>
+      </w:rPr>
+    </w:lvl>
+  </w:abstractNum>
+  <w:abstractNum w:abstractNumId="2">
+    <w:nsid w:val="43154C87"/>
+    <w:multiLevelType w:val="hybridMultilevel"/>
+    <w:tmpl w:val="4D3A10D4"/>
+    <w:lvl w:ilvl="0" w:tplc="04090001">
+      <w:start w:val="1"/>
+      <w:numFmt w:val="bullet"/>
+      <w:lvlText w:val=""/>
+      <w:lvlJc w:val="left"/>
+      <w:pPr>
+        <w:ind w:left="720" w:hanging="360"/>
+      </w:pPr>
+      <w:rPr>
+        <w:rFonts w:ascii="Symbol" w:hAnsi="Symbol" w:hint="default"/>
+      </w:rPr>
+    </w:lvl>
+    <w:lvl w:ilvl="1" w:tplc="04090003" w:tentative="1">
+      <w:start w:val="1"/>
+      <w:numFmt w:val="bullet"/>
+      <w:lvlText w:val="o"/>
+      <w:lvlJc w:val="left"/>
+      <w:pPr>
+        <w:ind w:left="1440" w:hanging="360"/>
+      </w:pPr>
+      <w:rPr>
+        <w:rFonts w:ascii="Courier New" w:hAnsi="Courier New" w:cs="Courier New" w:hint="default"/>
+      </w:rPr>
+    </w:lvl>
+    <w:lvl w:ilvl="2" w:tplc="04090005" w:tentative="1">
+      <w:start w:val="1"/>
+      <w:numFmt w:val="bullet"/>
+      <w:lvlText w:val=""/>
+      <w:lvlJc w:val="left"/>
+      <w:pPr>
+        <w:ind w:left="2160" w:hanging="360"/>
+      </w:pPr>
+      <w:rPr>
+        <w:rFonts w:ascii="Wingdings" w:hAnsi="Wingdings" w:hint="default"/>
+      </w:rPr>
+    </w:lvl>
+    <w:lvl w:ilvl="3" w:tplc="04090001" w:tentative="1">
+      <w:start w:val="1"/>
+      <w:numFmt w:val="bullet"/>
+      <w:lvlText w:val=""/>
+      <w:lvlJc w:val="left"/>
+      <w:pPr>
+        <w:ind w:left="2880" w:hanging="360"/>
+      </w:pPr>
+      <w:rPr>
+        <w:rFonts w:ascii="Symbol" w:hAnsi="Symbol" w:hint="default"/>
+      </w:rPr>
+    </w:lvl>
+    <w:lvl w:ilvl="4" w:tplc="04090003" w:tentative="1">
+      <w:start w:val="1"/>
+      <w:numFmt w:val="bullet"/>
+      <w:lvlText w:val="o"/>
+      <w:lvlJc w:val="left"/>
+      <w:pPr>
+        <w:ind w:left="3600" w:hanging="360"/>
+      </w:pPr>
+      <w:rPr>
+        <w:rFonts w:ascii="Courier New" w:hAnsi="Courier New" w:cs="Courier New" w:hint="default"/>
+      </w:rPr>
+    </w:lvl>
+    <w:lvl w:ilvl="5" w:tplc="04090005" w:tentative="1">
+      <w:start w:val="1"/>
+      <w:numFmt w:val="bullet"/>
+      <w:lvlText w:val=""/>
+      <w:lvlJc w:val="left"/>
+      <w:pPr>
+        <w:ind w:left="4320" w:hanging="360"/>
+      </w:pPr>
+      <w:rPr>
+        <w:rFonts w:ascii="Wingdings" w:hAnsi="Wingdings" w:hint="default"/>
+      </w:rPr>
+    </w:lvl>
+    <w:lvl w:ilvl="6" w:tplc="04090001" w:tentative="1">
+      <w:start w:val="1"/>
+      <w:numFmt w:val="bullet"/>
+      <w:lvlText w:val=""/>
+      <w:lvlJc w:val="left"/>
+      <w:pPr>
+        <w:ind w:left="5040" w:hanging="360"/>
+      </w:pPr>
+      <w:rPr>
+        <w:rFonts w:ascii="Symbol" w:hAnsi="Symbol" w:hint="default"/>
+      </w:rPr>
+    </w:lvl>
+    <w:lvl w:ilvl="7" w:tplc="04090003" w:tentative="1">
+      <w:start w:val="1"/>
+      <w:numFmt w:val="bullet"/>
+      <w:lvlText w:val="o"/>
+      <w:lvlJc w:val="left"/>
+      <w:pPr>
+        <w:ind w:left="5760" w:hanging="360"/>
+      </w:pPr>
+      <w:rPr>
+        <w:rFonts w:ascii="Courier New" w:hAnsi="Courier New" w:cs="Courier New" w:hint="default"/>
+      </w:rPr>
+    </w:lvl>
+    <w:lvl w:ilvl="8" w:tplc="04090005" w:tentative="1">
+      <w:start w:val="1"/>
+      <w:numFmt w:val="bullet"/>
+      <w:lvlText w:val=""/>
+      <w:lvlJc w:val="left"/>
+      <w:pPr>
+        <w:ind w:left="6480" w:hanging="360"/>
+      </w:pPr>
+      <w:rPr>
+        <w:rFonts w:ascii="Wingdings" w:hAnsi="Wingdings" w:hint="default"/>
+      </w:rPr>
+    </w:lvl>
+  </w:abstractNum>
   <w:num w:numId="1">
     <w:abstractNumId w:val="0"/>
+  </w:num>
+  <w:num w:numId="2">
+    <w:abstractNumId w:val="2"/>
+  </w:num>
+  <w:num w:numId="3">
+    <w:abstractNumId w:val="1"/>
   </w:num>
 </w:numbering>
 </file>
@@ -1107,6 +1577,17 @@
     <w:semiHidden/>
     <w:unhideWhenUsed/>
   </w:style>
+  <w:style w:type="paragraph" w:styleId="ListParagraph">
+    <w:name w:val="List Paragraph"/>
+    <w:basedOn w:val="Normal"/>
+    <w:uiPriority w:val="34"/>
+    <w:qFormat/>
+    <w:rsid w:val="00605857"/>
+    <w:pPr>
+      <w:ind w:left="720"/>
+      <w:contextualSpacing/>
+    </w:pPr>
+  </w:style>
 </w:styles>
 </file>
 
@@ -1880,7 +2361,7 @@
         <a:p>
           <a:r>
             <a:rPr lang="en-US" sz="900"/>
-            <a:t>default</a:t>
+            <a:t>index</a:t>
           </a:r>
           <a:endParaRPr lang="bg-BG" sz="900"/>
         </a:p>
@@ -1917,7 +2398,7 @@
         <a:p>
           <a:r>
             <a:rPr lang="en-US" sz="900"/>
-            <a:t>albumi</a:t>
+            <a:t>events</a:t>
           </a:r>
           <a:endParaRPr lang="bg-BG" sz="900"/>
         </a:p>
@@ -1954,7 +2435,7 @@
         <a:p>
           <a:r>
             <a:rPr lang="en-US" sz="900"/>
-            <a:t>album1</a:t>
+            <a:t>events by date</a:t>
           </a:r>
           <a:endParaRPr lang="bg-BG" sz="900"/>
         </a:p>
@@ -1991,7 +2472,7 @@
         <a:p>
           <a:r>
             <a:rPr lang="en-US" sz="900"/>
-            <a:t>album2</a:t>
+            <a:t>events by category</a:t>
           </a:r>
           <a:endParaRPr lang="bg-BG" sz="900"/>
         </a:p>
@@ -2028,7 +2509,7 @@
         <a:p>
           <a:r>
             <a:rPr lang="en-US" sz="900"/>
-            <a:t>porychki</a:t>
+            <a:t>categories</a:t>
           </a:r>
           <a:endParaRPr lang="bg-BG" sz="900"/>
         </a:p>
@@ -2183,8 +2664,8 @@
         <a:lstStyle/>
         <a:p>
           <a:r>
-            <a:rPr lang="cs-CZ" sz="900"/>
-            <a:t>klub</a:t>
+            <a:rPr lang="en-US" sz="900"/>
+            <a:t>tags</a:t>
           </a:r>
           <a:endParaRPr lang="bg-BG" sz="900"/>
         </a:p>
@@ -2220,8 +2701,8 @@
         <a:lstStyle/>
         <a:p>
           <a:r>
-            <a:rPr lang="cs-CZ" sz="900"/>
-            <a:t>grupata</a:t>
+            <a:rPr lang="en-US" sz="900"/>
+            <a:t>todo lists</a:t>
           </a:r>
           <a:endParaRPr lang="bg-BG" sz="900"/>
         </a:p>
@@ -2258,7 +2739,7 @@
         <a:p>
           <a:r>
             <a:rPr lang="en-US" sz="900"/>
-            <a:t>zanas</a:t>
+            <a:t>about</a:t>
           </a:r>
           <a:endParaRPr lang="bg-BG" sz="900"/>
         </a:p>
@@ -2295,7 +2776,7 @@
         <a:p>
           <a:r>
             <a:rPr lang="en-US" sz="900"/>
-            <a:t>karta</a:t>
+            <a:t>sitemap</a:t>
           </a:r>
           <a:endParaRPr lang="bg-BG" sz="900"/>
         </a:p>
@@ -2332,7 +2813,7 @@
         <a:p>
           <a:r>
             <a:rPr lang="en-US"/>
-            <a:t>grupainf</a:t>
+            <a:t>todos</a:t>
           </a:r>
           <a:endParaRPr lang="bg-BG"/>
         </a:p>
@@ -2436,7 +2917,7 @@
       <dgm:spPr/>
     </dgm:pt>
     <dgm:pt modelId="{FA7E9DCD-19EB-43AC-9C94-C5D85AC510D0}" type="pres">
-      <dgm:prSet presAssocID="{C47E9306-A600-4243-A56D-10F5F86B89A7}" presName="level2Shape" presStyleLbl="node2" presStyleIdx="0" presStyleCnt="6" custScaleX="141695"/>
+      <dgm:prSet presAssocID="{C47E9306-A600-4243-A56D-10F5F86B89A7}" presName="level2Shape" presStyleLbl="node2" presStyleIdx="0" presStyleCnt="6" custScaleX="203069" custLinFactNeighborX="-35137" custLinFactNeighborY="0"/>
       <dgm:spPr/>
       <dgm:t>
         <a:bodyPr/>
@@ -2496,7 +2977,7 @@
       <dgm:spPr/>
     </dgm:pt>
     <dgm:pt modelId="{7A69327B-B2E5-485C-A8E4-A17F53636F4E}" type="pres">
-      <dgm:prSet presAssocID="{D9E717D4-B53F-4231-9884-74E38022DB1D}" presName="level2Shape" presStyleLbl="node3" presStyleIdx="1" presStyleCnt="3" custScaleX="135838"/>
+      <dgm:prSet presAssocID="{D9E717D4-B53F-4231-9884-74E38022DB1D}" presName="level2Shape" presStyleLbl="node3" presStyleIdx="1" presStyleCnt="3" custScaleX="255498"/>
       <dgm:spPr/>
       <dgm:t>
         <a:bodyPr/>
@@ -2526,7 +3007,7 @@
       <dgm:spPr/>
     </dgm:pt>
     <dgm:pt modelId="{0735CDCC-600E-40CF-AA8E-4A47B4C59D77}" type="pres">
-      <dgm:prSet presAssocID="{38E65368-AB90-43D8-BEC8-A4F9F4FC9C03}" presName="level2Shape" presStyleLbl="node2" presStyleIdx="1" presStyleCnt="6" custScaleX="145221"/>
+      <dgm:prSet presAssocID="{38E65368-AB90-43D8-BEC8-A4F9F4FC9C03}" presName="level2Shape" presStyleLbl="node2" presStyleIdx="1" presStyleCnt="6" custScaleX="196390" custLinFactNeighborX="-28911" custLinFactNeighborY="3942"/>
       <dgm:spPr/>
       <dgm:t>
         <a:bodyPr/>
@@ -2676,7 +3157,7 @@
       <dgm:spPr/>
     </dgm:pt>
     <dgm:pt modelId="{AEC7495D-96BE-471F-B5EC-C9B94EE39B96}" type="pres">
-      <dgm:prSet presAssocID="{CB8687C1-08B3-4F0A-A7E0-E05F0055421C}" presName="level2Shape" presStyleLbl="node2" presStyleIdx="5" presStyleCnt="6"/>
+      <dgm:prSet presAssocID="{CB8687C1-08B3-4F0A-A7E0-E05F0055421C}" presName="level2Shape" presStyleLbl="node2" presStyleIdx="5" presStyleCnt="6" custScaleX="149931"/>
       <dgm:spPr/>
       <dgm:t>
         <a:bodyPr/>
@@ -2802,101 +3283,101 @@
     </dgm:pt>
   </dgm:ptLst>
   <dgm:cxnLst>
-    <dgm:cxn modelId="{1676C619-A9B8-4FD4-8E07-A9B69B788BD7}" type="presOf" srcId="{2CA24A9C-DFEA-46B4-91BB-76CF6874EC9A}" destId="{3DE370C2-9C9C-456E-AD1E-7046616FC3BD}" srcOrd="0" destOrd="0" presId="urn:microsoft.com/office/officeart/2005/8/layout/hierarchy6"/>
+    <dgm:cxn modelId="{975C3A99-6A6C-4516-976B-3365B690D989}" type="presOf" srcId="{C47E9306-A600-4243-A56D-10F5F86B89A7}" destId="{FA7E9DCD-19EB-43AC-9C94-C5D85AC510D0}" srcOrd="0" destOrd="0" presId="urn:microsoft.com/office/officeart/2005/8/layout/hierarchy6"/>
+    <dgm:cxn modelId="{07F6A341-3252-43C5-A35D-B278E3EF3EEE}" type="presOf" srcId="{546F5B21-AC60-40DB-8707-BF6C057B7D8B}" destId="{443E0777-F297-4303-8618-BFC69C7204BF}" srcOrd="1" destOrd="0" presId="urn:microsoft.com/office/officeart/2005/8/layout/hierarchy6"/>
+    <dgm:cxn modelId="{7EE5BE25-7F34-4913-9EAC-66188B3F1155}" srcId="{81657D14-F51F-4F8E-A8FD-1F97D7EABFD5}" destId="{396EFF2D-B9C4-4F99-A8D8-1693A7781D17}" srcOrd="3" destOrd="0" parTransId="{53768051-D7EF-4370-8E28-AFFE1F4F3C60}" sibTransId="{51C285A2-4298-4AE9-9030-F97B6D614FF4}"/>
+    <dgm:cxn modelId="{D224FD61-1B28-4A54-9B88-EC78A42080A7}" type="presOf" srcId="{6D675687-6D82-4EC3-B401-16086941E5E5}" destId="{D39DFA8F-46CA-494F-9D71-5F0C42104057}" srcOrd="0" destOrd="0" presId="urn:microsoft.com/office/officeart/2005/8/layout/hierarchy6"/>
+    <dgm:cxn modelId="{FFD27807-75F9-4D69-B62F-DF5D7F331E85}" type="presOf" srcId="{D928C4A9-8F15-4E9F-80D5-0B81FF2DC433}" destId="{9C74C996-5B3A-4C83-87E8-3FACDB85B0B4}" srcOrd="0" destOrd="0" presId="urn:microsoft.com/office/officeart/2005/8/layout/hierarchy6"/>
+    <dgm:cxn modelId="{7CD0EC9E-79A1-4987-9889-D5B0D3BDD116}" type="presOf" srcId="{DBCE6434-1F71-4CB7-8F3C-6D93868BC43F}" destId="{FD78EEFA-3173-4135-9A00-EC135EF68320}" srcOrd="0" destOrd="0" presId="urn:microsoft.com/office/officeart/2005/8/layout/hierarchy6"/>
+    <dgm:cxn modelId="{69C4425F-7C1D-4089-8CD7-7ACB9C3AD175}" type="presOf" srcId="{ACEF5565-6FA5-45E4-BA27-124352E26766}" destId="{14640B3C-00D9-4617-BE54-7ACF91C2E2EA}" srcOrd="0" destOrd="0" presId="urn:microsoft.com/office/officeart/2005/8/layout/hierarchy6"/>
+    <dgm:cxn modelId="{833A1E96-E4E3-4385-A1CB-3594D4DE3206}" srcId="{DE1E18D4-8AB8-48DA-B21C-1672A7B873A0}" destId="{2CA24A9C-DFEA-46B4-91BB-76CF6874EC9A}" srcOrd="2" destOrd="0" parTransId="{56A6AD94-4E54-41C6-97FA-926A8C0FB798}" sibTransId="{E98E492A-14D9-4D80-BCC7-8550E3551EB7}"/>
+    <dgm:cxn modelId="{1B056EA4-8B50-4A8D-8E84-05D854D869F6}" type="presOf" srcId="{396EFF2D-B9C4-4F99-A8D8-1693A7781D17}" destId="{EC856827-0568-4BFA-8290-551C5E861C80}" srcOrd="1" destOrd="0" presId="urn:microsoft.com/office/officeart/2005/8/layout/hierarchy6"/>
+    <dgm:cxn modelId="{2A7F97D5-4B17-425A-9BAF-E3A0F9FFAE26}" srcId="{81657D14-F51F-4F8E-A8FD-1F97D7EABFD5}" destId="{546F5B21-AC60-40DB-8707-BF6C057B7D8B}" srcOrd="2" destOrd="0" parTransId="{6A307EAF-3022-47C3-8194-6A38861DB8B8}" sibTransId="{985CC05A-F5A2-4590-93FD-275B727FA3E4}"/>
+    <dgm:cxn modelId="{64705599-11CD-4763-9032-CE4ADB388778}" type="presOf" srcId="{2CA24A9C-DFEA-46B4-91BB-76CF6874EC9A}" destId="{3DE370C2-9C9C-456E-AD1E-7046616FC3BD}" srcOrd="0" destOrd="0" presId="urn:microsoft.com/office/officeart/2005/8/layout/hierarchy6"/>
+    <dgm:cxn modelId="{197C313F-B5D9-4B55-8F93-AC182E8D1990}" srcId="{C47E9306-A600-4243-A56D-10F5F86B89A7}" destId="{D9E717D4-B53F-4231-9884-74E38022DB1D}" srcOrd="1" destOrd="0" parTransId="{80B1C762-ABE9-40FA-B396-43400EB7FD55}" sibTransId="{6A28DD03-18EE-42E9-A446-5F7F1C3C5796}"/>
+    <dgm:cxn modelId="{37569D8F-51BE-4CFF-82CC-C79C6214543C}" type="presOf" srcId="{56A6AD94-4E54-41C6-97FA-926A8C0FB798}" destId="{6FCAC768-4450-48DE-B39A-C8D40D7B9141}" srcOrd="0" destOrd="0" presId="urn:microsoft.com/office/officeart/2005/8/layout/hierarchy6"/>
+    <dgm:cxn modelId="{B03C64AB-2F61-40DB-8CE3-E5B7D8A6774E}" srcId="{DE1E18D4-8AB8-48DA-B21C-1672A7B873A0}" destId="{C47E9306-A600-4243-A56D-10F5F86B89A7}" srcOrd="0" destOrd="0" parTransId="{B62A1253-7555-4C46-85B8-26D117F43DCD}" sibTransId="{E22135B2-25E6-4E00-A67F-DC12A458BAF7}"/>
+    <dgm:cxn modelId="{539924C6-4AC9-41DD-99C0-E34F670AB38D}" srcId="{D928C4A9-8F15-4E9F-80D5-0B81FF2DC433}" destId="{DBCE6434-1F71-4CB7-8F3C-6D93868BC43F}" srcOrd="0" destOrd="0" parTransId="{6D675687-6D82-4EC3-B401-16086941E5E5}" sibTransId="{E8D5FF5A-9827-48BC-912E-3C0EBC451406}"/>
+    <dgm:cxn modelId="{E8F42426-FB66-4DEB-9A52-CC7A4D52A7DF}" type="presOf" srcId="{859B68CF-4283-4EB0-8517-0B1AD8898186}" destId="{4AA1A11E-29B6-4D1E-A221-88939DBB0A2A}" srcOrd="0" destOrd="0" presId="urn:microsoft.com/office/officeart/2005/8/layout/hierarchy6"/>
+    <dgm:cxn modelId="{5DE0F294-0EB7-426A-8D53-2ACCB626621D}" type="presOf" srcId="{DE1E18D4-8AB8-48DA-B21C-1672A7B873A0}" destId="{132D2FB7-B917-4F0C-831B-43434023FD98}" srcOrd="0" destOrd="0" presId="urn:microsoft.com/office/officeart/2005/8/layout/hierarchy6"/>
+    <dgm:cxn modelId="{B974C5C2-35A4-49A4-A214-97351A6FC859}" type="presOf" srcId="{147DE4DB-BC02-40D9-9D91-DFEF19321769}" destId="{C78C3ECD-B423-4CF1-9975-42D19DCA875E}" srcOrd="0" destOrd="0" presId="urn:microsoft.com/office/officeart/2005/8/layout/hierarchy6"/>
+    <dgm:cxn modelId="{88820A3F-CE91-45B0-8E97-D6980FC91480}" srcId="{DE1E18D4-8AB8-48DA-B21C-1672A7B873A0}" destId="{CB8687C1-08B3-4F0A-A7E0-E05F0055421C}" srcOrd="5" destOrd="0" parTransId="{2A39F18E-7BC4-4197-A656-CE359513C7EB}" sibTransId="{88CCA19C-2484-4A45-8425-1E42BF5933C1}"/>
+    <dgm:cxn modelId="{E701CC0E-1AD2-4596-B8AE-3A327CE87E02}" type="presOf" srcId="{92E94E15-E447-4E2F-87DC-9EEDA30A5774}" destId="{D4250BE4-4FE9-461C-8BB8-B039D1539BFB}" srcOrd="0" destOrd="0" presId="urn:microsoft.com/office/officeart/2005/8/layout/hierarchy6"/>
+    <dgm:cxn modelId="{7F00CB53-DE5D-4568-A34D-376C134F81BD}" type="presOf" srcId="{81657D14-F51F-4F8E-A8FD-1F97D7EABFD5}" destId="{E8FF2338-D876-4EFE-8052-7AA5F9740641}" srcOrd="0" destOrd="0" presId="urn:microsoft.com/office/officeart/2005/8/layout/hierarchy6"/>
     <dgm:cxn modelId="{D470EBC6-4705-4E1A-B867-78E446D6C3C3}" srcId="{DE1E18D4-8AB8-48DA-B21C-1672A7B873A0}" destId="{D928C4A9-8F15-4E9F-80D5-0B81FF2DC433}" srcOrd="3" destOrd="0" parTransId="{ACEF5565-6FA5-45E4-BA27-124352E26766}" sibTransId="{74381110-2AB8-4D48-A393-12002186B5CF}"/>
-    <dgm:cxn modelId="{35482F6A-3CDD-4DB0-924A-9E2F0CF5BCF3}" type="presOf" srcId="{CB8687C1-08B3-4F0A-A7E0-E05F0055421C}" destId="{AEC7495D-96BE-471F-B5EC-C9B94EE39B96}" srcOrd="0" destOrd="0" presId="urn:microsoft.com/office/officeart/2005/8/layout/hierarchy6"/>
-    <dgm:cxn modelId="{A486CB9E-B224-4EAE-AEC0-75A48DF84481}" type="presOf" srcId="{81657D14-F51F-4F8E-A8FD-1F97D7EABFD5}" destId="{E8FF2338-D876-4EFE-8052-7AA5F9740641}" srcOrd="0" destOrd="0" presId="urn:microsoft.com/office/officeart/2005/8/layout/hierarchy6"/>
-    <dgm:cxn modelId="{38827059-7423-4D62-835A-DB682083AE13}" type="presOf" srcId="{4161729E-65EF-44E5-A73D-EE5E4A4990AB}" destId="{D3A7EBFB-0895-4EAC-8D19-6CD5EC90AD09}" srcOrd="0" destOrd="0" presId="urn:microsoft.com/office/officeart/2005/8/layout/hierarchy6"/>
-    <dgm:cxn modelId="{9822AEC4-3034-41EA-805B-290E94E074B7}" type="presOf" srcId="{FDB48F11-E9D2-41DB-9DCD-38E4434A4F6F}" destId="{BBF81374-2800-4ED6-AC68-CF905677F23F}" srcOrd="0" destOrd="0" presId="urn:microsoft.com/office/officeart/2005/8/layout/hierarchy6"/>
-    <dgm:cxn modelId="{1C32C84C-9BAC-4113-B98D-BDA69AD51DBD}" type="presOf" srcId="{546F5B21-AC60-40DB-8707-BF6C057B7D8B}" destId="{4BD75594-0172-4A00-ADFE-9D802B14E6A5}" srcOrd="0" destOrd="0" presId="urn:microsoft.com/office/officeart/2005/8/layout/hierarchy6"/>
-    <dgm:cxn modelId="{0444DFF9-6EF8-4530-B93B-740F73669BC8}" type="presOf" srcId="{6D675687-6D82-4EC3-B401-16086941E5E5}" destId="{D39DFA8F-46CA-494F-9D71-5F0C42104057}" srcOrd="0" destOrd="0" presId="urn:microsoft.com/office/officeart/2005/8/layout/hierarchy6"/>
-    <dgm:cxn modelId="{5A5B39B1-5077-47A3-9191-D59556A56BD1}" type="presOf" srcId="{D9E717D4-B53F-4231-9884-74E38022DB1D}" destId="{7A69327B-B2E5-485C-A8E4-A17F53636F4E}" srcOrd="0" destOrd="0" presId="urn:microsoft.com/office/officeart/2005/8/layout/hierarchy6"/>
-    <dgm:cxn modelId="{B03C64AB-2F61-40DB-8CE3-E5B7D8A6774E}" srcId="{DE1E18D4-8AB8-48DA-B21C-1672A7B873A0}" destId="{C47E9306-A600-4243-A56D-10F5F86B89A7}" srcOrd="0" destOrd="0" parTransId="{B62A1253-7555-4C46-85B8-26D117F43DCD}" sibTransId="{E22135B2-25E6-4E00-A67F-DC12A458BAF7}"/>
-    <dgm:cxn modelId="{88820A3F-CE91-45B0-8E97-D6980FC91480}" srcId="{DE1E18D4-8AB8-48DA-B21C-1672A7B873A0}" destId="{CB8687C1-08B3-4F0A-A7E0-E05F0055421C}" srcOrd="5" destOrd="0" parTransId="{2A39F18E-7BC4-4197-A656-CE359513C7EB}" sibTransId="{88CCA19C-2484-4A45-8425-1E42BF5933C1}"/>
-    <dgm:cxn modelId="{13630C19-1E3B-41D0-8DE1-DD461FD1694D}" type="presOf" srcId="{ACEF5565-6FA5-45E4-BA27-124352E26766}" destId="{14640B3C-00D9-4617-BE54-7ACF91C2E2EA}" srcOrd="0" destOrd="0" presId="urn:microsoft.com/office/officeart/2005/8/layout/hierarchy6"/>
-    <dgm:cxn modelId="{0BD9097B-9278-4FCB-A2EC-EE406F45B234}" type="presOf" srcId="{DE1E18D4-8AB8-48DA-B21C-1672A7B873A0}" destId="{132D2FB7-B917-4F0C-831B-43434023FD98}" srcOrd="0" destOrd="0" presId="urn:microsoft.com/office/officeart/2005/8/layout/hierarchy6"/>
-    <dgm:cxn modelId="{A7D5ED4A-F09E-4AEE-BE0A-78249D040537}" type="presOf" srcId="{DBCE6434-1F71-4CB7-8F3C-6D93868BC43F}" destId="{FD78EEFA-3173-4135-9A00-EC135EF68320}" srcOrd="0" destOrd="0" presId="urn:microsoft.com/office/officeart/2005/8/layout/hierarchy6"/>
-    <dgm:cxn modelId="{C8B4668D-F8EC-406D-A9A0-B3FBADA8A73D}" type="presOf" srcId="{396EFF2D-B9C4-4F99-A8D8-1693A7781D17}" destId="{EC856827-0568-4BFA-8290-551C5E861C80}" srcOrd="1" destOrd="0" presId="urn:microsoft.com/office/officeart/2005/8/layout/hierarchy6"/>
-    <dgm:cxn modelId="{62A8C038-0D79-44EE-BBF9-E2365BE79648}" type="presOf" srcId="{147DE4DB-BC02-40D9-9D91-DFEF19321769}" destId="{C78C3ECD-B423-4CF1-9975-42D19DCA875E}" srcOrd="0" destOrd="0" presId="urn:microsoft.com/office/officeart/2005/8/layout/hierarchy6"/>
-    <dgm:cxn modelId="{28750285-25BF-4939-B9E7-55205655628E}" type="presOf" srcId="{C47E9306-A600-4243-A56D-10F5F86B89A7}" destId="{FA7E9DCD-19EB-43AC-9C94-C5D85AC510D0}" srcOrd="0" destOrd="0" presId="urn:microsoft.com/office/officeart/2005/8/layout/hierarchy6"/>
-    <dgm:cxn modelId="{5863BEF9-59AD-4BF2-A347-5262FD018D27}" type="presOf" srcId="{546F5B21-AC60-40DB-8707-BF6C057B7D8B}" destId="{443E0777-F297-4303-8618-BFC69C7204BF}" srcOrd="1" destOrd="0" presId="urn:microsoft.com/office/officeart/2005/8/layout/hierarchy6"/>
-    <dgm:cxn modelId="{1ECF8BCF-1E08-4976-A38D-F197B65AD96D}" type="presOf" srcId="{2A39F18E-7BC4-4197-A656-CE359513C7EB}" destId="{5C5766CF-3F3B-4B97-94D1-2A22C32B6484}" srcOrd="0" destOrd="0" presId="urn:microsoft.com/office/officeart/2005/8/layout/hierarchy6"/>
-    <dgm:cxn modelId="{2A7F97D5-4B17-425A-9BAF-E3A0F9FFAE26}" srcId="{81657D14-F51F-4F8E-A8FD-1F97D7EABFD5}" destId="{546F5B21-AC60-40DB-8707-BF6C057B7D8B}" srcOrd="2" destOrd="0" parTransId="{6A307EAF-3022-47C3-8194-6A38861DB8B8}" sibTransId="{985CC05A-F5A2-4590-93FD-275B727FA3E4}"/>
-    <dgm:cxn modelId="{58024220-9450-4360-AD2D-3DD75DADA305}" type="presOf" srcId="{56A6AD94-4E54-41C6-97FA-926A8C0FB798}" destId="{6FCAC768-4450-48DE-B39A-C8D40D7B9141}" srcOrd="0" destOrd="0" presId="urn:microsoft.com/office/officeart/2005/8/layout/hierarchy6"/>
-    <dgm:cxn modelId="{50355CF2-A4C7-4A0B-9101-F6FB95279D82}" type="presOf" srcId="{396EFF2D-B9C4-4F99-A8D8-1693A7781D17}" destId="{B04F374F-BCD9-4136-954F-ECF5915400AF}" srcOrd="0" destOrd="0" presId="urn:microsoft.com/office/officeart/2005/8/layout/hierarchy6"/>
+    <dgm:cxn modelId="{42006851-4214-4A7D-87E2-27154AC1A2FB}" srcId="{81657D14-F51F-4F8E-A8FD-1F97D7EABFD5}" destId="{92E94E15-E447-4E2F-87DC-9EEDA30A5774}" srcOrd="1" destOrd="0" parTransId="{630572FC-499E-4CEA-BC46-1BDF07B1CD75}" sibTransId="{C460EE8B-E799-4139-9F05-B364887E172A}"/>
+    <dgm:cxn modelId="{5EC8B846-9C39-4975-9F94-F973F30EB6FD}" srcId="{81657D14-F51F-4F8E-A8FD-1F97D7EABFD5}" destId="{DE1E18D4-8AB8-48DA-B21C-1672A7B873A0}" srcOrd="0" destOrd="0" parTransId="{74B2DBA7-7510-4050-A03D-F4FAA89F1252}" sibTransId="{DFC6E9AD-39B2-4297-B4EF-DB511B21BA4A}"/>
+    <dgm:cxn modelId="{87D428A0-0EC8-49A1-A29A-E7D4B7329DD5}" type="presOf" srcId="{8BDE52D9-B2DF-45B1-9929-179092325CFE}" destId="{5A2823D0-7702-4E58-9A0D-3EB56D381183}" srcOrd="0" destOrd="0" presId="urn:microsoft.com/office/officeart/2005/8/layout/hierarchy6"/>
+    <dgm:cxn modelId="{0C256943-CC9C-4CF5-ADEA-4885C7DC2A1F}" srcId="{C47E9306-A600-4243-A56D-10F5F86B89A7}" destId="{8BDE52D9-B2DF-45B1-9929-179092325CFE}" srcOrd="0" destOrd="0" parTransId="{147DE4DB-BC02-40D9-9D91-DFEF19321769}" sibTransId="{73C3669B-68AB-496E-B9AF-1F78999CFD83}"/>
+    <dgm:cxn modelId="{46D85C60-8EE2-4AC2-AC62-1A671FBB5C9C}" type="presOf" srcId="{4161729E-65EF-44E5-A73D-EE5E4A4990AB}" destId="{D3A7EBFB-0895-4EAC-8D19-6CD5EC90AD09}" srcOrd="0" destOrd="0" presId="urn:microsoft.com/office/officeart/2005/8/layout/hierarchy6"/>
+    <dgm:cxn modelId="{F7A0E611-1641-46E5-ADD3-39500BECE4B7}" type="presOf" srcId="{546F5B21-AC60-40DB-8707-BF6C057B7D8B}" destId="{4BD75594-0172-4A00-ADFE-9D802B14E6A5}" srcOrd="0" destOrd="0" presId="urn:microsoft.com/office/officeart/2005/8/layout/hierarchy6"/>
+    <dgm:cxn modelId="{43A99905-F8EF-42E6-977E-7FBE835D2985}" srcId="{DE1E18D4-8AB8-48DA-B21C-1672A7B873A0}" destId="{38E65368-AB90-43D8-BEC8-A4F9F4FC9C03}" srcOrd="1" destOrd="0" parTransId="{4161729E-65EF-44E5-A73D-EE5E4A4990AB}" sibTransId="{05CF9279-F146-4D08-A8F4-D15BD189465D}"/>
+    <dgm:cxn modelId="{199B5DB6-FE64-4960-A950-AAAB634BF4C6}" type="presOf" srcId="{D9E717D4-B53F-4231-9884-74E38022DB1D}" destId="{7A69327B-B2E5-485C-A8E4-A17F53636F4E}" srcOrd="0" destOrd="0" presId="urn:microsoft.com/office/officeart/2005/8/layout/hierarchy6"/>
+    <dgm:cxn modelId="{8C84CB2D-9FF8-4352-A638-4771F3BC452B}" type="presOf" srcId="{38E65368-AB90-43D8-BEC8-A4F9F4FC9C03}" destId="{0735CDCC-600E-40CF-AA8E-4A47B4C59D77}" srcOrd="0" destOrd="0" presId="urn:microsoft.com/office/officeart/2005/8/layout/hierarchy6"/>
     <dgm:cxn modelId="{1ED930EE-C4E7-4CAC-A80A-A8093E7A8CAD}" srcId="{DE1E18D4-8AB8-48DA-B21C-1672A7B873A0}" destId="{FDB48F11-E9D2-41DB-9DCD-38E4434A4F6F}" srcOrd="4" destOrd="0" parTransId="{859B68CF-4283-4EB0-8517-0B1AD8898186}" sibTransId="{E11A97D7-FB70-4ED6-AAD4-3A776B8967B6}"/>
-    <dgm:cxn modelId="{193BFC7B-696A-4809-B814-F47D818F8A4C}" type="presOf" srcId="{859B68CF-4283-4EB0-8517-0B1AD8898186}" destId="{4AA1A11E-29B6-4D1E-A221-88939DBB0A2A}" srcOrd="0" destOrd="0" presId="urn:microsoft.com/office/officeart/2005/8/layout/hierarchy6"/>
-    <dgm:cxn modelId="{48EFAF5F-8EDC-4396-A1F2-3E5377AFF5C4}" type="presOf" srcId="{92E94E15-E447-4E2F-87DC-9EEDA30A5774}" destId="{D4250BE4-4FE9-461C-8BB8-B039D1539BFB}" srcOrd="0" destOrd="0" presId="urn:microsoft.com/office/officeart/2005/8/layout/hierarchy6"/>
-    <dgm:cxn modelId="{7EE5BE25-7F34-4913-9EAC-66188B3F1155}" srcId="{81657D14-F51F-4F8E-A8FD-1F97D7EABFD5}" destId="{396EFF2D-B9C4-4F99-A8D8-1693A7781D17}" srcOrd="3" destOrd="0" parTransId="{53768051-D7EF-4370-8E28-AFFE1F4F3C60}" sibTransId="{51C285A2-4298-4AE9-9030-F97B6D614FF4}"/>
-    <dgm:cxn modelId="{0C256943-CC9C-4CF5-ADEA-4885C7DC2A1F}" srcId="{C47E9306-A600-4243-A56D-10F5F86B89A7}" destId="{8BDE52D9-B2DF-45B1-9929-179092325CFE}" srcOrd="0" destOrd="0" parTransId="{147DE4DB-BC02-40D9-9D91-DFEF19321769}" sibTransId="{73C3669B-68AB-496E-B9AF-1F78999CFD83}"/>
-    <dgm:cxn modelId="{42006851-4214-4A7D-87E2-27154AC1A2FB}" srcId="{81657D14-F51F-4F8E-A8FD-1F97D7EABFD5}" destId="{92E94E15-E447-4E2F-87DC-9EEDA30A5774}" srcOrd="1" destOrd="0" parTransId="{630572FC-499E-4CEA-BC46-1BDF07B1CD75}" sibTransId="{C460EE8B-E799-4139-9F05-B364887E172A}"/>
-    <dgm:cxn modelId="{ED120E0E-963A-4807-B841-B123F49E9D4E}" type="presOf" srcId="{D928C4A9-8F15-4E9F-80D5-0B81FF2DC433}" destId="{9C74C996-5B3A-4C83-87E8-3FACDB85B0B4}" srcOrd="0" destOrd="0" presId="urn:microsoft.com/office/officeart/2005/8/layout/hierarchy6"/>
-    <dgm:cxn modelId="{9A823330-09C5-4375-9FE4-57D8A423CAE6}" type="presOf" srcId="{8BDE52D9-B2DF-45B1-9929-179092325CFE}" destId="{5A2823D0-7702-4E58-9A0D-3EB56D381183}" srcOrd="0" destOrd="0" presId="urn:microsoft.com/office/officeart/2005/8/layout/hierarchy6"/>
-    <dgm:cxn modelId="{04C2AD2A-C7A8-469E-A277-77B9615531F4}" type="presOf" srcId="{38E65368-AB90-43D8-BEC8-A4F9F4FC9C03}" destId="{0735CDCC-600E-40CF-AA8E-4A47B4C59D77}" srcOrd="0" destOrd="0" presId="urn:microsoft.com/office/officeart/2005/8/layout/hierarchy6"/>
-    <dgm:cxn modelId="{4AEB3909-4220-4405-A937-3DC97D4969E6}" type="presOf" srcId="{80B1C762-ABE9-40FA-B396-43400EB7FD55}" destId="{C33C28F0-E7FE-4FC8-BFFD-DEAFBB46558C}" srcOrd="0" destOrd="0" presId="urn:microsoft.com/office/officeart/2005/8/layout/hierarchy6"/>
-    <dgm:cxn modelId="{5EC8B846-9C39-4975-9F94-F973F30EB6FD}" srcId="{81657D14-F51F-4F8E-A8FD-1F97D7EABFD5}" destId="{DE1E18D4-8AB8-48DA-B21C-1672A7B873A0}" srcOrd="0" destOrd="0" parTransId="{74B2DBA7-7510-4050-A03D-F4FAA89F1252}" sibTransId="{DFC6E9AD-39B2-4297-B4EF-DB511B21BA4A}"/>
-    <dgm:cxn modelId="{539924C6-4AC9-41DD-99C0-E34F670AB38D}" srcId="{D928C4A9-8F15-4E9F-80D5-0B81FF2DC433}" destId="{DBCE6434-1F71-4CB7-8F3C-6D93868BC43F}" srcOrd="0" destOrd="0" parTransId="{6D675687-6D82-4EC3-B401-16086941E5E5}" sibTransId="{E8D5FF5A-9827-48BC-912E-3C0EBC451406}"/>
-    <dgm:cxn modelId="{833A1E96-E4E3-4385-A1CB-3594D4DE3206}" srcId="{DE1E18D4-8AB8-48DA-B21C-1672A7B873A0}" destId="{2CA24A9C-DFEA-46B4-91BB-76CF6874EC9A}" srcOrd="2" destOrd="0" parTransId="{56A6AD94-4E54-41C6-97FA-926A8C0FB798}" sibTransId="{E98E492A-14D9-4D80-BCC7-8550E3551EB7}"/>
-    <dgm:cxn modelId="{43A99905-F8EF-42E6-977E-7FBE835D2985}" srcId="{DE1E18D4-8AB8-48DA-B21C-1672A7B873A0}" destId="{38E65368-AB90-43D8-BEC8-A4F9F4FC9C03}" srcOrd="1" destOrd="0" parTransId="{4161729E-65EF-44E5-A73D-EE5E4A4990AB}" sibTransId="{05CF9279-F146-4D08-A8F4-D15BD189465D}"/>
-    <dgm:cxn modelId="{197C313F-B5D9-4B55-8F93-AC182E8D1990}" srcId="{C47E9306-A600-4243-A56D-10F5F86B89A7}" destId="{D9E717D4-B53F-4231-9884-74E38022DB1D}" srcOrd="1" destOrd="0" parTransId="{80B1C762-ABE9-40FA-B396-43400EB7FD55}" sibTransId="{6A28DD03-18EE-42E9-A446-5F7F1C3C5796}"/>
-    <dgm:cxn modelId="{6642A124-7E28-4078-BC65-7867BD152ECA}" type="presOf" srcId="{B62A1253-7555-4C46-85B8-26D117F43DCD}" destId="{E529BC98-44C7-492C-820E-B927DE48DF15}" srcOrd="0" destOrd="0" presId="urn:microsoft.com/office/officeart/2005/8/layout/hierarchy6"/>
-    <dgm:cxn modelId="{00EC1490-42E0-4FF0-A269-DCCD48AA092D}" type="presOf" srcId="{92E94E15-E447-4E2F-87DC-9EEDA30A5774}" destId="{D47C110A-27B5-451F-B74B-ED19D3960522}" srcOrd="1" destOrd="0" presId="urn:microsoft.com/office/officeart/2005/8/layout/hierarchy6"/>
-    <dgm:cxn modelId="{E3F8D870-1481-470A-AB45-AF476508E368}" type="presParOf" srcId="{E8FF2338-D876-4EFE-8052-7AA5F9740641}" destId="{9687BB48-7103-4974-971F-13DDCE0DB7CF}" srcOrd="0" destOrd="0" presId="urn:microsoft.com/office/officeart/2005/8/layout/hierarchy6"/>
-    <dgm:cxn modelId="{7B945118-9B48-4111-96BF-5EEB4B0980A3}" type="presParOf" srcId="{9687BB48-7103-4974-971F-13DDCE0DB7CF}" destId="{7AFAB4E4-0022-4476-8DB0-86D06D4167A6}" srcOrd="0" destOrd="0" presId="urn:microsoft.com/office/officeart/2005/8/layout/hierarchy6"/>
-    <dgm:cxn modelId="{80AB94E6-BB74-47FD-948E-62580F965B6F}" type="presParOf" srcId="{9687BB48-7103-4974-971F-13DDCE0DB7CF}" destId="{755C27C4-F0C9-4AB3-BCAB-C91225C09991}" srcOrd="1" destOrd="0" presId="urn:microsoft.com/office/officeart/2005/8/layout/hierarchy6"/>
-    <dgm:cxn modelId="{CC552F79-DAF0-42BE-9978-EEF029DF9DEC}" type="presParOf" srcId="{755C27C4-F0C9-4AB3-BCAB-C91225C09991}" destId="{9E021A61-D641-4B39-BD93-7956A2A2D427}" srcOrd="0" destOrd="0" presId="urn:microsoft.com/office/officeart/2005/8/layout/hierarchy6"/>
-    <dgm:cxn modelId="{4899A5F3-DF1B-489E-9FCB-A1D843C41044}" type="presParOf" srcId="{9E021A61-D641-4B39-BD93-7956A2A2D427}" destId="{132D2FB7-B917-4F0C-831B-43434023FD98}" srcOrd="0" destOrd="0" presId="urn:microsoft.com/office/officeart/2005/8/layout/hierarchy6"/>
-    <dgm:cxn modelId="{4C1514B3-9D59-4E48-9E29-7C648AA3143A}" type="presParOf" srcId="{9E021A61-D641-4B39-BD93-7956A2A2D427}" destId="{3BA41BA3-F0E8-420D-854F-6E37E337A06B}" srcOrd="1" destOrd="0" presId="urn:microsoft.com/office/officeart/2005/8/layout/hierarchy6"/>
-    <dgm:cxn modelId="{2AB054A7-BF6A-4E1D-B8CF-63BE36B1C85A}" type="presParOf" srcId="{3BA41BA3-F0E8-420D-854F-6E37E337A06B}" destId="{E529BC98-44C7-492C-820E-B927DE48DF15}" srcOrd="0" destOrd="0" presId="urn:microsoft.com/office/officeart/2005/8/layout/hierarchy6"/>
-    <dgm:cxn modelId="{10B627B3-A968-44CF-8194-69E20EB4334B}" type="presParOf" srcId="{3BA41BA3-F0E8-420D-854F-6E37E337A06B}" destId="{C28AFC06-89FB-4BBD-9AF4-03756A1272CB}" srcOrd="1" destOrd="0" presId="urn:microsoft.com/office/officeart/2005/8/layout/hierarchy6"/>
-    <dgm:cxn modelId="{46412E2F-4C3A-4AED-ADF8-362A1239EE4B}" type="presParOf" srcId="{C28AFC06-89FB-4BBD-9AF4-03756A1272CB}" destId="{FA7E9DCD-19EB-43AC-9C94-C5D85AC510D0}" srcOrd="0" destOrd="0" presId="urn:microsoft.com/office/officeart/2005/8/layout/hierarchy6"/>
-    <dgm:cxn modelId="{1438F59D-A391-4540-9CF8-EE9961D877BC}" type="presParOf" srcId="{C28AFC06-89FB-4BBD-9AF4-03756A1272CB}" destId="{828E80FF-0F86-4128-A59F-6A8844A31633}" srcOrd="1" destOrd="0" presId="urn:microsoft.com/office/officeart/2005/8/layout/hierarchy6"/>
-    <dgm:cxn modelId="{D6A50E13-4613-4E7C-A94A-AA3E528D3CF3}" type="presParOf" srcId="{828E80FF-0F86-4128-A59F-6A8844A31633}" destId="{C78C3ECD-B423-4CF1-9975-42D19DCA875E}" srcOrd="0" destOrd="0" presId="urn:microsoft.com/office/officeart/2005/8/layout/hierarchy6"/>
-    <dgm:cxn modelId="{A2AD5C16-7513-486E-B7D7-20AF779BBE8C}" type="presParOf" srcId="{828E80FF-0F86-4128-A59F-6A8844A31633}" destId="{5E931E71-6416-4B51-BC01-AD329EEE2BFA}" srcOrd="1" destOrd="0" presId="urn:microsoft.com/office/officeart/2005/8/layout/hierarchy6"/>
-    <dgm:cxn modelId="{743D199B-5B96-4F05-984E-2C233D2EDEC6}" type="presParOf" srcId="{5E931E71-6416-4B51-BC01-AD329EEE2BFA}" destId="{5A2823D0-7702-4E58-9A0D-3EB56D381183}" srcOrd="0" destOrd="0" presId="urn:microsoft.com/office/officeart/2005/8/layout/hierarchy6"/>
-    <dgm:cxn modelId="{CBDC3548-EB58-4144-9155-99A789DA7ACD}" type="presParOf" srcId="{5E931E71-6416-4B51-BC01-AD329EEE2BFA}" destId="{1DB5EC2B-234F-4057-A8BB-B1835250BC08}" srcOrd="1" destOrd="0" presId="urn:microsoft.com/office/officeart/2005/8/layout/hierarchy6"/>
-    <dgm:cxn modelId="{A89F7C9E-607D-42B6-A5E0-7DE0EF574901}" type="presParOf" srcId="{828E80FF-0F86-4128-A59F-6A8844A31633}" destId="{C33C28F0-E7FE-4FC8-BFFD-DEAFBB46558C}" srcOrd="2" destOrd="0" presId="urn:microsoft.com/office/officeart/2005/8/layout/hierarchy6"/>
-    <dgm:cxn modelId="{D010A2B9-696D-4474-B808-DB03DAC64F8B}" type="presParOf" srcId="{828E80FF-0F86-4128-A59F-6A8844A31633}" destId="{A9FA4CF0-4564-4F40-A2FB-ADBD1D48697C}" srcOrd="3" destOrd="0" presId="urn:microsoft.com/office/officeart/2005/8/layout/hierarchy6"/>
-    <dgm:cxn modelId="{78328D54-73C3-4E83-9012-4E78F883BC67}" type="presParOf" srcId="{A9FA4CF0-4564-4F40-A2FB-ADBD1D48697C}" destId="{7A69327B-B2E5-485C-A8E4-A17F53636F4E}" srcOrd="0" destOrd="0" presId="urn:microsoft.com/office/officeart/2005/8/layout/hierarchy6"/>
-    <dgm:cxn modelId="{37E9CF64-A38E-47FA-A01B-D378866DDDAB}" type="presParOf" srcId="{A9FA4CF0-4564-4F40-A2FB-ADBD1D48697C}" destId="{677FA36A-62AF-463C-BFDC-3C0095FCA150}" srcOrd="1" destOrd="0" presId="urn:microsoft.com/office/officeart/2005/8/layout/hierarchy6"/>
-    <dgm:cxn modelId="{8E32A6E0-DD52-4556-9BDA-3433516C91A7}" type="presParOf" srcId="{3BA41BA3-F0E8-420D-854F-6E37E337A06B}" destId="{D3A7EBFB-0895-4EAC-8D19-6CD5EC90AD09}" srcOrd="2" destOrd="0" presId="urn:microsoft.com/office/officeart/2005/8/layout/hierarchy6"/>
-    <dgm:cxn modelId="{DEDB02EA-BF65-4CAC-8F79-C4A0B7CD1F86}" type="presParOf" srcId="{3BA41BA3-F0E8-420D-854F-6E37E337A06B}" destId="{31A76EF1-A36B-4374-A929-232C58035013}" srcOrd="3" destOrd="0" presId="urn:microsoft.com/office/officeart/2005/8/layout/hierarchy6"/>
-    <dgm:cxn modelId="{B0A72F0C-DA4E-4886-AD89-5B25DCAF99A6}" type="presParOf" srcId="{31A76EF1-A36B-4374-A929-232C58035013}" destId="{0735CDCC-600E-40CF-AA8E-4A47B4C59D77}" srcOrd="0" destOrd="0" presId="urn:microsoft.com/office/officeart/2005/8/layout/hierarchy6"/>
-    <dgm:cxn modelId="{0DCFA092-3520-4221-8C95-541753D61A57}" type="presParOf" srcId="{31A76EF1-A36B-4374-A929-232C58035013}" destId="{5A381537-FF7E-484A-8572-941C1C7E5C42}" srcOrd="1" destOrd="0" presId="urn:microsoft.com/office/officeart/2005/8/layout/hierarchy6"/>
-    <dgm:cxn modelId="{634198A9-D193-4457-8E83-BF2CB8B72FD9}" type="presParOf" srcId="{3BA41BA3-F0E8-420D-854F-6E37E337A06B}" destId="{6FCAC768-4450-48DE-B39A-C8D40D7B9141}" srcOrd="4" destOrd="0" presId="urn:microsoft.com/office/officeart/2005/8/layout/hierarchy6"/>
-    <dgm:cxn modelId="{7C76E801-C239-4D58-8C29-0E79C45B02E3}" type="presParOf" srcId="{3BA41BA3-F0E8-420D-854F-6E37E337A06B}" destId="{F528E0D7-8746-4399-8509-AF954866CA19}" srcOrd="5" destOrd="0" presId="urn:microsoft.com/office/officeart/2005/8/layout/hierarchy6"/>
-    <dgm:cxn modelId="{29144BE0-0F92-43D4-B8B8-CF2E60A98666}" type="presParOf" srcId="{F528E0D7-8746-4399-8509-AF954866CA19}" destId="{3DE370C2-9C9C-456E-AD1E-7046616FC3BD}" srcOrd="0" destOrd="0" presId="urn:microsoft.com/office/officeart/2005/8/layout/hierarchy6"/>
-    <dgm:cxn modelId="{7CFE0E4B-6A08-4563-A041-1C93408B3F20}" type="presParOf" srcId="{F528E0D7-8746-4399-8509-AF954866CA19}" destId="{EAF59E59-28CF-4A9F-B32E-9999ED9D5148}" srcOrd="1" destOrd="0" presId="urn:microsoft.com/office/officeart/2005/8/layout/hierarchy6"/>
-    <dgm:cxn modelId="{3BDA6051-3AAE-4C75-95E6-60EA70B2E188}" type="presParOf" srcId="{3BA41BA3-F0E8-420D-854F-6E37E337A06B}" destId="{14640B3C-00D9-4617-BE54-7ACF91C2E2EA}" srcOrd="6" destOrd="0" presId="urn:microsoft.com/office/officeart/2005/8/layout/hierarchy6"/>
-    <dgm:cxn modelId="{D985C353-1B73-4CAB-8D46-C99E9B682A94}" type="presParOf" srcId="{3BA41BA3-F0E8-420D-854F-6E37E337A06B}" destId="{67D3D16D-9634-4E9E-9751-F20EE0C363E7}" srcOrd="7" destOrd="0" presId="urn:microsoft.com/office/officeart/2005/8/layout/hierarchy6"/>
-    <dgm:cxn modelId="{C154E6BA-3F06-41E4-9E0A-AF5459CEC37C}" type="presParOf" srcId="{67D3D16D-9634-4E9E-9751-F20EE0C363E7}" destId="{9C74C996-5B3A-4C83-87E8-3FACDB85B0B4}" srcOrd="0" destOrd="0" presId="urn:microsoft.com/office/officeart/2005/8/layout/hierarchy6"/>
-    <dgm:cxn modelId="{684FCF88-8E83-4F83-81A8-FA6593769625}" type="presParOf" srcId="{67D3D16D-9634-4E9E-9751-F20EE0C363E7}" destId="{88621849-C613-4C99-B1DB-3D6D93E945FE}" srcOrd="1" destOrd="0" presId="urn:microsoft.com/office/officeart/2005/8/layout/hierarchy6"/>
-    <dgm:cxn modelId="{443382A3-17EF-489F-B3C6-234C9245E12E}" type="presParOf" srcId="{88621849-C613-4C99-B1DB-3D6D93E945FE}" destId="{D39DFA8F-46CA-494F-9D71-5F0C42104057}" srcOrd="0" destOrd="0" presId="urn:microsoft.com/office/officeart/2005/8/layout/hierarchy6"/>
-    <dgm:cxn modelId="{AAAD8919-F480-4834-AD3E-084D26477DC3}" type="presParOf" srcId="{88621849-C613-4C99-B1DB-3D6D93E945FE}" destId="{F8BB2F67-57DA-428D-8227-3C34AD263E65}" srcOrd="1" destOrd="0" presId="urn:microsoft.com/office/officeart/2005/8/layout/hierarchy6"/>
-    <dgm:cxn modelId="{18E1EB2B-9F88-42D7-8DCF-9525F91B1F97}" type="presParOf" srcId="{F8BB2F67-57DA-428D-8227-3C34AD263E65}" destId="{FD78EEFA-3173-4135-9A00-EC135EF68320}" srcOrd="0" destOrd="0" presId="urn:microsoft.com/office/officeart/2005/8/layout/hierarchy6"/>
-    <dgm:cxn modelId="{44692E6B-8549-49F0-BD4A-B3FEA5CD1021}" type="presParOf" srcId="{F8BB2F67-57DA-428D-8227-3C34AD263E65}" destId="{95C5D72A-1D4E-4172-B79F-95FB0F155590}" srcOrd="1" destOrd="0" presId="urn:microsoft.com/office/officeart/2005/8/layout/hierarchy6"/>
-    <dgm:cxn modelId="{F5F10F95-0B47-451C-BEA2-A73B106DE0D7}" type="presParOf" srcId="{3BA41BA3-F0E8-420D-854F-6E37E337A06B}" destId="{4AA1A11E-29B6-4D1E-A221-88939DBB0A2A}" srcOrd="8" destOrd="0" presId="urn:microsoft.com/office/officeart/2005/8/layout/hierarchy6"/>
-    <dgm:cxn modelId="{04997CA7-327B-47E7-9CC1-F9A93E9CBF36}" type="presParOf" srcId="{3BA41BA3-F0E8-420D-854F-6E37E337A06B}" destId="{20C68D73-8181-45F0-B7D5-93F2393A9E1D}" srcOrd="9" destOrd="0" presId="urn:microsoft.com/office/officeart/2005/8/layout/hierarchy6"/>
-    <dgm:cxn modelId="{B590C66D-DC81-4550-ABE8-1550D97F50D0}" type="presParOf" srcId="{20C68D73-8181-45F0-B7D5-93F2393A9E1D}" destId="{BBF81374-2800-4ED6-AC68-CF905677F23F}" srcOrd="0" destOrd="0" presId="urn:microsoft.com/office/officeart/2005/8/layout/hierarchy6"/>
-    <dgm:cxn modelId="{7D6B361C-8F5E-46D7-B834-FD4DF0DFB830}" type="presParOf" srcId="{20C68D73-8181-45F0-B7D5-93F2393A9E1D}" destId="{9321E31F-2079-4C62-8A85-CE4237D9099E}" srcOrd="1" destOrd="0" presId="urn:microsoft.com/office/officeart/2005/8/layout/hierarchy6"/>
-    <dgm:cxn modelId="{C6988044-C867-4414-8737-10A3CA4A5B15}" type="presParOf" srcId="{3BA41BA3-F0E8-420D-854F-6E37E337A06B}" destId="{5C5766CF-3F3B-4B97-94D1-2A22C32B6484}" srcOrd="10" destOrd="0" presId="urn:microsoft.com/office/officeart/2005/8/layout/hierarchy6"/>
-    <dgm:cxn modelId="{7B616121-EDC4-4863-9466-E2BB2522F46B}" type="presParOf" srcId="{3BA41BA3-F0E8-420D-854F-6E37E337A06B}" destId="{2D368A3D-ABFD-4BB2-BE9F-508454355F40}" srcOrd="11" destOrd="0" presId="urn:microsoft.com/office/officeart/2005/8/layout/hierarchy6"/>
-    <dgm:cxn modelId="{E75E99D6-4C61-433C-B90A-AFF26852692E}" type="presParOf" srcId="{2D368A3D-ABFD-4BB2-BE9F-508454355F40}" destId="{AEC7495D-96BE-471F-B5EC-C9B94EE39B96}" srcOrd="0" destOrd="0" presId="urn:microsoft.com/office/officeart/2005/8/layout/hierarchy6"/>
-    <dgm:cxn modelId="{808C50AD-9918-4E69-BF7D-278BBDA61338}" type="presParOf" srcId="{2D368A3D-ABFD-4BB2-BE9F-508454355F40}" destId="{626E2C1E-13B2-4572-871B-5E2CC0C3F697}" srcOrd="1" destOrd="0" presId="urn:microsoft.com/office/officeart/2005/8/layout/hierarchy6"/>
-    <dgm:cxn modelId="{5CA5E256-4AFF-4C6E-943A-BD8B375D544D}" type="presParOf" srcId="{E8FF2338-D876-4EFE-8052-7AA5F9740641}" destId="{2ECE7BF9-8FD2-4D7B-96BB-1547441FEA19}" srcOrd="1" destOrd="0" presId="urn:microsoft.com/office/officeart/2005/8/layout/hierarchy6"/>
-    <dgm:cxn modelId="{733DCFEC-264D-4F50-BF3A-922A07FF6A29}" type="presParOf" srcId="{2ECE7BF9-8FD2-4D7B-96BB-1547441FEA19}" destId="{33AAADE1-8E17-48DC-98D8-300BE2BCEE43}" srcOrd="0" destOrd="0" presId="urn:microsoft.com/office/officeart/2005/8/layout/hierarchy6"/>
-    <dgm:cxn modelId="{DB8CC297-B826-463E-B93D-8F2C91F4DDC9}" type="presParOf" srcId="{33AAADE1-8E17-48DC-98D8-300BE2BCEE43}" destId="{D4250BE4-4FE9-461C-8BB8-B039D1539BFB}" srcOrd="0" destOrd="0" presId="urn:microsoft.com/office/officeart/2005/8/layout/hierarchy6"/>
-    <dgm:cxn modelId="{D85FFE83-73EC-47BD-BE78-3860CA3BA061}" type="presParOf" srcId="{33AAADE1-8E17-48DC-98D8-300BE2BCEE43}" destId="{D47C110A-27B5-451F-B74B-ED19D3960522}" srcOrd="1" destOrd="0" presId="urn:microsoft.com/office/officeart/2005/8/layout/hierarchy6"/>
-    <dgm:cxn modelId="{D8D2274B-2C53-4502-BF0C-F3E6B25B9E5D}" type="presParOf" srcId="{2ECE7BF9-8FD2-4D7B-96BB-1547441FEA19}" destId="{E2E89715-7444-43D0-8496-98BDF49AB181}" srcOrd="1" destOrd="0" presId="urn:microsoft.com/office/officeart/2005/8/layout/hierarchy6"/>
-    <dgm:cxn modelId="{CFFA538E-3899-4C8C-8D77-DBF42B7C257D}" type="presParOf" srcId="{E2E89715-7444-43D0-8496-98BDF49AB181}" destId="{A50AE315-BB3E-464A-BD64-084C98BAF4FB}" srcOrd="0" destOrd="0" presId="urn:microsoft.com/office/officeart/2005/8/layout/hierarchy6"/>
-    <dgm:cxn modelId="{37CEE7AE-A8EB-477E-A4AC-ECC430969ABB}" type="presParOf" srcId="{2ECE7BF9-8FD2-4D7B-96BB-1547441FEA19}" destId="{7E636CEE-739D-4F7E-BDD3-0CCB717420A4}" srcOrd="2" destOrd="0" presId="urn:microsoft.com/office/officeart/2005/8/layout/hierarchy6"/>
-    <dgm:cxn modelId="{60CC49A0-6C38-46CD-8A1A-C7F361429CA5}" type="presParOf" srcId="{7E636CEE-739D-4F7E-BDD3-0CCB717420A4}" destId="{4BD75594-0172-4A00-ADFE-9D802B14E6A5}" srcOrd="0" destOrd="0" presId="urn:microsoft.com/office/officeart/2005/8/layout/hierarchy6"/>
-    <dgm:cxn modelId="{F9AD5EB3-1FBE-4A2F-A471-09738326C2FA}" type="presParOf" srcId="{7E636CEE-739D-4F7E-BDD3-0CCB717420A4}" destId="{443E0777-F297-4303-8618-BFC69C7204BF}" srcOrd="1" destOrd="0" presId="urn:microsoft.com/office/officeart/2005/8/layout/hierarchy6"/>
-    <dgm:cxn modelId="{5A0A17F0-3003-4018-9194-6C6A253923E1}" type="presParOf" srcId="{2ECE7BF9-8FD2-4D7B-96BB-1547441FEA19}" destId="{0416FBD3-C7A6-4317-BC63-679314D1EF76}" srcOrd="3" destOrd="0" presId="urn:microsoft.com/office/officeart/2005/8/layout/hierarchy6"/>
-    <dgm:cxn modelId="{AC4B7AB3-E01E-4B3B-8FFE-127F3F41E999}" type="presParOf" srcId="{0416FBD3-C7A6-4317-BC63-679314D1EF76}" destId="{62BFE273-B629-41ED-B49D-CA0F61F0895E}" srcOrd="0" destOrd="0" presId="urn:microsoft.com/office/officeart/2005/8/layout/hierarchy6"/>
-    <dgm:cxn modelId="{3F748BE6-E72F-48CA-ACD8-F47EF57870D7}" type="presParOf" srcId="{2ECE7BF9-8FD2-4D7B-96BB-1547441FEA19}" destId="{779F08E2-1A5B-47AA-9BE6-ADC1FB8D3448}" srcOrd="4" destOrd="0" presId="urn:microsoft.com/office/officeart/2005/8/layout/hierarchy6"/>
-    <dgm:cxn modelId="{3A128191-0B6B-4BFC-8EF6-A88F2CDDC2A2}" type="presParOf" srcId="{779F08E2-1A5B-47AA-9BE6-ADC1FB8D3448}" destId="{B04F374F-BCD9-4136-954F-ECF5915400AF}" srcOrd="0" destOrd="0" presId="urn:microsoft.com/office/officeart/2005/8/layout/hierarchy6"/>
-    <dgm:cxn modelId="{26A70CCA-831B-46EC-A9DC-AB32E938C86E}" type="presParOf" srcId="{779F08E2-1A5B-47AA-9BE6-ADC1FB8D3448}" destId="{EC856827-0568-4BFA-8290-551C5E861C80}" srcOrd="1" destOrd="0" presId="urn:microsoft.com/office/officeart/2005/8/layout/hierarchy6"/>
+    <dgm:cxn modelId="{6EB645E0-BF9A-4590-8DBE-8D541C504ED7}" type="presOf" srcId="{80B1C762-ABE9-40FA-B396-43400EB7FD55}" destId="{C33C28F0-E7FE-4FC8-BFFD-DEAFBB46558C}" srcOrd="0" destOrd="0" presId="urn:microsoft.com/office/officeart/2005/8/layout/hierarchy6"/>
+    <dgm:cxn modelId="{0481AE85-0E6B-49D5-8E33-517751ED5706}" type="presOf" srcId="{92E94E15-E447-4E2F-87DC-9EEDA30A5774}" destId="{D47C110A-27B5-451F-B74B-ED19D3960522}" srcOrd="1" destOrd="0" presId="urn:microsoft.com/office/officeart/2005/8/layout/hierarchy6"/>
+    <dgm:cxn modelId="{CDE78073-D004-4AF8-8ABC-36FF9E6D00E2}" type="presOf" srcId="{2A39F18E-7BC4-4197-A656-CE359513C7EB}" destId="{5C5766CF-3F3B-4B97-94D1-2A22C32B6484}" srcOrd="0" destOrd="0" presId="urn:microsoft.com/office/officeart/2005/8/layout/hierarchy6"/>
+    <dgm:cxn modelId="{F0E39881-C6E3-489E-9F38-D1F1F91B7769}" type="presOf" srcId="{FDB48F11-E9D2-41DB-9DCD-38E4434A4F6F}" destId="{BBF81374-2800-4ED6-AC68-CF905677F23F}" srcOrd="0" destOrd="0" presId="urn:microsoft.com/office/officeart/2005/8/layout/hierarchy6"/>
+    <dgm:cxn modelId="{CA02C8FC-2A2A-437C-A3A5-2A1B2009B60E}" type="presOf" srcId="{396EFF2D-B9C4-4F99-A8D8-1693A7781D17}" destId="{B04F374F-BCD9-4136-954F-ECF5915400AF}" srcOrd="0" destOrd="0" presId="urn:microsoft.com/office/officeart/2005/8/layout/hierarchy6"/>
+    <dgm:cxn modelId="{9B083170-53E0-4D5A-A99E-1B6F97844CC0}" type="presOf" srcId="{CB8687C1-08B3-4F0A-A7E0-E05F0055421C}" destId="{AEC7495D-96BE-471F-B5EC-C9B94EE39B96}" srcOrd="0" destOrd="0" presId="urn:microsoft.com/office/officeart/2005/8/layout/hierarchy6"/>
+    <dgm:cxn modelId="{524A7669-C9B9-43C1-B761-F756E904D6C2}" type="presOf" srcId="{B62A1253-7555-4C46-85B8-26D117F43DCD}" destId="{E529BC98-44C7-492C-820E-B927DE48DF15}" srcOrd="0" destOrd="0" presId="urn:microsoft.com/office/officeart/2005/8/layout/hierarchy6"/>
+    <dgm:cxn modelId="{5BBD3D16-D3DD-4E0D-8834-66105DB05633}" type="presParOf" srcId="{E8FF2338-D876-4EFE-8052-7AA5F9740641}" destId="{9687BB48-7103-4974-971F-13DDCE0DB7CF}" srcOrd="0" destOrd="0" presId="urn:microsoft.com/office/officeart/2005/8/layout/hierarchy6"/>
+    <dgm:cxn modelId="{DCC0B7AB-FE11-4988-873C-1821F16434A6}" type="presParOf" srcId="{9687BB48-7103-4974-971F-13DDCE0DB7CF}" destId="{7AFAB4E4-0022-4476-8DB0-86D06D4167A6}" srcOrd="0" destOrd="0" presId="urn:microsoft.com/office/officeart/2005/8/layout/hierarchy6"/>
+    <dgm:cxn modelId="{9ADA93C1-36C0-4FEF-9C01-4EB600E7AAB4}" type="presParOf" srcId="{9687BB48-7103-4974-971F-13DDCE0DB7CF}" destId="{755C27C4-F0C9-4AB3-BCAB-C91225C09991}" srcOrd="1" destOrd="0" presId="urn:microsoft.com/office/officeart/2005/8/layout/hierarchy6"/>
+    <dgm:cxn modelId="{32247258-D859-4FC9-BEB2-B615A998C0A4}" type="presParOf" srcId="{755C27C4-F0C9-4AB3-BCAB-C91225C09991}" destId="{9E021A61-D641-4B39-BD93-7956A2A2D427}" srcOrd="0" destOrd="0" presId="urn:microsoft.com/office/officeart/2005/8/layout/hierarchy6"/>
+    <dgm:cxn modelId="{98405B69-8049-45F0-A2E1-0B4137DFF24C}" type="presParOf" srcId="{9E021A61-D641-4B39-BD93-7956A2A2D427}" destId="{132D2FB7-B917-4F0C-831B-43434023FD98}" srcOrd="0" destOrd="0" presId="urn:microsoft.com/office/officeart/2005/8/layout/hierarchy6"/>
+    <dgm:cxn modelId="{6B2B3545-11D7-40EB-9600-8601244616F0}" type="presParOf" srcId="{9E021A61-D641-4B39-BD93-7956A2A2D427}" destId="{3BA41BA3-F0E8-420D-854F-6E37E337A06B}" srcOrd="1" destOrd="0" presId="urn:microsoft.com/office/officeart/2005/8/layout/hierarchy6"/>
+    <dgm:cxn modelId="{57E4077E-15C1-40B3-B8AE-B6A35410D701}" type="presParOf" srcId="{3BA41BA3-F0E8-420D-854F-6E37E337A06B}" destId="{E529BC98-44C7-492C-820E-B927DE48DF15}" srcOrd="0" destOrd="0" presId="urn:microsoft.com/office/officeart/2005/8/layout/hierarchy6"/>
+    <dgm:cxn modelId="{D7D443F7-08FC-451C-9DB4-2D5BC322CAD0}" type="presParOf" srcId="{3BA41BA3-F0E8-420D-854F-6E37E337A06B}" destId="{C28AFC06-89FB-4BBD-9AF4-03756A1272CB}" srcOrd="1" destOrd="0" presId="urn:microsoft.com/office/officeart/2005/8/layout/hierarchy6"/>
+    <dgm:cxn modelId="{526A707C-79DB-47F6-9141-F9392D677FEE}" type="presParOf" srcId="{C28AFC06-89FB-4BBD-9AF4-03756A1272CB}" destId="{FA7E9DCD-19EB-43AC-9C94-C5D85AC510D0}" srcOrd="0" destOrd="0" presId="urn:microsoft.com/office/officeart/2005/8/layout/hierarchy6"/>
+    <dgm:cxn modelId="{1F9CD71C-0FA5-41B5-BD2D-21F55F0E9F2D}" type="presParOf" srcId="{C28AFC06-89FB-4BBD-9AF4-03756A1272CB}" destId="{828E80FF-0F86-4128-A59F-6A8844A31633}" srcOrd="1" destOrd="0" presId="urn:microsoft.com/office/officeart/2005/8/layout/hierarchy6"/>
+    <dgm:cxn modelId="{CF7CFDEC-0AEA-485E-A0EF-8F381BC33EAA}" type="presParOf" srcId="{828E80FF-0F86-4128-A59F-6A8844A31633}" destId="{C78C3ECD-B423-4CF1-9975-42D19DCA875E}" srcOrd="0" destOrd="0" presId="urn:microsoft.com/office/officeart/2005/8/layout/hierarchy6"/>
+    <dgm:cxn modelId="{7763933E-5382-4373-9CDF-217437ED1684}" type="presParOf" srcId="{828E80FF-0F86-4128-A59F-6A8844A31633}" destId="{5E931E71-6416-4B51-BC01-AD329EEE2BFA}" srcOrd="1" destOrd="0" presId="urn:microsoft.com/office/officeart/2005/8/layout/hierarchy6"/>
+    <dgm:cxn modelId="{50D46CC1-5D2B-40C8-A037-65E6A4D7C003}" type="presParOf" srcId="{5E931E71-6416-4B51-BC01-AD329EEE2BFA}" destId="{5A2823D0-7702-4E58-9A0D-3EB56D381183}" srcOrd="0" destOrd="0" presId="urn:microsoft.com/office/officeart/2005/8/layout/hierarchy6"/>
+    <dgm:cxn modelId="{5FB41B55-3AA2-489B-917B-33A32AF6A030}" type="presParOf" srcId="{5E931E71-6416-4B51-BC01-AD329EEE2BFA}" destId="{1DB5EC2B-234F-4057-A8BB-B1835250BC08}" srcOrd="1" destOrd="0" presId="urn:microsoft.com/office/officeart/2005/8/layout/hierarchy6"/>
+    <dgm:cxn modelId="{D30C1BE6-0479-45FD-B2B1-8408C39B6FCC}" type="presParOf" srcId="{828E80FF-0F86-4128-A59F-6A8844A31633}" destId="{C33C28F0-E7FE-4FC8-BFFD-DEAFBB46558C}" srcOrd="2" destOrd="0" presId="urn:microsoft.com/office/officeart/2005/8/layout/hierarchy6"/>
+    <dgm:cxn modelId="{533F1123-FDB2-4781-93D1-124090D26BAC}" type="presParOf" srcId="{828E80FF-0F86-4128-A59F-6A8844A31633}" destId="{A9FA4CF0-4564-4F40-A2FB-ADBD1D48697C}" srcOrd="3" destOrd="0" presId="urn:microsoft.com/office/officeart/2005/8/layout/hierarchy6"/>
+    <dgm:cxn modelId="{191392DE-DA13-41E3-AF41-283638D73FA7}" type="presParOf" srcId="{A9FA4CF0-4564-4F40-A2FB-ADBD1D48697C}" destId="{7A69327B-B2E5-485C-A8E4-A17F53636F4E}" srcOrd="0" destOrd="0" presId="urn:microsoft.com/office/officeart/2005/8/layout/hierarchy6"/>
+    <dgm:cxn modelId="{B0DE11AF-1444-45FE-9F9A-3CCE01214C3E}" type="presParOf" srcId="{A9FA4CF0-4564-4F40-A2FB-ADBD1D48697C}" destId="{677FA36A-62AF-463C-BFDC-3C0095FCA150}" srcOrd="1" destOrd="0" presId="urn:microsoft.com/office/officeart/2005/8/layout/hierarchy6"/>
+    <dgm:cxn modelId="{CE12E951-BB80-4DA4-BC25-96D7E3DBB28A}" type="presParOf" srcId="{3BA41BA3-F0E8-420D-854F-6E37E337A06B}" destId="{D3A7EBFB-0895-4EAC-8D19-6CD5EC90AD09}" srcOrd="2" destOrd="0" presId="urn:microsoft.com/office/officeart/2005/8/layout/hierarchy6"/>
+    <dgm:cxn modelId="{49BB644E-1A69-48B3-82F4-166DB73D27B1}" type="presParOf" srcId="{3BA41BA3-F0E8-420D-854F-6E37E337A06B}" destId="{31A76EF1-A36B-4374-A929-232C58035013}" srcOrd="3" destOrd="0" presId="urn:microsoft.com/office/officeart/2005/8/layout/hierarchy6"/>
+    <dgm:cxn modelId="{9EB5EA8E-BC7F-4DA8-AA07-87B6B41CF0E0}" type="presParOf" srcId="{31A76EF1-A36B-4374-A929-232C58035013}" destId="{0735CDCC-600E-40CF-AA8E-4A47B4C59D77}" srcOrd="0" destOrd="0" presId="urn:microsoft.com/office/officeart/2005/8/layout/hierarchy6"/>
+    <dgm:cxn modelId="{C96D020F-FAF1-4870-8D56-96CBA4EC46B2}" type="presParOf" srcId="{31A76EF1-A36B-4374-A929-232C58035013}" destId="{5A381537-FF7E-484A-8572-941C1C7E5C42}" srcOrd="1" destOrd="0" presId="urn:microsoft.com/office/officeart/2005/8/layout/hierarchy6"/>
+    <dgm:cxn modelId="{4F058AD2-CE0E-4743-9544-BAEACDD4338A}" type="presParOf" srcId="{3BA41BA3-F0E8-420D-854F-6E37E337A06B}" destId="{6FCAC768-4450-48DE-B39A-C8D40D7B9141}" srcOrd="4" destOrd="0" presId="urn:microsoft.com/office/officeart/2005/8/layout/hierarchy6"/>
+    <dgm:cxn modelId="{B0A3143E-D077-4EA8-91D6-5395DC2585E4}" type="presParOf" srcId="{3BA41BA3-F0E8-420D-854F-6E37E337A06B}" destId="{F528E0D7-8746-4399-8509-AF954866CA19}" srcOrd="5" destOrd="0" presId="urn:microsoft.com/office/officeart/2005/8/layout/hierarchy6"/>
+    <dgm:cxn modelId="{5E1BADB3-2C35-45CF-A851-415EA4E548E7}" type="presParOf" srcId="{F528E0D7-8746-4399-8509-AF954866CA19}" destId="{3DE370C2-9C9C-456E-AD1E-7046616FC3BD}" srcOrd="0" destOrd="0" presId="urn:microsoft.com/office/officeart/2005/8/layout/hierarchy6"/>
+    <dgm:cxn modelId="{817E8A43-89AB-48C0-AA5D-FBD53D388C1B}" type="presParOf" srcId="{F528E0D7-8746-4399-8509-AF954866CA19}" destId="{EAF59E59-28CF-4A9F-B32E-9999ED9D5148}" srcOrd="1" destOrd="0" presId="urn:microsoft.com/office/officeart/2005/8/layout/hierarchy6"/>
+    <dgm:cxn modelId="{F775E965-C227-4A97-BE5E-DFCB5BBD0BFE}" type="presParOf" srcId="{3BA41BA3-F0E8-420D-854F-6E37E337A06B}" destId="{14640B3C-00D9-4617-BE54-7ACF91C2E2EA}" srcOrd="6" destOrd="0" presId="urn:microsoft.com/office/officeart/2005/8/layout/hierarchy6"/>
+    <dgm:cxn modelId="{19210FBB-329F-4B38-9E07-D492C2678926}" type="presParOf" srcId="{3BA41BA3-F0E8-420D-854F-6E37E337A06B}" destId="{67D3D16D-9634-4E9E-9751-F20EE0C363E7}" srcOrd="7" destOrd="0" presId="urn:microsoft.com/office/officeart/2005/8/layout/hierarchy6"/>
+    <dgm:cxn modelId="{400E0016-30EE-4CC4-B1A6-70B164587DE8}" type="presParOf" srcId="{67D3D16D-9634-4E9E-9751-F20EE0C363E7}" destId="{9C74C996-5B3A-4C83-87E8-3FACDB85B0B4}" srcOrd="0" destOrd="0" presId="urn:microsoft.com/office/officeart/2005/8/layout/hierarchy6"/>
+    <dgm:cxn modelId="{15AE953F-952A-4BFF-8B3C-C9664032FF98}" type="presParOf" srcId="{67D3D16D-9634-4E9E-9751-F20EE0C363E7}" destId="{88621849-C613-4C99-B1DB-3D6D93E945FE}" srcOrd="1" destOrd="0" presId="urn:microsoft.com/office/officeart/2005/8/layout/hierarchy6"/>
+    <dgm:cxn modelId="{7E12EFC0-5EB9-46D9-9BA2-868760181A11}" type="presParOf" srcId="{88621849-C613-4C99-B1DB-3D6D93E945FE}" destId="{D39DFA8F-46CA-494F-9D71-5F0C42104057}" srcOrd="0" destOrd="0" presId="urn:microsoft.com/office/officeart/2005/8/layout/hierarchy6"/>
+    <dgm:cxn modelId="{C10D2409-F2D3-4D73-A7E5-4CCB3C233563}" type="presParOf" srcId="{88621849-C613-4C99-B1DB-3D6D93E945FE}" destId="{F8BB2F67-57DA-428D-8227-3C34AD263E65}" srcOrd="1" destOrd="0" presId="urn:microsoft.com/office/officeart/2005/8/layout/hierarchy6"/>
+    <dgm:cxn modelId="{9B44E308-D141-4E16-AEE3-296EC4E14E6E}" type="presParOf" srcId="{F8BB2F67-57DA-428D-8227-3C34AD263E65}" destId="{FD78EEFA-3173-4135-9A00-EC135EF68320}" srcOrd="0" destOrd="0" presId="urn:microsoft.com/office/officeart/2005/8/layout/hierarchy6"/>
+    <dgm:cxn modelId="{E02EE6DC-ABA6-4596-8AD8-5BD6F1F56918}" type="presParOf" srcId="{F8BB2F67-57DA-428D-8227-3C34AD263E65}" destId="{95C5D72A-1D4E-4172-B79F-95FB0F155590}" srcOrd="1" destOrd="0" presId="urn:microsoft.com/office/officeart/2005/8/layout/hierarchy6"/>
+    <dgm:cxn modelId="{A732E235-4514-4985-8593-C2BB8A458D65}" type="presParOf" srcId="{3BA41BA3-F0E8-420D-854F-6E37E337A06B}" destId="{4AA1A11E-29B6-4D1E-A221-88939DBB0A2A}" srcOrd="8" destOrd="0" presId="urn:microsoft.com/office/officeart/2005/8/layout/hierarchy6"/>
+    <dgm:cxn modelId="{5D8B7FDD-5254-46E2-9848-35D1E3673573}" type="presParOf" srcId="{3BA41BA3-F0E8-420D-854F-6E37E337A06B}" destId="{20C68D73-8181-45F0-B7D5-93F2393A9E1D}" srcOrd="9" destOrd="0" presId="urn:microsoft.com/office/officeart/2005/8/layout/hierarchy6"/>
+    <dgm:cxn modelId="{F833B217-4909-490F-ABAE-1C790E9DE64A}" type="presParOf" srcId="{20C68D73-8181-45F0-B7D5-93F2393A9E1D}" destId="{BBF81374-2800-4ED6-AC68-CF905677F23F}" srcOrd="0" destOrd="0" presId="urn:microsoft.com/office/officeart/2005/8/layout/hierarchy6"/>
+    <dgm:cxn modelId="{305BC9F9-9AF4-4C48-BB66-D3D72D64B8AF}" type="presParOf" srcId="{20C68D73-8181-45F0-B7D5-93F2393A9E1D}" destId="{9321E31F-2079-4C62-8A85-CE4237D9099E}" srcOrd="1" destOrd="0" presId="urn:microsoft.com/office/officeart/2005/8/layout/hierarchy6"/>
+    <dgm:cxn modelId="{F2C2123B-E963-43A5-B1CC-28A3FB67586E}" type="presParOf" srcId="{3BA41BA3-F0E8-420D-854F-6E37E337A06B}" destId="{5C5766CF-3F3B-4B97-94D1-2A22C32B6484}" srcOrd="10" destOrd="0" presId="urn:microsoft.com/office/officeart/2005/8/layout/hierarchy6"/>
+    <dgm:cxn modelId="{6547CBAF-60EE-426C-9FD8-83916EE8E5DD}" type="presParOf" srcId="{3BA41BA3-F0E8-420D-854F-6E37E337A06B}" destId="{2D368A3D-ABFD-4BB2-BE9F-508454355F40}" srcOrd="11" destOrd="0" presId="urn:microsoft.com/office/officeart/2005/8/layout/hierarchy6"/>
+    <dgm:cxn modelId="{8E3AF7CD-0B90-49CB-A487-38F4567E4DCD}" type="presParOf" srcId="{2D368A3D-ABFD-4BB2-BE9F-508454355F40}" destId="{AEC7495D-96BE-471F-B5EC-C9B94EE39B96}" srcOrd="0" destOrd="0" presId="urn:microsoft.com/office/officeart/2005/8/layout/hierarchy6"/>
+    <dgm:cxn modelId="{739F8B52-DC4E-4F34-869D-4B9187B47CA4}" type="presParOf" srcId="{2D368A3D-ABFD-4BB2-BE9F-508454355F40}" destId="{626E2C1E-13B2-4572-871B-5E2CC0C3F697}" srcOrd="1" destOrd="0" presId="urn:microsoft.com/office/officeart/2005/8/layout/hierarchy6"/>
+    <dgm:cxn modelId="{4422C1B2-6A7C-4274-B10F-693E673A7CC8}" type="presParOf" srcId="{E8FF2338-D876-4EFE-8052-7AA5F9740641}" destId="{2ECE7BF9-8FD2-4D7B-96BB-1547441FEA19}" srcOrd="1" destOrd="0" presId="urn:microsoft.com/office/officeart/2005/8/layout/hierarchy6"/>
+    <dgm:cxn modelId="{889E1B09-C2DC-442F-9C89-16F7047D764C}" type="presParOf" srcId="{2ECE7BF9-8FD2-4D7B-96BB-1547441FEA19}" destId="{33AAADE1-8E17-48DC-98D8-300BE2BCEE43}" srcOrd="0" destOrd="0" presId="urn:microsoft.com/office/officeart/2005/8/layout/hierarchy6"/>
+    <dgm:cxn modelId="{56F6C23E-806E-46BF-87DD-EECD77337181}" type="presParOf" srcId="{33AAADE1-8E17-48DC-98D8-300BE2BCEE43}" destId="{D4250BE4-4FE9-461C-8BB8-B039D1539BFB}" srcOrd="0" destOrd="0" presId="urn:microsoft.com/office/officeart/2005/8/layout/hierarchy6"/>
+    <dgm:cxn modelId="{02B764FD-720A-4882-9CB0-D4DEB005180E}" type="presParOf" srcId="{33AAADE1-8E17-48DC-98D8-300BE2BCEE43}" destId="{D47C110A-27B5-451F-B74B-ED19D3960522}" srcOrd="1" destOrd="0" presId="urn:microsoft.com/office/officeart/2005/8/layout/hierarchy6"/>
+    <dgm:cxn modelId="{09BC1DD1-EAF7-4DDA-ABF7-F17E2B3AC702}" type="presParOf" srcId="{2ECE7BF9-8FD2-4D7B-96BB-1547441FEA19}" destId="{E2E89715-7444-43D0-8496-98BDF49AB181}" srcOrd="1" destOrd="0" presId="urn:microsoft.com/office/officeart/2005/8/layout/hierarchy6"/>
+    <dgm:cxn modelId="{83CBA490-2E23-4E87-8A38-B21BD0F411FB}" type="presParOf" srcId="{E2E89715-7444-43D0-8496-98BDF49AB181}" destId="{A50AE315-BB3E-464A-BD64-084C98BAF4FB}" srcOrd="0" destOrd="0" presId="urn:microsoft.com/office/officeart/2005/8/layout/hierarchy6"/>
+    <dgm:cxn modelId="{ED5CAD13-1E31-465F-8770-8AB96A27BFD8}" type="presParOf" srcId="{2ECE7BF9-8FD2-4D7B-96BB-1547441FEA19}" destId="{7E636CEE-739D-4F7E-BDD3-0CCB717420A4}" srcOrd="2" destOrd="0" presId="urn:microsoft.com/office/officeart/2005/8/layout/hierarchy6"/>
+    <dgm:cxn modelId="{FEFF08CD-400F-4D86-B406-1D5B0C5AE68C}" type="presParOf" srcId="{7E636CEE-739D-4F7E-BDD3-0CCB717420A4}" destId="{4BD75594-0172-4A00-ADFE-9D802B14E6A5}" srcOrd="0" destOrd="0" presId="urn:microsoft.com/office/officeart/2005/8/layout/hierarchy6"/>
+    <dgm:cxn modelId="{C42494E7-CEB2-4286-B287-2C63EF28CD5D}" type="presParOf" srcId="{7E636CEE-739D-4F7E-BDD3-0CCB717420A4}" destId="{443E0777-F297-4303-8618-BFC69C7204BF}" srcOrd="1" destOrd="0" presId="urn:microsoft.com/office/officeart/2005/8/layout/hierarchy6"/>
+    <dgm:cxn modelId="{D087BA89-03A0-442E-A4AE-1C49BA53A851}" type="presParOf" srcId="{2ECE7BF9-8FD2-4D7B-96BB-1547441FEA19}" destId="{0416FBD3-C7A6-4317-BC63-679314D1EF76}" srcOrd="3" destOrd="0" presId="urn:microsoft.com/office/officeart/2005/8/layout/hierarchy6"/>
+    <dgm:cxn modelId="{7A5FFDF1-AA33-4E34-8EDE-164228F1E798}" type="presParOf" srcId="{0416FBD3-C7A6-4317-BC63-679314D1EF76}" destId="{62BFE273-B629-41ED-B49D-CA0F61F0895E}" srcOrd="0" destOrd="0" presId="urn:microsoft.com/office/officeart/2005/8/layout/hierarchy6"/>
+    <dgm:cxn modelId="{9A981851-5805-4117-AAD8-2C35EE3AC667}" type="presParOf" srcId="{2ECE7BF9-8FD2-4D7B-96BB-1547441FEA19}" destId="{779F08E2-1A5B-47AA-9BE6-ADC1FB8D3448}" srcOrd="4" destOrd="0" presId="urn:microsoft.com/office/officeart/2005/8/layout/hierarchy6"/>
+    <dgm:cxn modelId="{E4BD8B76-1323-4D15-89BB-125506068496}" type="presParOf" srcId="{779F08E2-1A5B-47AA-9BE6-ADC1FB8D3448}" destId="{B04F374F-BCD9-4136-954F-ECF5915400AF}" srcOrd="0" destOrd="0" presId="urn:microsoft.com/office/officeart/2005/8/layout/hierarchy6"/>
+    <dgm:cxn modelId="{D8EEA5F8-0950-480B-8286-FCA70B2C7459}" type="presParOf" srcId="{779F08E2-1A5B-47AA-9BE6-ADC1FB8D3448}" destId="{EC856827-0568-4BFA-8290-551C5E861C80}" srcOrd="1" destOrd="0" presId="urn:microsoft.com/office/officeart/2005/8/layout/hierarchy6"/>
   </dgm:cxnLst>
   <dgm:bg/>
   <dgm:whole/>
@@ -2923,8 +3404,8 @@
       </dsp:nvSpPr>
       <dsp:spPr>
         <a:xfrm>
-          <a:off x="0" y="1149529"/>
-          <a:ext cx="5048250" cy="288401"/>
+          <a:off x="0" y="1158090"/>
+          <a:ext cx="6334125" cy="301242"/>
         </a:xfrm>
         <a:prstGeom prst="roundRect">
           <a:avLst>
@@ -2981,8 +3462,8 @@
         </a:p>
       </dsp:txBody>
       <dsp:txXfrm>
-        <a:off x="0" y="1149529"/>
-        <a:ext cx="1514475" cy="288401"/>
+        <a:off x="0" y="1158090"/>
+        <a:ext cx="1900237" cy="301242"/>
       </dsp:txXfrm>
     </dsp:sp>
     <dsp:sp modelId="{4BD75594-0172-4A00-ADFE-9D802B14E6A5}">
@@ -2992,8 +3473,8 @@
       </dsp:nvSpPr>
       <dsp:spPr>
         <a:xfrm>
-          <a:off x="0" y="813061"/>
-          <a:ext cx="5048250" cy="288401"/>
+          <a:off x="0" y="806641"/>
+          <a:ext cx="6334125" cy="301242"/>
         </a:xfrm>
         <a:prstGeom prst="roundRect">
           <a:avLst>
@@ -3058,8 +3539,8 @@
         </a:p>
       </dsp:txBody>
       <dsp:txXfrm>
-        <a:off x="0" y="813061"/>
-        <a:ext cx="1514475" cy="288401"/>
+        <a:off x="0" y="806641"/>
+        <a:ext cx="1900237" cy="301242"/>
       </dsp:txXfrm>
     </dsp:sp>
     <dsp:sp modelId="{D4250BE4-4FE9-461C-8BB8-B039D1539BFB}">
@@ -3069,8 +3550,8 @@
       </dsp:nvSpPr>
       <dsp:spPr>
         <a:xfrm>
-          <a:off x="0" y="476594"/>
-          <a:ext cx="5048250" cy="288401"/>
+          <a:off x="0" y="455192"/>
+          <a:ext cx="6334125" cy="301242"/>
         </a:xfrm>
         <a:prstGeom prst="roundRect">
           <a:avLst>
@@ -3127,8 +3608,8 @@
         </a:p>
       </dsp:txBody>
       <dsp:txXfrm>
-        <a:off x="0" y="476594"/>
-        <a:ext cx="1514475" cy="288401"/>
+        <a:off x="0" y="455192"/>
+        <a:ext cx="1900237" cy="301242"/>
       </dsp:txXfrm>
     </dsp:sp>
     <dsp:sp modelId="{132D2FB7-B917-4F0C-831B-43434023FD98}">
@@ -3138,8 +3619,8 @@
       </dsp:nvSpPr>
       <dsp:spPr>
         <a:xfrm>
-          <a:off x="3019426" y="500627"/>
-          <a:ext cx="711730" cy="240334"/>
+          <a:off x="3887840" y="480295"/>
+          <a:ext cx="743420" cy="251035"/>
         </a:xfrm>
         <a:prstGeom prst="roundRect">
           <a:avLst>
@@ -3201,14 +3682,14 @@
           </a:pPr>
           <a:r>
             <a:rPr lang="en-US" sz="900" kern="1200"/>
-            <a:t>default</a:t>
+            <a:t>index</a:t>
           </a:r>
           <a:endParaRPr lang="bg-BG" sz="900" kern="1200"/>
         </a:p>
       </dsp:txBody>
       <dsp:txXfrm>
-        <a:off x="3026465" y="507666"/>
-        <a:ext cx="697652" cy="226256"/>
+        <a:off x="3895193" y="487648"/>
+        <a:ext cx="728714" cy="236329"/>
       </dsp:txXfrm>
     </dsp:sp>
     <dsp:sp modelId="{E529BC98-44C7-492C-820E-B927DE48DF15}">
@@ -3218,8 +3699,8 @@
       </dsp:nvSpPr>
       <dsp:spPr>
         <a:xfrm>
-          <a:off x="2059746" y="740961"/>
-          <a:ext cx="1315544" cy="96133"/>
+          <a:off x="2562774" y="731330"/>
+          <a:ext cx="1696776" cy="100414"/>
         </a:xfrm>
         <a:custGeom>
           <a:avLst/>
@@ -3230,16 +3711,16 @@
           <a:pathLst>
             <a:path>
               <a:moveTo>
-                <a:pt x="1315544" y="0"/>
+                <a:pt x="1696776" y="0"/>
               </a:moveTo>
               <a:lnTo>
-                <a:pt x="1315544" y="48066"/>
+                <a:pt x="1696776" y="50207"/>
               </a:lnTo>
               <a:lnTo>
-                <a:pt x="0" y="48066"/>
+                <a:pt x="0" y="50207"/>
               </a:lnTo>
               <a:lnTo>
-                <a:pt x="0" y="96133"/>
+                <a:pt x="0" y="100414"/>
               </a:lnTo>
             </a:path>
           </a:pathLst>
@@ -3280,8 +3761,8 @@
       </dsp:nvSpPr>
       <dsp:spPr>
         <a:xfrm>
-          <a:off x="1804340" y="837095"/>
-          <a:ext cx="510812" cy="240334"/>
+          <a:off x="2180443" y="831744"/>
+          <a:ext cx="764661" cy="251035"/>
         </a:xfrm>
         <a:prstGeom prst="roundRect">
           <a:avLst>
@@ -3343,14 +3824,14 @@
           </a:pPr>
           <a:r>
             <a:rPr lang="en-US" sz="900" kern="1200"/>
-            <a:t>albumi</a:t>
+            <a:t>events</a:t>
           </a:r>
           <a:endParaRPr lang="bg-BG" sz="900" kern="1200"/>
         </a:p>
       </dsp:txBody>
       <dsp:txXfrm>
-        <a:off x="1811379" y="844134"/>
-        <a:ext cx="496734" cy="226256"/>
+        <a:off x="2187796" y="839097"/>
+        <a:ext cx="749955" cy="236329"/>
       </dsp:txXfrm>
     </dsp:sp>
     <dsp:sp modelId="{C78C3ECD-B423-4CF1-9975-42D19DCA875E}">
@@ -3360,8 +3841,8 @@
       </dsp:nvSpPr>
       <dsp:spPr>
         <a:xfrm>
-          <a:off x="1760822" y="1077429"/>
-          <a:ext cx="298924" cy="96133"/>
+          <a:off x="2157558" y="1082780"/>
+          <a:ext cx="405215" cy="100414"/>
         </a:xfrm>
         <a:custGeom>
           <a:avLst/>
@@ -3372,16 +3853,16 @@
           <a:pathLst>
             <a:path>
               <a:moveTo>
-                <a:pt x="298924" y="0"/>
+                <a:pt x="405215" y="0"/>
               </a:moveTo>
               <a:lnTo>
-                <a:pt x="298924" y="48066"/>
+                <a:pt x="405215" y="50207"/>
               </a:lnTo>
               <a:lnTo>
-                <a:pt x="0" y="48066"/>
+                <a:pt x="0" y="50207"/>
               </a:lnTo>
               <a:lnTo>
-                <a:pt x="0" y="96133"/>
+                <a:pt x="0" y="100414"/>
               </a:lnTo>
             </a:path>
           </a:pathLst>
@@ -3422,8 +3903,8 @@
       </dsp:nvSpPr>
       <dsp:spPr>
         <a:xfrm>
-          <a:off x="1515517" y="1173563"/>
-          <a:ext cx="490609" cy="240334"/>
+          <a:off x="1901331" y="1183194"/>
+          <a:ext cx="512454" cy="251035"/>
         </a:xfrm>
         <a:prstGeom prst="roundRect">
           <a:avLst>
@@ -3485,14 +3966,14 @@
           </a:pPr>
           <a:r>
             <a:rPr lang="en-US" sz="900" kern="1200"/>
-            <a:t>album1</a:t>
+            <a:t>events by date</a:t>
           </a:r>
           <a:endParaRPr lang="bg-BG" sz="900" kern="1200"/>
         </a:p>
       </dsp:txBody>
       <dsp:txXfrm>
-        <a:off x="1522556" y="1180602"/>
-        <a:ext cx="476531" cy="226256"/>
+        <a:off x="1908684" y="1190547"/>
+        <a:ext cx="497748" cy="236329"/>
       </dsp:txXfrm>
     </dsp:sp>
     <dsp:sp modelId="{C33C28F0-E7FE-4FC8-BFFD-DEAFBB46558C}">
@@ -3502,8 +3983,8 @@
       </dsp:nvSpPr>
       <dsp:spPr>
         <a:xfrm>
-          <a:off x="2059746" y="1077429"/>
-          <a:ext cx="299380" cy="96133"/>
+          <a:off x="2562774" y="1082780"/>
+          <a:ext cx="445019" cy="100414"/>
         </a:xfrm>
         <a:custGeom>
           <a:avLst/>
@@ -3517,13 +3998,13 @@
                 <a:pt x="0" y="0"/>
               </a:moveTo>
               <a:lnTo>
-                <a:pt x="0" y="48066"/>
+                <a:pt x="0" y="50207"/>
               </a:lnTo>
               <a:lnTo>
-                <a:pt x="299380" y="48066"/>
+                <a:pt x="445019" y="50207"/>
               </a:lnTo>
               <a:lnTo>
-                <a:pt x="299380" y="96133"/>
+                <a:pt x="445019" y="100414"/>
               </a:lnTo>
             </a:path>
           </a:pathLst>
@@ -3564,8 +4045,8 @@
       </dsp:nvSpPr>
       <dsp:spPr>
         <a:xfrm>
-          <a:off x="2114277" y="1173563"/>
-          <a:ext cx="489697" cy="240334"/>
+          <a:off x="2526751" y="1183194"/>
+          <a:ext cx="962084" cy="251035"/>
         </a:xfrm>
         <a:prstGeom prst="roundRect">
           <a:avLst>
@@ -3627,14 +4108,14 @@
           </a:pPr>
           <a:r>
             <a:rPr lang="en-US" sz="900" kern="1200"/>
-            <a:t>album2</a:t>
+            <a:t>events by category</a:t>
           </a:r>
           <a:endParaRPr lang="bg-BG" sz="900" kern="1200"/>
         </a:p>
       </dsp:txBody>
       <dsp:txXfrm>
-        <a:off x="2121316" y="1180602"/>
-        <a:ext cx="475619" cy="226256"/>
+        <a:off x="2534104" y="1190547"/>
+        <a:ext cx="947378" cy="236329"/>
       </dsp:txXfrm>
     </dsp:sp>
     <dsp:sp modelId="{D3A7EBFB-0895-4EAC-8D19-6CD5EC90AD09}">
@@ -3644,8 +4125,8 @@
       </dsp:nvSpPr>
       <dsp:spPr>
         <a:xfrm>
-          <a:off x="2685064" y="740961"/>
-          <a:ext cx="690226" cy="96133"/>
+          <a:off x="3451271" y="731330"/>
+          <a:ext cx="808279" cy="110309"/>
         </a:xfrm>
         <a:custGeom>
           <a:avLst/>
@@ -3656,16 +4137,16 @@
           <a:pathLst>
             <a:path>
               <a:moveTo>
-                <a:pt x="690226" y="0"/>
+                <a:pt x="808279" y="0"/>
               </a:moveTo>
               <a:lnTo>
-                <a:pt x="690226" y="48066"/>
+                <a:pt x="808279" y="55154"/>
               </a:lnTo>
               <a:lnTo>
-                <a:pt x="0" y="48066"/>
+                <a:pt x="0" y="55154"/>
               </a:lnTo>
               <a:lnTo>
-                <a:pt x="0" y="96133"/>
+                <a:pt x="0" y="110309"/>
               </a:lnTo>
             </a:path>
           </a:pathLst>
@@ -3706,8 +4187,8 @@
       </dsp:nvSpPr>
       <dsp:spPr>
         <a:xfrm>
-          <a:off x="2423303" y="837095"/>
-          <a:ext cx="523523" cy="240334"/>
+          <a:off x="3081515" y="841640"/>
+          <a:ext cx="739511" cy="251035"/>
         </a:xfrm>
         <a:prstGeom prst="roundRect">
           <a:avLst>
@@ -3769,14 +4250,14 @@
           </a:pPr>
           <a:r>
             <a:rPr lang="en-US" sz="900" kern="1200"/>
-            <a:t>porychki</a:t>
+            <a:t>categories</a:t>
           </a:r>
           <a:endParaRPr lang="bg-BG" sz="900" kern="1200"/>
         </a:p>
       </dsp:txBody>
       <dsp:txXfrm>
-        <a:off x="2430342" y="844134"/>
-        <a:ext cx="509445" cy="226256"/>
+        <a:off x="3088868" y="848993"/>
+        <a:ext cx="724805" cy="236329"/>
       </dsp:txXfrm>
     </dsp:sp>
     <dsp:sp modelId="{6FCAC768-4450-48DE-B39A-C8D40D7B9141}">
@@ -3786,8 +4267,8 @@
       </dsp:nvSpPr>
       <dsp:spPr>
         <a:xfrm>
-          <a:off x="3235227" y="740961"/>
-          <a:ext cx="140063" cy="96133"/>
+          <a:off x="4185414" y="731330"/>
+          <a:ext cx="91440" cy="100414"/>
         </a:xfrm>
         <a:custGeom>
           <a:avLst/>
@@ -3798,16 +4279,16 @@
           <a:pathLst>
             <a:path>
               <a:moveTo>
-                <a:pt x="140063" y="0"/>
+                <a:pt x="74136" y="0"/>
               </a:moveTo>
               <a:lnTo>
-                <a:pt x="140063" y="48066"/>
+                <a:pt x="74136" y="50207"/>
               </a:lnTo>
               <a:lnTo>
-                <a:pt x="0" y="48066"/>
+                <a:pt x="45720" y="50207"/>
               </a:lnTo>
               <a:lnTo>
-                <a:pt x="0" y="96133"/>
+                <a:pt x="45720" y="100414"/>
               </a:lnTo>
             </a:path>
           </a:pathLst>
@@ -3848,8 +4329,8 @@
       </dsp:nvSpPr>
       <dsp:spPr>
         <a:xfrm>
-          <a:off x="3054977" y="837095"/>
-          <a:ext cx="360501" cy="240334"/>
+          <a:off x="4042857" y="831744"/>
+          <a:ext cx="376552" cy="251035"/>
         </a:xfrm>
         <a:prstGeom prst="roundRect">
           <a:avLst>
@@ -3910,15 +4391,15 @@
             </a:spcAft>
           </a:pPr>
           <a:r>
-            <a:rPr lang="cs-CZ" sz="900" kern="1200"/>
-            <a:t>klub</a:t>
+            <a:rPr lang="en-US" sz="900" kern="1200"/>
+            <a:t>tags</a:t>
           </a:r>
           <a:endParaRPr lang="bg-BG" sz="900" kern="1200"/>
         </a:p>
       </dsp:txBody>
       <dsp:txXfrm>
-        <a:off x="3062016" y="844134"/>
-        <a:ext cx="346423" cy="226256"/>
+        <a:off x="4050210" y="839097"/>
+        <a:ext cx="361846" cy="236329"/>
       </dsp:txXfrm>
     </dsp:sp>
     <dsp:sp modelId="{14640B3C-00D9-4617-BE54-7ACF91C2E2EA}">
@@ -3928,8 +4409,8 @@
       </dsp:nvSpPr>
       <dsp:spPr>
         <a:xfrm>
-          <a:off x="3375291" y="740961"/>
-          <a:ext cx="390992" cy="96133"/>
+          <a:off x="4259550" y="731330"/>
+          <a:ext cx="526284" cy="100414"/>
         </a:xfrm>
         <a:custGeom>
           <a:avLst/>
@@ -3943,13 +4424,13 @@
                 <a:pt x="0" y="0"/>
               </a:moveTo>
               <a:lnTo>
-                <a:pt x="0" y="48066"/>
+                <a:pt x="0" y="50207"/>
               </a:lnTo>
               <a:lnTo>
-                <a:pt x="390992" y="48066"/>
+                <a:pt x="526284" y="50207"/>
               </a:lnTo>
               <a:lnTo>
-                <a:pt x="390992" y="96133"/>
+                <a:pt x="526284" y="100414"/>
               </a:lnTo>
             </a:path>
           </a:pathLst>
@@ -3990,8 +4471,8 @@
       </dsp:nvSpPr>
       <dsp:spPr>
         <a:xfrm>
-          <a:off x="3523628" y="837095"/>
-          <a:ext cx="485310" cy="240334"/>
+          <a:off x="4532376" y="831744"/>
+          <a:ext cx="506918" cy="251035"/>
         </a:xfrm>
         <a:prstGeom prst="roundRect">
           <a:avLst>
@@ -4052,15 +4533,15 @@
             </a:spcAft>
           </a:pPr>
           <a:r>
-            <a:rPr lang="cs-CZ" sz="900" kern="1200"/>
-            <a:t>grupata</a:t>
+            <a:rPr lang="en-US" sz="900" kern="1200"/>
+            <a:t>todo lists</a:t>
           </a:r>
           <a:endParaRPr lang="bg-BG" sz="900" kern="1200"/>
         </a:p>
       </dsp:txBody>
       <dsp:txXfrm>
-        <a:off x="3530667" y="844134"/>
-        <a:ext cx="471232" cy="226256"/>
+        <a:off x="4539729" y="839097"/>
+        <a:ext cx="492212" cy="236329"/>
       </dsp:txXfrm>
     </dsp:sp>
     <dsp:sp modelId="{D39DFA8F-46CA-494F-9D71-5F0C42104057}">
@@ -4070,8 +4551,8 @@
       </dsp:nvSpPr>
       <dsp:spPr>
         <a:xfrm>
-          <a:off x="3720563" y="1077429"/>
-          <a:ext cx="91440" cy="96133"/>
+          <a:off x="4740115" y="1082780"/>
+          <a:ext cx="91440" cy="100414"/>
         </a:xfrm>
         <a:custGeom>
           <a:avLst/>
@@ -4085,7 +4566,7 @@
                 <a:pt x="45720" y="0"/>
               </a:moveTo>
               <a:lnTo>
-                <a:pt x="45720" y="96133"/>
+                <a:pt x="45720" y="100414"/>
               </a:lnTo>
             </a:path>
           </a:pathLst>
@@ -4126,8 +4607,8 @@
       </dsp:nvSpPr>
       <dsp:spPr>
         <a:xfrm>
-          <a:off x="3503492" y="1173563"/>
-          <a:ext cx="525581" cy="240334"/>
+          <a:off x="4511343" y="1183194"/>
+          <a:ext cx="548983" cy="251035"/>
         </a:xfrm>
         <a:prstGeom prst="roundRect">
           <a:avLst>
@@ -4189,14 +4670,14 @@
           </a:pPr>
           <a:r>
             <a:rPr lang="en-US" sz="1000" kern="1200"/>
-            <a:t>grupainf</a:t>
+            <a:t>todos</a:t>
           </a:r>
           <a:endParaRPr lang="bg-BG" sz="1000" kern="1200"/>
         </a:p>
       </dsp:txBody>
       <dsp:txXfrm>
-        <a:off x="3510531" y="1180602"/>
-        <a:ext cx="511503" cy="226256"/>
+        <a:off x="4518696" y="1190547"/>
+        <a:ext cx="534277" cy="236329"/>
       </dsp:txXfrm>
     </dsp:sp>
     <dsp:sp modelId="{4AA1A11E-29B6-4D1E-A221-88939DBB0A2A}">
@@ -4206,8 +4687,8 @@
       </dsp:nvSpPr>
       <dsp:spPr>
         <a:xfrm>
-          <a:off x="3375291" y="740961"/>
-          <a:ext cx="922048" cy="96133"/>
+          <a:off x="4259550" y="731330"/>
+          <a:ext cx="1080986" cy="100414"/>
         </a:xfrm>
         <a:custGeom>
           <a:avLst/>
@@ -4221,13 +4702,13 @@
                 <a:pt x="0" y="0"/>
               </a:moveTo>
               <a:lnTo>
-                <a:pt x="0" y="48066"/>
+                <a:pt x="0" y="50207"/>
               </a:lnTo>
               <a:lnTo>
-                <a:pt x="922048" y="48066"/>
+                <a:pt x="1080986" y="50207"/>
               </a:lnTo>
               <a:lnTo>
-                <a:pt x="922048" y="96133"/>
+                <a:pt x="1080986" y="100414"/>
               </a:lnTo>
             </a:path>
           </a:pathLst>
@@ -4268,8 +4749,8 @@
       </dsp:nvSpPr>
       <dsp:spPr>
         <a:xfrm>
-          <a:off x="4117089" y="837095"/>
-          <a:ext cx="360501" cy="240334"/>
+          <a:off x="5152260" y="831744"/>
+          <a:ext cx="376552" cy="251035"/>
         </a:xfrm>
         <a:prstGeom prst="roundRect">
           <a:avLst>
@@ -4331,14 +4812,14 @@
           </a:pPr>
           <a:r>
             <a:rPr lang="en-US" sz="900" kern="1200"/>
-            <a:t>zanas</a:t>
+            <a:t>about</a:t>
           </a:r>
           <a:endParaRPr lang="bg-BG" sz="900" kern="1200"/>
         </a:p>
       </dsp:txBody>
       <dsp:txXfrm>
-        <a:off x="4124128" y="844134"/>
-        <a:ext cx="346423" cy="226256"/>
+        <a:off x="5159613" y="839097"/>
+        <a:ext cx="361846" cy="236329"/>
       </dsp:txXfrm>
     </dsp:sp>
     <dsp:sp modelId="{5C5766CF-3F3B-4B97-94D1-2A22C32B6484}">
@@ -4348,8 +4829,8 @@
       </dsp:nvSpPr>
       <dsp:spPr>
         <a:xfrm>
-          <a:off x="3375291" y="740961"/>
-          <a:ext cx="1390700" cy="96133"/>
+          <a:off x="4259550" y="731330"/>
+          <a:ext cx="1664513" cy="100414"/>
         </a:xfrm>
         <a:custGeom>
           <a:avLst/>
@@ -4363,13 +4844,13 @@
                 <a:pt x="0" y="0"/>
               </a:moveTo>
               <a:lnTo>
-                <a:pt x="0" y="48066"/>
+                <a:pt x="0" y="50207"/>
               </a:lnTo>
               <a:lnTo>
-                <a:pt x="1390700" y="48066"/>
+                <a:pt x="1664513" y="50207"/>
               </a:lnTo>
               <a:lnTo>
-                <a:pt x="1390700" y="96133"/>
+                <a:pt x="1664513" y="100414"/>
               </a:lnTo>
             </a:path>
           </a:pathLst>
@@ -4410,8 +4891,8 @@
       </dsp:nvSpPr>
       <dsp:spPr>
         <a:xfrm>
-          <a:off x="4585741" y="837095"/>
-          <a:ext cx="360501" cy="240334"/>
+          <a:off x="5641779" y="831744"/>
+          <a:ext cx="564569" cy="251035"/>
         </a:xfrm>
         <a:prstGeom prst="roundRect">
           <a:avLst>
@@ -4473,14 +4954,14 @@
           </a:pPr>
           <a:r>
             <a:rPr lang="en-US" sz="900" kern="1200"/>
-            <a:t>karta</a:t>
+            <a:t>sitemap</a:t>
           </a:r>
           <a:endParaRPr lang="bg-BG" sz="900" kern="1200"/>
         </a:p>
       </dsp:txBody>
       <dsp:txXfrm>
-        <a:off x="4592780" y="844134"/>
-        <a:ext cx="346423" cy="226256"/>
+        <a:off x="5649132" y="839097"/>
+        <a:ext cx="549863" cy="236329"/>
       </dsp:txXfrm>
     </dsp:sp>
   </dsp:spTree>

</xml_diff>

<commit_message>
Added more content to the WSDL project
</commit_message>
<xml_diff>
--- a/Internet Technologies Project/Practical Project/Documentation/Specification.docx
+++ b/Internet Technologies Project/Practical Project/Documentation/Specification.docx
@@ -24,7 +24,6 @@
       <w:bookmarkStart w:id="1" w:name="OLE_LINK2"/>
       <w:bookmarkStart w:id="2" w:name="OLE_LINK3"/>
       <w:bookmarkStart w:id="3" w:name="OLE_LINK4"/>
-      <w:bookmarkStart w:id="4" w:name="_GoBack"/>
       <w:r>
         <w:rPr>
           <w:b/>
@@ -49,7 +48,6 @@
       <w:bookmarkEnd w:id="1"/>
       <w:bookmarkEnd w:id="2"/>
       <w:bookmarkEnd w:id="3"/>
-      <w:bookmarkEnd w:id="4"/>
     </w:p>
     <w:p>
       <w:pPr>
@@ -638,7 +636,10 @@
           <w:szCs w:val="24"/>
         </w:rPr>
       </w:pPr>
-      <w:r>
+    </w:p>
+    <w:p>
+      <w:pPr>
+        <w:spacing w:after="0" w:line="240" w:lineRule="auto"/>
         <w:rPr>
           <w:rFonts w:eastAsia="Times New Roman" w:cs="Times New Roman"/>
           <w:b/>
@@ -646,6 +647,126 @@
           <w:sz w:val="24"/>
           <w:szCs w:val="24"/>
         </w:rPr>
+      </w:pPr>
+    </w:p>
+    <w:p>
+      <w:pPr>
+        <w:spacing w:after="0" w:line="240" w:lineRule="auto"/>
+        <w:rPr>
+          <w:rFonts w:eastAsia="Times New Roman" w:cs="Times New Roman"/>
+          <w:b/>
+          <w:bCs/>
+          <w:sz w:val="24"/>
+          <w:szCs w:val="24"/>
+        </w:rPr>
+      </w:pPr>
+    </w:p>
+    <w:p>
+      <w:pPr>
+        <w:spacing w:after="0" w:line="240" w:lineRule="auto"/>
+        <w:rPr>
+          <w:rFonts w:eastAsia="Times New Roman" w:cs="Times New Roman"/>
+          <w:b/>
+          <w:bCs/>
+          <w:sz w:val="24"/>
+          <w:szCs w:val="24"/>
+        </w:rPr>
+      </w:pPr>
+    </w:p>
+    <w:p>
+      <w:pPr>
+        <w:spacing w:after="0" w:line="240" w:lineRule="auto"/>
+        <w:rPr>
+          <w:rFonts w:eastAsia="Times New Roman" w:cs="Times New Roman"/>
+          <w:b/>
+          <w:bCs/>
+          <w:sz w:val="24"/>
+          <w:szCs w:val="24"/>
+        </w:rPr>
+      </w:pPr>
+    </w:p>
+    <w:p>
+      <w:pPr>
+        <w:spacing w:after="0" w:line="240" w:lineRule="auto"/>
+        <w:rPr>
+          <w:rFonts w:eastAsia="Times New Roman" w:cs="Times New Roman"/>
+          <w:b/>
+          <w:bCs/>
+          <w:sz w:val="24"/>
+          <w:szCs w:val="24"/>
+        </w:rPr>
+      </w:pPr>
+    </w:p>
+    <w:p>
+      <w:pPr>
+        <w:spacing w:after="0" w:line="240" w:lineRule="auto"/>
+        <w:rPr>
+          <w:rFonts w:eastAsia="Times New Roman" w:cs="Times New Roman"/>
+          <w:b/>
+          <w:bCs/>
+          <w:sz w:val="24"/>
+          <w:szCs w:val="24"/>
+        </w:rPr>
+      </w:pPr>
+    </w:p>
+    <w:p>
+      <w:pPr>
+        <w:spacing w:after="0" w:line="240" w:lineRule="auto"/>
+        <w:rPr>
+          <w:rFonts w:eastAsia="Times New Roman" w:cs="Times New Roman"/>
+          <w:b/>
+          <w:bCs/>
+          <w:sz w:val="24"/>
+          <w:szCs w:val="24"/>
+        </w:rPr>
+      </w:pPr>
+    </w:p>
+    <w:p>
+      <w:pPr>
+        <w:spacing w:after="0" w:line="240" w:lineRule="auto"/>
+        <w:rPr>
+          <w:rFonts w:eastAsia="Times New Roman" w:cs="Times New Roman"/>
+          <w:b/>
+          <w:bCs/>
+          <w:sz w:val="24"/>
+          <w:szCs w:val="24"/>
+        </w:rPr>
+      </w:pPr>
+    </w:p>
+    <w:p>
+      <w:pPr>
+        <w:spacing w:after="0" w:line="240" w:lineRule="auto"/>
+        <w:rPr>
+          <w:rFonts w:eastAsia="Times New Roman" w:cs="Times New Roman"/>
+          <w:b/>
+          <w:bCs/>
+          <w:sz w:val="24"/>
+          <w:szCs w:val="24"/>
+        </w:rPr>
+      </w:pPr>
+    </w:p>
+    <w:p>
+      <w:pPr>
+        <w:spacing w:after="0" w:line="240" w:lineRule="auto"/>
+        <w:rPr>
+          <w:rFonts w:eastAsia="Times New Roman" w:cs="Times New Roman"/>
+          <w:b/>
+          <w:bCs/>
+          <w:sz w:val="24"/>
+          <w:szCs w:val="24"/>
+        </w:rPr>
+      </w:pPr>
+      <w:bookmarkStart w:id="4" w:name="_GoBack"/>
+      <w:bookmarkEnd w:id="4"/>
+      <w:r>
+        <w:rPr>
+          <w:rFonts w:eastAsia="Times New Roman" w:cs="Times New Roman"/>
+          <w:b/>
+          <w:bCs/>
+          <w:sz w:val="24"/>
+          <w:szCs w:val="24"/>
+        </w:rPr>
+        <w:lastRenderedPageBreak/>
         <w:t>Схема на началната страница</w:t>
       </w:r>
       <w:r>
@@ -669,33 +790,49 @@
           <w:szCs w:val="24"/>
         </w:rPr>
       </w:pPr>
-      <w:r>
+    </w:p>
+    <w:p>
+      <w:pPr>
+        <w:spacing w:after="0" w:line="240" w:lineRule="auto"/>
         <w:rPr>
           <w:rFonts w:eastAsia="Times New Roman" w:cs="Times New Roman"/>
           <w:bCs/>
           <w:sz w:val="24"/>
           <w:szCs w:val="24"/>
         </w:rPr>
-        <w:t>начертана на ръка или с</w:t>
-      </w:r>
-      <w:r>
-        <w:rPr>
-          <w:rFonts w:eastAsia="Times New Roman" w:cs="Times New Roman"/>
-          <w:b/>
-          <w:bCs/>
-          <w:sz w:val="24"/>
-          <w:szCs w:val="24"/>
-        </w:rPr>
-        <w:t xml:space="preserve"> </w:t>
-      </w:r>
+      </w:pPr>
       <w:r>
         <w:rPr>
           <w:rFonts w:eastAsia="Times New Roman" w:cs="Times New Roman"/>
           <w:bCs/>
           <w:sz w:val="24"/>
           <w:szCs w:val="24"/>
-        </w:rPr>
-        <w:t>приложение за обработка на изображения.</w:t>
+          <w:lang w:val="en-US"/>
+        </w:rPr>
+        <w:pict>
+          <v:shapetype id="_x0000_t75" coordsize="21600,21600" o:spt="75" o:preferrelative="t" path="m@4@5l@4@11@9@11@9@5xe" filled="f" stroked="f">
+            <v:stroke joinstyle="miter"/>
+            <v:formulas>
+              <v:f eqn="if lineDrawn pixelLineWidth 0"/>
+              <v:f eqn="sum @0 1 0"/>
+              <v:f eqn="sum 0 0 @1"/>
+              <v:f eqn="prod @2 1 2"/>
+              <v:f eqn="prod @3 21600 pixelWidth"/>
+              <v:f eqn="prod @3 21600 pixelHeight"/>
+              <v:f eqn="sum @0 0 1"/>
+              <v:f eqn="prod @6 1 2"/>
+              <v:f eqn="prod @7 21600 pixelWidth"/>
+              <v:f eqn="sum @8 21600 0"/>
+              <v:f eqn="prod @7 21600 pixelHeight"/>
+              <v:f eqn="sum @10 21600 0"/>
+            </v:formulas>
+            <v:path o:extrusionok="f" gradientshapeok="t" o:connecttype="rect"/>
+            <o:lock v:ext="edit" aspectratio="t"/>
+          </v:shapetype>
+          <v:shape id="_x0000_i1025" type="#_x0000_t75" style="width:468pt;height:230.4pt">
+            <v:imagedata r:id="rId10" o:title="Index page schema"/>
+          </v:shape>
+        </w:pict>
       </w:r>
       <w:r>
         <w:rPr>
@@ -3283,101 +3420,101 @@
     </dgm:pt>
   </dgm:ptLst>
   <dgm:cxnLst>
-    <dgm:cxn modelId="{975C3A99-6A6C-4516-976B-3365B690D989}" type="presOf" srcId="{C47E9306-A600-4243-A56D-10F5F86B89A7}" destId="{FA7E9DCD-19EB-43AC-9C94-C5D85AC510D0}" srcOrd="0" destOrd="0" presId="urn:microsoft.com/office/officeart/2005/8/layout/hierarchy6"/>
-    <dgm:cxn modelId="{07F6A341-3252-43C5-A35D-B278E3EF3EEE}" type="presOf" srcId="{546F5B21-AC60-40DB-8707-BF6C057B7D8B}" destId="{443E0777-F297-4303-8618-BFC69C7204BF}" srcOrd="1" destOrd="0" presId="urn:microsoft.com/office/officeart/2005/8/layout/hierarchy6"/>
+    <dgm:cxn modelId="{D470EBC6-4705-4E1A-B867-78E446D6C3C3}" srcId="{DE1E18D4-8AB8-48DA-B21C-1672A7B873A0}" destId="{D928C4A9-8F15-4E9F-80D5-0B81FF2DC433}" srcOrd="3" destOrd="0" parTransId="{ACEF5565-6FA5-45E4-BA27-124352E26766}" sibTransId="{74381110-2AB8-4D48-A393-12002186B5CF}"/>
+    <dgm:cxn modelId="{0252E20B-B2D8-46DD-AE61-394CBDD086B4}" type="presOf" srcId="{38E65368-AB90-43D8-BEC8-A4F9F4FC9C03}" destId="{0735CDCC-600E-40CF-AA8E-4A47B4C59D77}" srcOrd="0" destOrd="0" presId="urn:microsoft.com/office/officeart/2005/8/layout/hierarchy6"/>
+    <dgm:cxn modelId="{80DAD801-FAB1-4962-9ACA-4CB8BBC3D95B}" type="presOf" srcId="{8BDE52D9-B2DF-45B1-9929-179092325CFE}" destId="{5A2823D0-7702-4E58-9A0D-3EB56D381183}" srcOrd="0" destOrd="0" presId="urn:microsoft.com/office/officeart/2005/8/layout/hierarchy6"/>
+    <dgm:cxn modelId="{5C846A6A-9569-4CAC-B5F5-1B13F38712C7}" type="presOf" srcId="{92E94E15-E447-4E2F-87DC-9EEDA30A5774}" destId="{D47C110A-27B5-451F-B74B-ED19D3960522}" srcOrd="1" destOrd="0" presId="urn:microsoft.com/office/officeart/2005/8/layout/hierarchy6"/>
+    <dgm:cxn modelId="{35A2C2CD-CD04-4B8E-8F24-D5E6052E94C4}" type="presOf" srcId="{4161729E-65EF-44E5-A73D-EE5E4A4990AB}" destId="{D3A7EBFB-0895-4EAC-8D19-6CD5EC90AD09}" srcOrd="0" destOrd="0" presId="urn:microsoft.com/office/officeart/2005/8/layout/hierarchy6"/>
+    <dgm:cxn modelId="{76BB1C0F-BE96-499D-BBE5-BF84E62C3456}" type="presOf" srcId="{859B68CF-4283-4EB0-8517-0B1AD8898186}" destId="{4AA1A11E-29B6-4D1E-A221-88939DBB0A2A}" srcOrd="0" destOrd="0" presId="urn:microsoft.com/office/officeart/2005/8/layout/hierarchy6"/>
+    <dgm:cxn modelId="{FBA51C45-3CEC-482D-B211-BFD2668EAFC5}" type="presOf" srcId="{396EFF2D-B9C4-4F99-A8D8-1693A7781D17}" destId="{B04F374F-BCD9-4136-954F-ECF5915400AF}" srcOrd="0" destOrd="0" presId="urn:microsoft.com/office/officeart/2005/8/layout/hierarchy6"/>
+    <dgm:cxn modelId="{A540FA08-613C-4148-9CA1-99D0B523A474}" type="presOf" srcId="{C47E9306-A600-4243-A56D-10F5F86B89A7}" destId="{FA7E9DCD-19EB-43AC-9C94-C5D85AC510D0}" srcOrd="0" destOrd="0" presId="urn:microsoft.com/office/officeart/2005/8/layout/hierarchy6"/>
+    <dgm:cxn modelId="{B03C64AB-2F61-40DB-8CE3-E5B7D8A6774E}" srcId="{DE1E18D4-8AB8-48DA-B21C-1672A7B873A0}" destId="{C47E9306-A600-4243-A56D-10F5F86B89A7}" srcOrd="0" destOrd="0" parTransId="{B62A1253-7555-4C46-85B8-26D117F43DCD}" sibTransId="{E22135B2-25E6-4E00-A67F-DC12A458BAF7}"/>
+    <dgm:cxn modelId="{88820A3F-CE91-45B0-8E97-D6980FC91480}" srcId="{DE1E18D4-8AB8-48DA-B21C-1672A7B873A0}" destId="{CB8687C1-08B3-4F0A-A7E0-E05F0055421C}" srcOrd="5" destOrd="0" parTransId="{2A39F18E-7BC4-4197-A656-CE359513C7EB}" sibTransId="{88CCA19C-2484-4A45-8425-1E42BF5933C1}"/>
+    <dgm:cxn modelId="{7F4B2921-64BA-4CF6-B006-57288BA02058}" type="presOf" srcId="{147DE4DB-BC02-40D9-9D91-DFEF19321769}" destId="{C78C3ECD-B423-4CF1-9975-42D19DCA875E}" srcOrd="0" destOrd="0" presId="urn:microsoft.com/office/officeart/2005/8/layout/hierarchy6"/>
+    <dgm:cxn modelId="{CEC5BFD8-E81E-4F03-97CC-E871B0D8B044}" type="presOf" srcId="{B62A1253-7555-4C46-85B8-26D117F43DCD}" destId="{E529BC98-44C7-492C-820E-B927DE48DF15}" srcOrd="0" destOrd="0" presId="urn:microsoft.com/office/officeart/2005/8/layout/hierarchy6"/>
+    <dgm:cxn modelId="{36B684A7-2196-43B5-B77F-5F134ED89FA2}" type="presOf" srcId="{DBCE6434-1F71-4CB7-8F3C-6D93868BC43F}" destId="{FD78EEFA-3173-4135-9A00-EC135EF68320}" srcOrd="0" destOrd="0" presId="urn:microsoft.com/office/officeart/2005/8/layout/hierarchy6"/>
+    <dgm:cxn modelId="{E09DFCED-7F4E-4E4B-BD04-ADE7DD10A9B3}" type="presOf" srcId="{396EFF2D-B9C4-4F99-A8D8-1693A7781D17}" destId="{EC856827-0568-4BFA-8290-551C5E861C80}" srcOrd="1" destOrd="0" presId="urn:microsoft.com/office/officeart/2005/8/layout/hierarchy6"/>
+    <dgm:cxn modelId="{9864DAB2-A933-434B-B125-3050F4C98688}" type="presOf" srcId="{ACEF5565-6FA5-45E4-BA27-124352E26766}" destId="{14640B3C-00D9-4617-BE54-7ACF91C2E2EA}" srcOrd="0" destOrd="0" presId="urn:microsoft.com/office/officeart/2005/8/layout/hierarchy6"/>
+    <dgm:cxn modelId="{2A7F97D5-4B17-425A-9BAF-E3A0F9FFAE26}" srcId="{81657D14-F51F-4F8E-A8FD-1F97D7EABFD5}" destId="{546F5B21-AC60-40DB-8707-BF6C057B7D8B}" srcOrd="2" destOrd="0" parTransId="{6A307EAF-3022-47C3-8194-6A38861DB8B8}" sibTransId="{985CC05A-F5A2-4590-93FD-275B727FA3E4}"/>
+    <dgm:cxn modelId="{B55CAB68-67E5-43BC-AA3E-3F15C0D586BB}" type="presOf" srcId="{81657D14-F51F-4F8E-A8FD-1F97D7EABFD5}" destId="{E8FF2338-D876-4EFE-8052-7AA5F9740641}" srcOrd="0" destOrd="0" presId="urn:microsoft.com/office/officeart/2005/8/layout/hierarchy6"/>
+    <dgm:cxn modelId="{1ED930EE-C4E7-4CAC-A80A-A8093E7A8CAD}" srcId="{DE1E18D4-8AB8-48DA-B21C-1672A7B873A0}" destId="{FDB48F11-E9D2-41DB-9DCD-38E4434A4F6F}" srcOrd="4" destOrd="0" parTransId="{859B68CF-4283-4EB0-8517-0B1AD8898186}" sibTransId="{E11A97D7-FB70-4ED6-AAD4-3A776B8967B6}"/>
+    <dgm:cxn modelId="{13035595-740B-4048-A8F7-11DE35562750}" type="presOf" srcId="{92E94E15-E447-4E2F-87DC-9EEDA30A5774}" destId="{D4250BE4-4FE9-461C-8BB8-B039D1539BFB}" srcOrd="0" destOrd="0" presId="urn:microsoft.com/office/officeart/2005/8/layout/hierarchy6"/>
+    <dgm:cxn modelId="{837477A4-C5A1-47F2-A08B-7119E1119A3C}" type="presOf" srcId="{D9E717D4-B53F-4231-9884-74E38022DB1D}" destId="{7A69327B-B2E5-485C-A8E4-A17F53636F4E}" srcOrd="0" destOrd="0" presId="urn:microsoft.com/office/officeart/2005/8/layout/hierarchy6"/>
+    <dgm:cxn modelId="{99432647-F458-4C42-A801-F56715BC09F8}" type="presOf" srcId="{546F5B21-AC60-40DB-8707-BF6C057B7D8B}" destId="{4BD75594-0172-4A00-ADFE-9D802B14E6A5}" srcOrd="0" destOrd="0" presId="urn:microsoft.com/office/officeart/2005/8/layout/hierarchy6"/>
+    <dgm:cxn modelId="{13FC36C2-B419-4985-B391-BD2D5AD8CA70}" type="presOf" srcId="{80B1C762-ABE9-40FA-B396-43400EB7FD55}" destId="{C33C28F0-E7FE-4FC8-BFFD-DEAFBB46558C}" srcOrd="0" destOrd="0" presId="urn:microsoft.com/office/officeart/2005/8/layout/hierarchy6"/>
     <dgm:cxn modelId="{7EE5BE25-7F34-4913-9EAC-66188B3F1155}" srcId="{81657D14-F51F-4F8E-A8FD-1F97D7EABFD5}" destId="{396EFF2D-B9C4-4F99-A8D8-1693A7781D17}" srcOrd="3" destOrd="0" parTransId="{53768051-D7EF-4370-8E28-AFFE1F4F3C60}" sibTransId="{51C285A2-4298-4AE9-9030-F97B6D614FF4}"/>
-    <dgm:cxn modelId="{D224FD61-1B28-4A54-9B88-EC78A42080A7}" type="presOf" srcId="{6D675687-6D82-4EC3-B401-16086941E5E5}" destId="{D39DFA8F-46CA-494F-9D71-5F0C42104057}" srcOrd="0" destOrd="0" presId="urn:microsoft.com/office/officeart/2005/8/layout/hierarchy6"/>
-    <dgm:cxn modelId="{FFD27807-75F9-4D69-B62F-DF5D7F331E85}" type="presOf" srcId="{D928C4A9-8F15-4E9F-80D5-0B81FF2DC433}" destId="{9C74C996-5B3A-4C83-87E8-3FACDB85B0B4}" srcOrd="0" destOrd="0" presId="urn:microsoft.com/office/officeart/2005/8/layout/hierarchy6"/>
-    <dgm:cxn modelId="{7CD0EC9E-79A1-4987-9889-D5B0D3BDD116}" type="presOf" srcId="{DBCE6434-1F71-4CB7-8F3C-6D93868BC43F}" destId="{FD78EEFA-3173-4135-9A00-EC135EF68320}" srcOrd="0" destOrd="0" presId="urn:microsoft.com/office/officeart/2005/8/layout/hierarchy6"/>
-    <dgm:cxn modelId="{69C4425F-7C1D-4089-8CD7-7ACB9C3AD175}" type="presOf" srcId="{ACEF5565-6FA5-45E4-BA27-124352E26766}" destId="{14640B3C-00D9-4617-BE54-7ACF91C2E2EA}" srcOrd="0" destOrd="0" presId="urn:microsoft.com/office/officeart/2005/8/layout/hierarchy6"/>
+    <dgm:cxn modelId="{0C256943-CC9C-4CF5-ADEA-4885C7DC2A1F}" srcId="{C47E9306-A600-4243-A56D-10F5F86B89A7}" destId="{8BDE52D9-B2DF-45B1-9929-179092325CFE}" srcOrd="0" destOrd="0" parTransId="{147DE4DB-BC02-40D9-9D91-DFEF19321769}" sibTransId="{73C3669B-68AB-496E-B9AF-1F78999CFD83}"/>
+    <dgm:cxn modelId="{42006851-4214-4A7D-87E2-27154AC1A2FB}" srcId="{81657D14-F51F-4F8E-A8FD-1F97D7EABFD5}" destId="{92E94E15-E447-4E2F-87DC-9EEDA30A5774}" srcOrd="1" destOrd="0" parTransId="{630572FC-499E-4CEA-BC46-1BDF07B1CD75}" sibTransId="{C460EE8B-E799-4139-9F05-B364887E172A}"/>
+    <dgm:cxn modelId="{C7DA7F68-64C1-4634-BA6C-75F5C38C0767}" type="presOf" srcId="{DE1E18D4-8AB8-48DA-B21C-1672A7B873A0}" destId="{132D2FB7-B917-4F0C-831B-43434023FD98}" srcOrd="0" destOrd="0" presId="urn:microsoft.com/office/officeart/2005/8/layout/hierarchy6"/>
+    <dgm:cxn modelId="{5653FFF7-A0D7-4E0C-9470-F78EC821B9CA}" type="presOf" srcId="{2A39F18E-7BC4-4197-A656-CE359513C7EB}" destId="{5C5766CF-3F3B-4B97-94D1-2A22C32B6484}" srcOrd="0" destOrd="0" presId="urn:microsoft.com/office/officeart/2005/8/layout/hierarchy6"/>
+    <dgm:cxn modelId="{58114515-540D-4994-92E6-CEC37FF1F6C4}" type="presOf" srcId="{D928C4A9-8F15-4E9F-80D5-0B81FF2DC433}" destId="{9C74C996-5B3A-4C83-87E8-3FACDB85B0B4}" srcOrd="0" destOrd="0" presId="urn:microsoft.com/office/officeart/2005/8/layout/hierarchy6"/>
+    <dgm:cxn modelId="{D6AD6D9E-F514-4343-BFC0-E7ACACCEB005}" type="presOf" srcId="{FDB48F11-E9D2-41DB-9DCD-38E4434A4F6F}" destId="{BBF81374-2800-4ED6-AC68-CF905677F23F}" srcOrd="0" destOrd="0" presId="urn:microsoft.com/office/officeart/2005/8/layout/hierarchy6"/>
+    <dgm:cxn modelId="{5EC8B846-9C39-4975-9F94-F973F30EB6FD}" srcId="{81657D14-F51F-4F8E-A8FD-1F97D7EABFD5}" destId="{DE1E18D4-8AB8-48DA-B21C-1672A7B873A0}" srcOrd="0" destOrd="0" parTransId="{74B2DBA7-7510-4050-A03D-F4FAA89F1252}" sibTransId="{DFC6E9AD-39B2-4297-B4EF-DB511B21BA4A}"/>
+    <dgm:cxn modelId="{539924C6-4AC9-41DD-99C0-E34F670AB38D}" srcId="{D928C4A9-8F15-4E9F-80D5-0B81FF2DC433}" destId="{DBCE6434-1F71-4CB7-8F3C-6D93868BC43F}" srcOrd="0" destOrd="0" parTransId="{6D675687-6D82-4EC3-B401-16086941E5E5}" sibTransId="{E8D5FF5A-9827-48BC-912E-3C0EBC451406}"/>
     <dgm:cxn modelId="{833A1E96-E4E3-4385-A1CB-3594D4DE3206}" srcId="{DE1E18D4-8AB8-48DA-B21C-1672A7B873A0}" destId="{2CA24A9C-DFEA-46B4-91BB-76CF6874EC9A}" srcOrd="2" destOrd="0" parTransId="{56A6AD94-4E54-41C6-97FA-926A8C0FB798}" sibTransId="{E98E492A-14D9-4D80-BCC7-8550E3551EB7}"/>
-    <dgm:cxn modelId="{1B056EA4-8B50-4A8D-8E84-05D854D869F6}" type="presOf" srcId="{396EFF2D-B9C4-4F99-A8D8-1693A7781D17}" destId="{EC856827-0568-4BFA-8290-551C5E861C80}" srcOrd="1" destOrd="0" presId="urn:microsoft.com/office/officeart/2005/8/layout/hierarchy6"/>
-    <dgm:cxn modelId="{2A7F97D5-4B17-425A-9BAF-E3A0F9FFAE26}" srcId="{81657D14-F51F-4F8E-A8FD-1F97D7EABFD5}" destId="{546F5B21-AC60-40DB-8707-BF6C057B7D8B}" srcOrd="2" destOrd="0" parTransId="{6A307EAF-3022-47C3-8194-6A38861DB8B8}" sibTransId="{985CC05A-F5A2-4590-93FD-275B727FA3E4}"/>
-    <dgm:cxn modelId="{64705599-11CD-4763-9032-CE4ADB388778}" type="presOf" srcId="{2CA24A9C-DFEA-46B4-91BB-76CF6874EC9A}" destId="{3DE370C2-9C9C-456E-AD1E-7046616FC3BD}" srcOrd="0" destOrd="0" presId="urn:microsoft.com/office/officeart/2005/8/layout/hierarchy6"/>
+    <dgm:cxn modelId="{5C490D84-FADF-4253-ADAB-174D88F5C12D}" type="presOf" srcId="{546F5B21-AC60-40DB-8707-BF6C057B7D8B}" destId="{443E0777-F297-4303-8618-BFC69C7204BF}" srcOrd="1" destOrd="0" presId="urn:microsoft.com/office/officeart/2005/8/layout/hierarchy6"/>
+    <dgm:cxn modelId="{43A99905-F8EF-42E6-977E-7FBE835D2985}" srcId="{DE1E18D4-8AB8-48DA-B21C-1672A7B873A0}" destId="{38E65368-AB90-43D8-BEC8-A4F9F4FC9C03}" srcOrd="1" destOrd="0" parTransId="{4161729E-65EF-44E5-A73D-EE5E4A4990AB}" sibTransId="{05CF9279-F146-4D08-A8F4-D15BD189465D}"/>
+    <dgm:cxn modelId="{F698233B-7D9C-4893-9836-EC4815DEE899}" type="presOf" srcId="{CB8687C1-08B3-4F0A-A7E0-E05F0055421C}" destId="{AEC7495D-96BE-471F-B5EC-C9B94EE39B96}" srcOrd="0" destOrd="0" presId="urn:microsoft.com/office/officeart/2005/8/layout/hierarchy6"/>
+    <dgm:cxn modelId="{04617C7A-5151-412D-B048-C4227D343D8A}" type="presOf" srcId="{6D675687-6D82-4EC3-B401-16086941E5E5}" destId="{D39DFA8F-46CA-494F-9D71-5F0C42104057}" srcOrd="0" destOrd="0" presId="urn:microsoft.com/office/officeart/2005/8/layout/hierarchy6"/>
     <dgm:cxn modelId="{197C313F-B5D9-4B55-8F93-AC182E8D1990}" srcId="{C47E9306-A600-4243-A56D-10F5F86B89A7}" destId="{D9E717D4-B53F-4231-9884-74E38022DB1D}" srcOrd="1" destOrd="0" parTransId="{80B1C762-ABE9-40FA-B396-43400EB7FD55}" sibTransId="{6A28DD03-18EE-42E9-A446-5F7F1C3C5796}"/>
-    <dgm:cxn modelId="{37569D8F-51BE-4CFF-82CC-C79C6214543C}" type="presOf" srcId="{56A6AD94-4E54-41C6-97FA-926A8C0FB798}" destId="{6FCAC768-4450-48DE-B39A-C8D40D7B9141}" srcOrd="0" destOrd="0" presId="urn:microsoft.com/office/officeart/2005/8/layout/hierarchy6"/>
-    <dgm:cxn modelId="{B03C64AB-2F61-40DB-8CE3-E5B7D8A6774E}" srcId="{DE1E18D4-8AB8-48DA-B21C-1672A7B873A0}" destId="{C47E9306-A600-4243-A56D-10F5F86B89A7}" srcOrd="0" destOrd="0" parTransId="{B62A1253-7555-4C46-85B8-26D117F43DCD}" sibTransId="{E22135B2-25E6-4E00-A67F-DC12A458BAF7}"/>
-    <dgm:cxn modelId="{539924C6-4AC9-41DD-99C0-E34F670AB38D}" srcId="{D928C4A9-8F15-4E9F-80D5-0B81FF2DC433}" destId="{DBCE6434-1F71-4CB7-8F3C-6D93868BC43F}" srcOrd="0" destOrd="0" parTransId="{6D675687-6D82-4EC3-B401-16086941E5E5}" sibTransId="{E8D5FF5A-9827-48BC-912E-3C0EBC451406}"/>
-    <dgm:cxn modelId="{E8F42426-FB66-4DEB-9A52-CC7A4D52A7DF}" type="presOf" srcId="{859B68CF-4283-4EB0-8517-0B1AD8898186}" destId="{4AA1A11E-29B6-4D1E-A221-88939DBB0A2A}" srcOrd="0" destOrd="0" presId="urn:microsoft.com/office/officeart/2005/8/layout/hierarchy6"/>
-    <dgm:cxn modelId="{5DE0F294-0EB7-426A-8D53-2ACCB626621D}" type="presOf" srcId="{DE1E18D4-8AB8-48DA-B21C-1672A7B873A0}" destId="{132D2FB7-B917-4F0C-831B-43434023FD98}" srcOrd="0" destOrd="0" presId="urn:microsoft.com/office/officeart/2005/8/layout/hierarchy6"/>
-    <dgm:cxn modelId="{B974C5C2-35A4-49A4-A214-97351A6FC859}" type="presOf" srcId="{147DE4DB-BC02-40D9-9D91-DFEF19321769}" destId="{C78C3ECD-B423-4CF1-9975-42D19DCA875E}" srcOrd="0" destOrd="0" presId="urn:microsoft.com/office/officeart/2005/8/layout/hierarchy6"/>
-    <dgm:cxn modelId="{88820A3F-CE91-45B0-8E97-D6980FC91480}" srcId="{DE1E18D4-8AB8-48DA-B21C-1672A7B873A0}" destId="{CB8687C1-08B3-4F0A-A7E0-E05F0055421C}" srcOrd="5" destOrd="0" parTransId="{2A39F18E-7BC4-4197-A656-CE359513C7EB}" sibTransId="{88CCA19C-2484-4A45-8425-1E42BF5933C1}"/>
-    <dgm:cxn modelId="{E701CC0E-1AD2-4596-B8AE-3A327CE87E02}" type="presOf" srcId="{92E94E15-E447-4E2F-87DC-9EEDA30A5774}" destId="{D4250BE4-4FE9-461C-8BB8-B039D1539BFB}" srcOrd="0" destOrd="0" presId="urn:microsoft.com/office/officeart/2005/8/layout/hierarchy6"/>
-    <dgm:cxn modelId="{7F00CB53-DE5D-4568-A34D-376C134F81BD}" type="presOf" srcId="{81657D14-F51F-4F8E-A8FD-1F97D7EABFD5}" destId="{E8FF2338-D876-4EFE-8052-7AA5F9740641}" srcOrd="0" destOrd="0" presId="urn:microsoft.com/office/officeart/2005/8/layout/hierarchy6"/>
-    <dgm:cxn modelId="{D470EBC6-4705-4E1A-B867-78E446D6C3C3}" srcId="{DE1E18D4-8AB8-48DA-B21C-1672A7B873A0}" destId="{D928C4A9-8F15-4E9F-80D5-0B81FF2DC433}" srcOrd="3" destOrd="0" parTransId="{ACEF5565-6FA5-45E4-BA27-124352E26766}" sibTransId="{74381110-2AB8-4D48-A393-12002186B5CF}"/>
-    <dgm:cxn modelId="{42006851-4214-4A7D-87E2-27154AC1A2FB}" srcId="{81657D14-F51F-4F8E-A8FD-1F97D7EABFD5}" destId="{92E94E15-E447-4E2F-87DC-9EEDA30A5774}" srcOrd="1" destOrd="0" parTransId="{630572FC-499E-4CEA-BC46-1BDF07B1CD75}" sibTransId="{C460EE8B-E799-4139-9F05-B364887E172A}"/>
-    <dgm:cxn modelId="{5EC8B846-9C39-4975-9F94-F973F30EB6FD}" srcId="{81657D14-F51F-4F8E-A8FD-1F97D7EABFD5}" destId="{DE1E18D4-8AB8-48DA-B21C-1672A7B873A0}" srcOrd="0" destOrd="0" parTransId="{74B2DBA7-7510-4050-A03D-F4FAA89F1252}" sibTransId="{DFC6E9AD-39B2-4297-B4EF-DB511B21BA4A}"/>
-    <dgm:cxn modelId="{87D428A0-0EC8-49A1-A29A-E7D4B7329DD5}" type="presOf" srcId="{8BDE52D9-B2DF-45B1-9929-179092325CFE}" destId="{5A2823D0-7702-4E58-9A0D-3EB56D381183}" srcOrd="0" destOrd="0" presId="urn:microsoft.com/office/officeart/2005/8/layout/hierarchy6"/>
-    <dgm:cxn modelId="{0C256943-CC9C-4CF5-ADEA-4885C7DC2A1F}" srcId="{C47E9306-A600-4243-A56D-10F5F86B89A7}" destId="{8BDE52D9-B2DF-45B1-9929-179092325CFE}" srcOrd="0" destOrd="0" parTransId="{147DE4DB-BC02-40D9-9D91-DFEF19321769}" sibTransId="{73C3669B-68AB-496E-B9AF-1F78999CFD83}"/>
-    <dgm:cxn modelId="{46D85C60-8EE2-4AC2-AC62-1A671FBB5C9C}" type="presOf" srcId="{4161729E-65EF-44E5-A73D-EE5E4A4990AB}" destId="{D3A7EBFB-0895-4EAC-8D19-6CD5EC90AD09}" srcOrd="0" destOrd="0" presId="urn:microsoft.com/office/officeart/2005/8/layout/hierarchy6"/>
-    <dgm:cxn modelId="{F7A0E611-1641-46E5-ADD3-39500BECE4B7}" type="presOf" srcId="{546F5B21-AC60-40DB-8707-BF6C057B7D8B}" destId="{4BD75594-0172-4A00-ADFE-9D802B14E6A5}" srcOrd="0" destOrd="0" presId="urn:microsoft.com/office/officeart/2005/8/layout/hierarchy6"/>
-    <dgm:cxn modelId="{43A99905-F8EF-42E6-977E-7FBE835D2985}" srcId="{DE1E18D4-8AB8-48DA-B21C-1672A7B873A0}" destId="{38E65368-AB90-43D8-BEC8-A4F9F4FC9C03}" srcOrd="1" destOrd="0" parTransId="{4161729E-65EF-44E5-A73D-EE5E4A4990AB}" sibTransId="{05CF9279-F146-4D08-A8F4-D15BD189465D}"/>
-    <dgm:cxn modelId="{199B5DB6-FE64-4960-A950-AAAB634BF4C6}" type="presOf" srcId="{D9E717D4-B53F-4231-9884-74E38022DB1D}" destId="{7A69327B-B2E5-485C-A8E4-A17F53636F4E}" srcOrd="0" destOrd="0" presId="urn:microsoft.com/office/officeart/2005/8/layout/hierarchy6"/>
-    <dgm:cxn modelId="{8C84CB2D-9FF8-4352-A638-4771F3BC452B}" type="presOf" srcId="{38E65368-AB90-43D8-BEC8-A4F9F4FC9C03}" destId="{0735CDCC-600E-40CF-AA8E-4A47B4C59D77}" srcOrd="0" destOrd="0" presId="urn:microsoft.com/office/officeart/2005/8/layout/hierarchy6"/>
-    <dgm:cxn modelId="{1ED930EE-C4E7-4CAC-A80A-A8093E7A8CAD}" srcId="{DE1E18D4-8AB8-48DA-B21C-1672A7B873A0}" destId="{FDB48F11-E9D2-41DB-9DCD-38E4434A4F6F}" srcOrd="4" destOrd="0" parTransId="{859B68CF-4283-4EB0-8517-0B1AD8898186}" sibTransId="{E11A97D7-FB70-4ED6-AAD4-3A776B8967B6}"/>
-    <dgm:cxn modelId="{6EB645E0-BF9A-4590-8DBE-8D541C504ED7}" type="presOf" srcId="{80B1C762-ABE9-40FA-B396-43400EB7FD55}" destId="{C33C28F0-E7FE-4FC8-BFFD-DEAFBB46558C}" srcOrd="0" destOrd="0" presId="urn:microsoft.com/office/officeart/2005/8/layout/hierarchy6"/>
-    <dgm:cxn modelId="{0481AE85-0E6B-49D5-8E33-517751ED5706}" type="presOf" srcId="{92E94E15-E447-4E2F-87DC-9EEDA30A5774}" destId="{D47C110A-27B5-451F-B74B-ED19D3960522}" srcOrd="1" destOrd="0" presId="urn:microsoft.com/office/officeart/2005/8/layout/hierarchy6"/>
-    <dgm:cxn modelId="{CDE78073-D004-4AF8-8ABC-36FF9E6D00E2}" type="presOf" srcId="{2A39F18E-7BC4-4197-A656-CE359513C7EB}" destId="{5C5766CF-3F3B-4B97-94D1-2A22C32B6484}" srcOrd="0" destOrd="0" presId="urn:microsoft.com/office/officeart/2005/8/layout/hierarchy6"/>
-    <dgm:cxn modelId="{F0E39881-C6E3-489E-9F38-D1F1F91B7769}" type="presOf" srcId="{FDB48F11-E9D2-41DB-9DCD-38E4434A4F6F}" destId="{BBF81374-2800-4ED6-AC68-CF905677F23F}" srcOrd="0" destOrd="0" presId="urn:microsoft.com/office/officeart/2005/8/layout/hierarchy6"/>
-    <dgm:cxn modelId="{CA02C8FC-2A2A-437C-A3A5-2A1B2009B60E}" type="presOf" srcId="{396EFF2D-B9C4-4F99-A8D8-1693A7781D17}" destId="{B04F374F-BCD9-4136-954F-ECF5915400AF}" srcOrd="0" destOrd="0" presId="urn:microsoft.com/office/officeart/2005/8/layout/hierarchy6"/>
-    <dgm:cxn modelId="{9B083170-53E0-4D5A-A99E-1B6F97844CC0}" type="presOf" srcId="{CB8687C1-08B3-4F0A-A7E0-E05F0055421C}" destId="{AEC7495D-96BE-471F-B5EC-C9B94EE39B96}" srcOrd="0" destOrd="0" presId="urn:microsoft.com/office/officeart/2005/8/layout/hierarchy6"/>
-    <dgm:cxn modelId="{524A7669-C9B9-43C1-B761-F756E904D6C2}" type="presOf" srcId="{B62A1253-7555-4C46-85B8-26D117F43DCD}" destId="{E529BC98-44C7-492C-820E-B927DE48DF15}" srcOrd="0" destOrd="0" presId="urn:microsoft.com/office/officeart/2005/8/layout/hierarchy6"/>
-    <dgm:cxn modelId="{5BBD3D16-D3DD-4E0D-8834-66105DB05633}" type="presParOf" srcId="{E8FF2338-D876-4EFE-8052-7AA5F9740641}" destId="{9687BB48-7103-4974-971F-13DDCE0DB7CF}" srcOrd="0" destOrd="0" presId="urn:microsoft.com/office/officeart/2005/8/layout/hierarchy6"/>
-    <dgm:cxn modelId="{DCC0B7AB-FE11-4988-873C-1821F16434A6}" type="presParOf" srcId="{9687BB48-7103-4974-971F-13DDCE0DB7CF}" destId="{7AFAB4E4-0022-4476-8DB0-86D06D4167A6}" srcOrd="0" destOrd="0" presId="urn:microsoft.com/office/officeart/2005/8/layout/hierarchy6"/>
-    <dgm:cxn modelId="{9ADA93C1-36C0-4FEF-9C01-4EB600E7AAB4}" type="presParOf" srcId="{9687BB48-7103-4974-971F-13DDCE0DB7CF}" destId="{755C27C4-F0C9-4AB3-BCAB-C91225C09991}" srcOrd="1" destOrd="0" presId="urn:microsoft.com/office/officeart/2005/8/layout/hierarchy6"/>
-    <dgm:cxn modelId="{32247258-D859-4FC9-BEB2-B615A998C0A4}" type="presParOf" srcId="{755C27C4-F0C9-4AB3-BCAB-C91225C09991}" destId="{9E021A61-D641-4B39-BD93-7956A2A2D427}" srcOrd="0" destOrd="0" presId="urn:microsoft.com/office/officeart/2005/8/layout/hierarchy6"/>
-    <dgm:cxn modelId="{98405B69-8049-45F0-A2E1-0B4137DFF24C}" type="presParOf" srcId="{9E021A61-D641-4B39-BD93-7956A2A2D427}" destId="{132D2FB7-B917-4F0C-831B-43434023FD98}" srcOrd="0" destOrd="0" presId="urn:microsoft.com/office/officeart/2005/8/layout/hierarchy6"/>
-    <dgm:cxn modelId="{6B2B3545-11D7-40EB-9600-8601244616F0}" type="presParOf" srcId="{9E021A61-D641-4B39-BD93-7956A2A2D427}" destId="{3BA41BA3-F0E8-420D-854F-6E37E337A06B}" srcOrd="1" destOrd="0" presId="urn:microsoft.com/office/officeart/2005/8/layout/hierarchy6"/>
-    <dgm:cxn modelId="{57E4077E-15C1-40B3-B8AE-B6A35410D701}" type="presParOf" srcId="{3BA41BA3-F0E8-420D-854F-6E37E337A06B}" destId="{E529BC98-44C7-492C-820E-B927DE48DF15}" srcOrd="0" destOrd="0" presId="urn:microsoft.com/office/officeart/2005/8/layout/hierarchy6"/>
-    <dgm:cxn modelId="{D7D443F7-08FC-451C-9DB4-2D5BC322CAD0}" type="presParOf" srcId="{3BA41BA3-F0E8-420D-854F-6E37E337A06B}" destId="{C28AFC06-89FB-4BBD-9AF4-03756A1272CB}" srcOrd="1" destOrd="0" presId="urn:microsoft.com/office/officeart/2005/8/layout/hierarchy6"/>
-    <dgm:cxn modelId="{526A707C-79DB-47F6-9141-F9392D677FEE}" type="presParOf" srcId="{C28AFC06-89FB-4BBD-9AF4-03756A1272CB}" destId="{FA7E9DCD-19EB-43AC-9C94-C5D85AC510D0}" srcOrd="0" destOrd="0" presId="urn:microsoft.com/office/officeart/2005/8/layout/hierarchy6"/>
-    <dgm:cxn modelId="{1F9CD71C-0FA5-41B5-BD2D-21F55F0E9F2D}" type="presParOf" srcId="{C28AFC06-89FB-4BBD-9AF4-03756A1272CB}" destId="{828E80FF-0F86-4128-A59F-6A8844A31633}" srcOrd="1" destOrd="0" presId="urn:microsoft.com/office/officeart/2005/8/layout/hierarchy6"/>
-    <dgm:cxn modelId="{CF7CFDEC-0AEA-485E-A0EF-8F381BC33EAA}" type="presParOf" srcId="{828E80FF-0F86-4128-A59F-6A8844A31633}" destId="{C78C3ECD-B423-4CF1-9975-42D19DCA875E}" srcOrd="0" destOrd="0" presId="urn:microsoft.com/office/officeart/2005/8/layout/hierarchy6"/>
-    <dgm:cxn modelId="{7763933E-5382-4373-9CDF-217437ED1684}" type="presParOf" srcId="{828E80FF-0F86-4128-A59F-6A8844A31633}" destId="{5E931E71-6416-4B51-BC01-AD329EEE2BFA}" srcOrd="1" destOrd="0" presId="urn:microsoft.com/office/officeart/2005/8/layout/hierarchy6"/>
-    <dgm:cxn modelId="{50D46CC1-5D2B-40C8-A037-65E6A4D7C003}" type="presParOf" srcId="{5E931E71-6416-4B51-BC01-AD329EEE2BFA}" destId="{5A2823D0-7702-4E58-9A0D-3EB56D381183}" srcOrd="0" destOrd="0" presId="urn:microsoft.com/office/officeart/2005/8/layout/hierarchy6"/>
-    <dgm:cxn modelId="{5FB41B55-3AA2-489B-917B-33A32AF6A030}" type="presParOf" srcId="{5E931E71-6416-4B51-BC01-AD329EEE2BFA}" destId="{1DB5EC2B-234F-4057-A8BB-B1835250BC08}" srcOrd="1" destOrd="0" presId="urn:microsoft.com/office/officeart/2005/8/layout/hierarchy6"/>
-    <dgm:cxn modelId="{D30C1BE6-0479-45FD-B2B1-8408C39B6FCC}" type="presParOf" srcId="{828E80FF-0F86-4128-A59F-6A8844A31633}" destId="{C33C28F0-E7FE-4FC8-BFFD-DEAFBB46558C}" srcOrd="2" destOrd="0" presId="urn:microsoft.com/office/officeart/2005/8/layout/hierarchy6"/>
-    <dgm:cxn modelId="{533F1123-FDB2-4781-93D1-124090D26BAC}" type="presParOf" srcId="{828E80FF-0F86-4128-A59F-6A8844A31633}" destId="{A9FA4CF0-4564-4F40-A2FB-ADBD1D48697C}" srcOrd="3" destOrd="0" presId="urn:microsoft.com/office/officeart/2005/8/layout/hierarchy6"/>
-    <dgm:cxn modelId="{191392DE-DA13-41E3-AF41-283638D73FA7}" type="presParOf" srcId="{A9FA4CF0-4564-4F40-A2FB-ADBD1D48697C}" destId="{7A69327B-B2E5-485C-A8E4-A17F53636F4E}" srcOrd="0" destOrd="0" presId="urn:microsoft.com/office/officeart/2005/8/layout/hierarchy6"/>
-    <dgm:cxn modelId="{B0DE11AF-1444-45FE-9F9A-3CCE01214C3E}" type="presParOf" srcId="{A9FA4CF0-4564-4F40-A2FB-ADBD1D48697C}" destId="{677FA36A-62AF-463C-BFDC-3C0095FCA150}" srcOrd="1" destOrd="0" presId="urn:microsoft.com/office/officeart/2005/8/layout/hierarchy6"/>
-    <dgm:cxn modelId="{CE12E951-BB80-4DA4-BC25-96D7E3DBB28A}" type="presParOf" srcId="{3BA41BA3-F0E8-420D-854F-6E37E337A06B}" destId="{D3A7EBFB-0895-4EAC-8D19-6CD5EC90AD09}" srcOrd="2" destOrd="0" presId="urn:microsoft.com/office/officeart/2005/8/layout/hierarchy6"/>
-    <dgm:cxn modelId="{49BB644E-1A69-48B3-82F4-166DB73D27B1}" type="presParOf" srcId="{3BA41BA3-F0E8-420D-854F-6E37E337A06B}" destId="{31A76EF1-A36B-4374-A929-232C58035013}" srcOrd="3" destOrd="0" presId="urn:microsoft.com/office/officeart/2005/8/layout/hierarchy6"/>
-    <dgm:cxn modelId="{9EB5EA8E-BC7F-4DA8-AA07-87B6B41CF0E0}" type="presParOf" srcId="{31A76EF1-A36B-4374-A929-232C58035013}" destId="{0735CDCC-600E-40CF-AA8E-4A47B4C59D77}" srcOrd="0" destOrd="0" presId="urn:microsoft.com/office/officeart/2005/8/layout/hierarchy6"/>
-    <dgm:cxn modelId="{C96D020F-FAF1-4870-8D56-96CBA4EC46B2}" type="presParOf" srcId="{31A76EF1-A36B-4374-A929-232C58035013}" destId="{5A381537-FF7E-484A-8572-941C1C7E5C42}" srcOrd="1" destOrd="0" presId="urn:microsoft.com/office/officeart/2005/8/layout/hierarchy6"/>
-    <dgm:cxn modelId="{4F058AD2-CE0E-4743-9544-BAEACDD4338A}" type="presParOf" srcId="{3BA41BA3-F0E8-420D-854F-6E37E337A06B}" destId="{6FCAC768-4450-48DE-B39A-C8D40D7B9141}" srcOrd="4" destOrd="0" presId="urn:microsoft.com/office/officeart/2005/8/layout/hierarchy6"/>
-    <dgm:cxn modelId="{B0A3143E-D077-4EA8-91D6-5395DC2585E4}" type="presParOf" srcId="{3BA41BA3-F0E8-420D-854F-6E37E337A06B}" destId="{F528E0D7-8746-4399-8509-AF954866CA19}" srcOrd="5" destOrd="0" presId="urn:microsoft.com/office/officeart/2005/8/layout/hierarchy6"/>
-    <dgm:cxn modelId="{5E1BADB3-2C35-45CF-A851-415EA4E548E7}" type="presParOf" srcId="{F528E0D7-8746-4399-8509-AF954866CA19}" destId="{3DE370C2-9C9C-456E-AD1E-7046616FC3BD}" srcOrd="0" destOrd="0" presId="urn:microsoft.com/office/officeart/2005/8/layout/hierarchy6"/>
-    <dgm:cxn modelId="{817E8A43-89AB-48C0-AA5D-FBD53D388C1B}" type="presParOf" srcId="{F528E0D7-8746-4399-8509-AF954866CA19}" destId="{EAF59E59-28CF-4A9F-B32E-9999ED9D5148}" srcOrd="1" destOrd="0" presId="urn:microsoft.com/office/officeart/2005/8/layout/hierarchy6"/>
-    <dgm:cxn modelId="{F775E965-C227-4A97-BE5E-DFCB5BBD0BFE}" type="presParOf" srcId="{3BA41BA3-F0E8-420D-854F-6E37E337A06B}" destId="{14640B3C-00D9-4617-BE54-7ACF91C2E2EA}" srcOrd="6" destOrd="0" presId="urn:microsoft.com/office/officeart/2005/8/layout/hierarchy6"/>
-    <dgm:cxn modelId="{19210FBB-329F-4B38-9E07-D492C2678926}" type="presParOf" srcId="{3BA41BA3-F0E8-420D-854F-6E37E337A06B}" destId="{67D3D16D-9634-4E9E-9751-F20EE0C363E7}" srcOrd="7" destOrd="0" presId="urn:microsoft.com/office/officeart/2005/8/layout/hierarchy6"/>
-    <dgm:cxn modelId="{400E0016-30EE-4CC4-B1A6-70B164587DE8}" type="presParOf" srcId="{67D3D16D-9634-4E9E-9751-F20EE0C363E7}" destId="{9C74C996-5B3A-4C83-87E8-3FACDB85B0B4}" srcOrd="0" destOrd="0" presId="urn:microsoft.com/office/officeart/2005/8/layout/hierarchy6"/>
-    <dgm:cxn modelId="{15AE953F-952A-4BFF-8B3C-C9664032FF98}" type="presParOf" srcId="{67D3D16D-9634-4E9E-9751-F20EE0C363E7}" destId="{88621849-C613-4C99-B1DB-3D6D93E945FE}" srcOrd="1" destOrd="0" presId="urn:microsoft.com/office/officeart/2005/8/layout/hierarchy6"/>
-    <dgm:cxn modelId="{7E12EFC0-5EB9-46D9-9BA2-868760181A11}" type="presParOf" srcId="{88621849-C613-4C99-B1DB-3D6D93E945FE}" destId="{D39DFA8F-46CA-494F-9D71-5F0C42104057}" srcOrd="0" destOrd="0" presId="urn:microsoft.com/office/officeart/2005/8/layout/hierarchy6"/>
-    <dgm:cxn modelId="{C10D2409-F2D3-4D73-A7E5-4CCB3C233563}" type="presParOf" srcId="{88621849-C613-4C99-B1DB-3D6D93E945FE}" destId="{F8BB2F67-57DA-428D-8227-3C34AD263E65}" srcOrd="1" destOrd="0" presId="urn:microsoft.com/office/officeart/2005/8/layout/hierarchy6"/>
-    <dgm:cxn modelId="{9B44E308-D141-4E16-AEE3-296EC4E14E6E}" type="presParOf" srcId="{F8BB2F67-57DA-428D-8227-3C34AD263E65}" destId="{FD78EEFA-3173-4135-9A00-EC135EF68320}" srcOrd="0" destOrd="0" presId="urn:microsoft.com/office/officeart/2005/8/layout/hierarchy6"/>
-    <dgm:cxn modelId="{E02EE6DC-ABA6-4596-8AD8-5BD6F1F56918}" type="presParOf" srcId="{F8BB2F67-57DA-428D-8227-3C34AD263E65}" destId="{95C5D72A-1D4E-4172-B79F-95FB0F155590}" srcOrd="1" destOrd="0" presId="urn:microsoft.com/office/officeart/2005/8/layout/hierarchy6"/>
-    <dgm:cxn modelId="{A732E235-4514-4985-8593-C2BB8A458D65}" type="presParOf" srcId="{3BA41BA3-F0E8-420D-854F-6E37E337A06B}" destId="{4AA1A11E-29B6-4D1E-A221-88939DBB0A2A}" srcOrd="8" destOrd="0" presId="urn:microsoft.com/office/officeart/2005/8/layout/hierarchy6"/>
-    <dgm:cxn modelId="{5D8B7FDD-5254-46E2-9848-35D1E3673573}" type="presParOf" srcId="{3BA41BA3-F0E8-420D-854F-6E37E337A06B}" destId="{20C68D73-8181-45F0-B7D5-93F2393A9E1D}" srcOrd="9" destOrd="0" presId="urn:microsoft.com/office/officeart/2005/8/layout/hierarchy6"/>
-    <dgm:cxn modelId="{F833B217-4909-490F-ABAE-1C790E9DE64A}" type="presParOf" srcId="{20C68D73-8181-45F0-B7D5-93F2393A9E1D}" destId="{BBF81374-2800-4ED6-AC68-CF905677F23F}" srcOrd="0" destOrd="0" presId="urn:microsoft.com/office/officeart/2005/8/layout/hierarchy6"/>
-    <dgm:cxn modelId="{305BC9F9-9AF4-4C48-BB66-D3D72D64B8AF}" type="presParOf" srcId="{20C68D73-8181-45F0-B7D5-93F2393A9E1D}" destId="{9321E31F-2079-4C62-8A85-CE4237D9099E}" srcOrd="1" destOrd="0" presId="urn:microsoft.com/office/officeart/2005/8/layout/hierarchy6"/>
-    <dgm:cxn modelId="{F2C2123B-E963-43A5-B1CC-28A3FB67586E}" type="presParOf" srcId="{3BA41BA3-F0E8-420D-854F-6E37E337A06B}" destId="{5C5766CF-3F3B-4B97-94D1-2A22C32B6484}" srcOrd="10" destOrd="0" presId="urn:microsoft.com/office/officeart/2005/8/layout/hierarchy6"/>
-    <dgm:cxn modelId="{6547CBAF-60EE-426C-9FD8-83916EE8E5DD}" type="presParOf" srcId="{3BA41BA3-F0E8-420D-854F-6E37E337A06B}" destId="{2D368A3D-ABFD-4BB2-BE9F-508454355F40}" srcOrd="11" destOrd="0" presId="urn:microsoft.com/office/officeart/2005/8/layout/hierarchy6"/>
-    <dgm:cxn modelId="{8E3AF7CD-0B90-49CB-A487-38F4567E4DCD}" type="presParOf" srcId="{2D368A3D-ABFD-4BB2-BE9F-508454355F40}" destId="{AEC7495D-96BE-471F-B5EC-C9B94EE39B96}" srcOrd="0" destOrd="0" presId="urn:microsoft.com/office/officeart/2005/8/layout/hierarchy6"/>
-    <dgm:cxn modelId="{739F8B52-DC4E-4F34-869D-4B9187B47CA4}" type="presParOf" srcId="{2D368A3D-ABFD-4BB2-BE9F-508454355F40}" destId="{626E2C1E-13B2-4572-871B-5E2CC0C3F697}" srcOrd="1" destOrd="0" presId="urn:microsoft.com/office/officeart/2005/8/layout/hierarchy6"/>
-    <dgm:cxn modelId="{4422C1B2-6A7C-4274-B10F-693E673A7CC8}" type="presParOf" srcId="{E8FF2338-D876-4EFE-8052-7AA5F9740641}" destId="{2ECE7BF9-8FD2-4D7B-96BB-1547441FEA19}" srcOrd="1" destOrd="0" presId="urn:microsoft.com/office/officeart/2005/8/layout/hierarchy6"/>
-    <dgm:cxn modelId="{889E1B09-C2DC-442F-9C89-16F7047D764C}" type="presParOf" srcId="{2ECE7BF9-8FD2-4D7B-96BB-1547441FEA19}" destId="{33AAADE1-8E17-48DC-98D8-300BE2BCEE43}" srcOrd="0" destOrd="0" presId="urn:microsoft.com/office/officeart/2005/8/layout/hierarchy6"/>
-    <dgm:cxn modelId="{56F6C23E-806E-46BF-87DD-EECD77337181}" type="presParOf" srcId="{33AAADE1-8E17-48DC-98D8-300BE2BCEE43}" destId="{D4250BE4-4FE9-461C-8BB8-B039D1539BFB}" srcOrd="0" destOrd="0" presId="urn:microsoft.com/office/officeart/2005/8/layout/hierarchy6"/>
-    <dgm:cxn modelId="{02B764FD-720A-4882-9CB0-D4DEB005180E}" type="presParOf" srcId="{33AAADE1-8E17-48DC-98D8-300BE2BCEE43}" destId="{D47C110A-27B5-451F-B74B-ED19D3960522}" srcOrd="1" destOrd="0" presId="urn:microsoft.com/office/officeart/2005/8/layout/hierarchy6"/>
-    <dgm:cxn modelId="{09BC1DD1-EAF7-4DDA-ABF7-F17E2B3AC702}" type="presParOf" srcId="{2ECE7BF9-8FD2-4D7B-96BB-1547441FEA19}" destId="{E2E89715-7444-43D0-8496-98BDF49AB181}" srcOrd="1" destOrd="0" presId="urn:microsoft.com/office/officeart/2005/8/layout/hierarchy6"/>
-    <dgm:cxn modelId="{83CBA490-2E23-4E87-8A38-B21BD0F411FB}" type="presParOf" srcId="{E2E89715-7444-43D0-8496-98BDF49AB181}" destId="{A50AE315-BB3E-464A-BD64-084C98BAF4FB}" srcOrd="0" destOrd="0" presId="urn:microsoft.com/office/officeart/2005/8/layout/hierarchy6"/>
-    <dgm:cxn modelId="{ED5CAD13-1E31-465F-8770-8AB96A27BFD8}" type="presParOf" srcId="{2ECE7BF9-8FD2-4D7B-96BB-1547441FEA19}" destId="{7E636CEE-739D-4F7E-BDD3-0CCB717420A4}" srcOrd="2" destOrd="0" presId="urn:microsoft.com/office/officeart/2005/8/layout/hierarchy6"/>
-    <dgm:cxn modelId="{FEFF08CD-400F-4D86-B406-1D5B0C5AE68C}" type="presParOf" srcId="{7E636CEE-739D-4F7E-BDD3-0CCB717420A4}" destId="{4BD75594-0172-4A00-ADFE-9D802B14E6A5}" srcOrd="0" destOrd="0" presId="urn:microsoft.com/office/officeart/2005/8/layout/hierarchy6"/>
-    <dgm:cxn modelId="{C42494E7-CEB2-4286-B287-2C63EF28CD5D}" type="presParOf" srcId="{7E636CEE-739D-4F7E-BDD3-0CCB717420A4}" destId="{443E0777-F297-4303-8618-BFC69C7204BF}" srcOrd="1" destOrd="0" presId="urn:microsoft.com/office/officeart/2005/8/layout/hierarchy6"/>
-    <dgm:cxn modelId="{D087BA89-03A0-442E-A4AE-1C49BA53A851}" type="presParOf" srcId="{2ECE7BF9-8FD2-4D7B-96BB-1547441FEA19}" destId="{0416FBD3-C7A6-4317-BC63-679314D1EF76}" srcOrd="3" destOrd="0" presId="urn:microsoft.com/office/officeart/2005/8/layout/hierarchy6"/>
-    <dgm:cxn modelId="{7A5FFDF1-AA33-4E34-8EDE-164228F1E798}" type="presParOf" srcId="{0416FBD3-C7A6-4317-BC63-679314D1EF76}" destId="{62BFE273-B629-41ED-B49D-CA0F61F0895E}" srcOrd="0" destOrd="0" presId="urn:microsoft.com/office/officeart/2005/8/layout/hierarchy6"/>
-    <dgm:cxn modelId="{9A981851-5805-4117-AAD8-2C35EE3AC667}" type="presParOf" srcId="{2ECE7BF9-8FD2-4D7B-96BB-1547441FEA19}" destId="{779F08E2-1A5B-47AA-9BE6-ADC1FB8D3448}" srcOrd="4" destOrd="0" presId="urn:microsoft.com/office/officeart/2005/8/layout/hierarchy6"/>
-    <dgm:cxn modelId="{E4BD8B76-1323-4D15-89BB-125506068496}" type="presParOf" srcId="{779F08E2-1A5B-47AA-9BE6-ADC1FB8D3448}" destId="{B04F374F-BCD9-4136-954F-ECF5915400AF}" srcOrd="0" destOrd="0" presId="urn:microsoft.com/office/officeart/2005/8/layout/hierarchy6"/>
-    <dgm:cxn modelId="{D8EEA5F8-0950-480B-8286-FCA70B2C7459}" type="presParOf" srcId="{779F08E2-1A5B-47AA-9BE6-ADC1FB8D3448}" destId="{EC856827-0568-4BFA-8290-551C5E861C80}" srcOrd="1" destOrd="0" presId="urn:microsoft.com/office/officeart/2005/8/layout/hierarchy6"/>
+    <dgm:cxn modelId="{1FA055F3-738F-478C-98A1-EAF4701E19F5}" type="presOf" srcId="{56A6AD94-4E54-41C6-97FA-926A8C0FB798}" destId="{6FCAC768-4450-48DE-B39A-C8D40D7B9141}" srcOrd="0" destOrd="0" presId="urn:microsoft.com/office/officeart/2005/8/layout/hierarchy6"/>
+    <dgm:cxn modelId="{1A1F6938-871C-4DC7-8311-9E4F48492BD8}" type="presOf" srcId="{2CA24A9C-DFEA-46B4-91BB-76CF6874EC9A}" destId="{3DE370C2-9C9C-456E-AD1E-7046616FC3BD}" srcOrd="0" destOrd="0" presId="urn:microsoft.com/office/officeart/2005/8/layout/hierarchy6"/>
+    <dgm:cxn modelId="{6253B842-E7B2-40B2-884F-884B7FEC2904}" type="presParOf" srcId="{E8FF2338-D876-4EFE-8052-7AA5F9740641}" destId="{9687BB48-7103-4974-971F-13DDCE0DB7CF}" srcOrd="0" destOrd="0" presId="urn:microsoft.com/office/officeart/2005/8/layout/hierarchy6"/>
+    <dgm:cxn modelId="{CAB0FD24-F039-4C7D-ABE4-0237CACEFE32}" type="presParOf" srcId="{9687BB48-7103-4974-971F-13DDCE0DB7CF}" destId="{7AFAB4E4-0022-4476-8DB0-86D06D4167A6}" srcOrd="0" destOrd="0" presId="urn:microsoft.com/office/officeart/2005/8/layout/hierarchy6"/>
+    <dgm:cxn modelId="{1520E122-E60A-4A48-B8F4-6A09020EEB62}" type="presParOf" srcId="{9687BB48-7103-4974-971F-13DDCE0DB7CF}" destId="{755C27C4-F0C9-4AB3-BCAB-C91225C09991}" srcOrd="1" destOrd="0" presId="urn:microsoft.com/office/officeart/2005/8/layout/hierarchy6"/>
+    <dgm:cxn modelId="{68DAC1C3-37CA-42A3-9651-219290042121}" type="presParOf" srcId="{755C27C4-F0C9-4AB3-BCAB-C91225C09991}" destId="{9E021A61-D641-4B39-BD93-7956A2A2D427}" srcOrd="0" destOrd="0" presId="urn:microsoft.com/office/officeart/2005/8/layout/hierarchy6"/>
+    <dgm:cxn modelId="{90F5B030-5489-4AF3-B172-BA285832A118}" type="presParOf" srcId="{9E021A61-D641-4B39-BD93-7956A2A2D427}" destId="{132D2FB7-B917-4F0C-831B-43434023FD98}" srcOrd="0" destOrd="0" presId="urn:microsoft.com/office/officeart/2005/8/layout/hierarchy6"/>
+    <dgm:cxn modelId="{9AF8F220-63B0-4F4E-87E8-813E8AED12CF}" type="presParOf" srcId="{9E021A61-D641-4B39-BD93-7956A2A2D427}" destId="{3BA41BA3-F0E8-420D-854F-6E37E337A06B}" srcOrd="1" destOrd="0" presId="urn:microsoft.com/office/officeart/2005/8/layout/hierarchy6"/>
+    <dgm:cxn modelId="{8288E55E-9B2F-48AA-81C7-EF1AF4034C73}" type="presParOf" srcId="{3BA41BA3-F0E8-420D-854F-6E37E337A06B}" destId="{E529BC98-44C7-492C-820E-B927DE48DF15}" srcOrd="0" destOrd="0" presId="urn:microsoft.com/office/officeart/2005/8/layout/hierarchy6"/>
+    <dgm:cxn modelId="{998D0442-60D6-49CF-9A13-B79571748B91}" type="presParOf" srcId="{3BA41BA3-F0E8-420D-854F-6E37E337A06B}" destId="{C28AFC06-89FB-4BBD-9AF4-03756A1272CB}" srcOrd="1" destOrd="0" presId="urn:microsoft.com/office/officeart/2005/8/layout/hierarchy6"/>
+    <dgm:cxn modelId="{4AFB6089-7C40-425E-B6B5-F144A8CA0CCC}" type="presParOf" srcId="{C28AFC06-89FB-4BBD-9AF4-03756A1272CB}" destId="{FA7E9DCD-19EB-43AC-9C94-C5D85AC510D0}" srcOrd="0" destOrd="0" presId="urn:microsoft.com/office/officeart/2005/8/layout/hierarchy6"/>
+    <dgm:cxn modelId="{B0C64957-3D75-4D67-86A1-58C3542EBBBB}" type="presParOf" srcId="{C28AFC06-89FB-4BBD-9AF4-03756A1272CB}" destId="{828E80FF-0F86-4128-A59F-6A8844A31633}" srcOrd="1" destOrd="0" presId="urn:microsoft.com/office/officeart/2005/8/layout/hierarchy6"/>
+    <dgm:cxn modelId="{DAB0071A-2AE1-429B-BB39-DDB4F05B58AA}" type="presParOf" srcId="{828E80FF-0F86-4128-A59F-6A8844A31633}" destId="{C78C3ECD-B423-4CF1-9975-42D19DCA875E}" srcOrd="0" destOrd="0" presId="urn:microsoft.com/office/officeart/2005/8/layout/hierarchy6"/>
+    <dgm:cxn modelId="{DB44490C-F111-4E8C-B978-94EA96C53717}" type="presParOf" srcId="{828E80FF-0F86-4128-A59F-6A8844A31633}" destId="{5E931E71-6416-4B51-BC01-AD329EEE2BFA}" srcOrd="1" destOrd="0" presId="urn:microsoft.com/office/officeart/2005/8/layout/hierarchy6"/>
+    <dgm:cxn modelId="{7F122C36-2A46-4591-82EC-5C8F30299537}" type="presParOf" srcId="{5E931E71-6416-4B51-BC01-AD329EEE2BFA}" destId="{5A2823D0-7702-4E58-9A0D-3EB56D381183}" srcOrd="0" destOrd="0" presId="urn:microsoft.com/office/officeart/2005/8/layout/hierarchy6"/>
+    <dgm:cxn modelId="{9E53A8D2-926F-4AA4-9F47-4EB9BC0C36C1}" type="presParOf" srcId="{5E931E71-6416-4B51-BC01-AD329EEE2BFA}" destId="{1DB5EC2B-234F-4057-A8BB-B1835250BC08}" srcOrd="1" destOrd="0" presId="urn:microsoft.com/office/officeart/2005/8/layout/hierarchy6"/>
+    <dgm:cxn modelId="{B9CE9540-3023-4770-8F02-1F0773BF2E1B}" type="presParOf" srcId="{828E80FF-0F86-4128-A59F-6A8844A31633}" destId="{C33C28F0-E7FE-4FC8-BFFD-DEAFBB46558C}" srcOrd="2" destOrd="0" presId="urn:microsoft.com/office/officeart/2005/8/layout/hierarchy6"/>
+    <dgm:cxn modelId="{ED5DB160-09A9-4009-933F-B469FF1EFAA1}" type="presParOf" srcId="{828E80FF-0F86-4128-A59F-6A8844A31633}" destId="{A9FA4CF0-4564-4F40-A2FB-ADBD1D48697C}" srcOrd="3" destOrd="0" presId="urn:microsoft.com/office/officeart/2005/8/layout/hierarchy6"/>
+    <dgm:cxn modelId="{A128F47B-41B0-4949-AC60-2D842C6883C2}" type="presParOf" srcId="{A9FA4CF0-4564-4F40-A2FB-ADBD1D48697C}" destId="{7A69327B-B2E5-485C-A8E4-A17F53636F4E}" srcOrd="0" destOrd="0" presId="urn:microsoft.com/office/officeart/2005/8/layout/hierarchy6"/>
+    <dgm:cxn modelId="{0BF6B8FD-1FCF-47A5-B447-36891372E981}" type="presParOf" srcId="{A9FA4CF0-4564-4F40-A2FB-ADBD1D48697C}" destId="{677FA36A-62AF-463C-BFDC-3C0095FCA150}" srcOrd="1" destOrd="0" presId="urn:microsoft.com/office/officeart/2005/8/layout/hierarchy6"/>
+    <dgm:cxn modelId="{2581BE2C-6CB8-4767-B0F7-3DD9A7C521AD}" type="presParOf" srcId="{3BA41BA3-F0E8-420D-854F-6E37E337A06B}" destId="{D3A7EBFB-0895-4EAC-8D19-6CD5EC90AD09}" srcOrd="2" destOrd="0" presId="urn:microsoft.com/office/officeart/2005/8/layout/hierarchy6"/>
+    <dgm:cxn modelId="{86544B3A-C5CE-4069-944A-8AFA6B6A724B}" type="presParOf" srcId="{3BA41BA3-F0E8-420D-854F-6E37E337A06B}" destId="{31A76EF1-A36B-4374-A929-232C58035013}" srcOrd="3" destOrd="0" presId="urn:microsoft.com/office/officeart/2005/8/layout/hierarchy6"/>
+    <dgm:cxn modelId="{B8290C20-C016-4A66-8290-AF749480C47C}" type="presParOf" srcId="{31A76EF1-A36B-4374-A929-232C58035013}" destId="{0735CDCC-600E-40CF-AA8E-4A47B4C59D77}" srcOrd="0" destOrd="0" presId="urn:microsoft.com/office/officeart/2005/8/layout/hierarchy6"/>
+    <dgm:cxn modelId="{99259E47-1D65-413E-8175-C6F16221D829}" type="presParOf" srcId="{31A76EF1-A36B-4374-A929-232C58035013}" destId="{5A381537-FF7E-484A-8572-941C1C7E5C42}" srcOrd="1" destOrd="0" presId="urn:microsoft.com/office/officeart/2005/8/layout/hierarchy6"/>
+    <dgm:cxn modelId="{E9C4EF47-5EA7-4385-BB9E-F415A4611770}" type="presParOf" srcId="{3BA41BA3-F0E8-420D-854F-6E37E337A06B}" destId="{6FCAC768-4450-48DE-B39A-C8D40D7B9141}" srcOrd="4" destOrd="0" presId="urn:microsoft.com/office/officeart/2005/8/layout/hierarchy6"/>
+    <dgm:cxn modelId="{B67C29F6-547A-4859-85C9-584C5E962078}" type="presParOf" srcId="{3BA41BA3-F0E8-420D-854F-6E37E337A06B}" destId="{F528E0D7-8746-4399-8509-AF954866CA19}" srcOrd="5" destOrd="0" presId="urn:microsoft.com/office/officeart/2005/8/layout/hierarchy6"/>
+    <dgm:cxn modelId="{1650BDB6-834F-49BF-9980-2C27910FAB58}" type="presParOf" srcId="{F528E0D7-8746-4399-8509-AF954866CA19}" destId="{3DE370C2-9C9C-456E-AD1E-7046616FC3BD}" srcOrd="0" destOrd="0" presId="urn:microsoft.com/office/officeart/2005/8/layout/hierarchy6"/>
+    <dgm:cxn modelId="{2D663B49-E311-4261-B940-7912DB040A18}" type="presParOf" srcId="{F528E0D7-8746-4399-8509-AF954866CA19}" destId="{EAF59E59-28CF-4A9F-B32E-9999ED9D5148}" srcOrd="1" destOrd="0" presId="urn:microsoft.com/office/officeart/2005/8/layout/hierarchy6"/>
+    <dgm:cxn modelId="{F45BF988-7C81-4F75-A941-67E5B458A415}" type="presParOf" srcId="{3BA41BA3-F0E8-420D-854F-6E37E337A06B}" destId="{14640B3C-00D9-4617-BE54-7ACF91C2E2EA}" srcOrd="6" destOrd="0" presId="urn:microsoft.com/office/officeart/2005/8/layout/hierarchy6"/>
+    <dgm:cxn modelId="{839EA21B-D756-4C46-B19E-816811D323A3}" type="presParOf" srcId="{3BA41BA3-F0E8-420D-854F-6E37E337A06B}" destId="{67D3D16D-9634-4E9E-9751-F20EE0C363E7}" srcOrd="7" destOrd="0" presId="urn:microsoft.com/office/officeart/2005/8/layout/hierarchy6"/>
+    <dgm:cxn modelId="{62920CBA-2D39-4D3D-AAC1-3D936DBE4F56}" type="presParOf" srcId="{67D3D16D-9634-4E9E-9751-F20EE0C363E7}" destId="{9C74C996-5B3A-4C83-87E8-3FACDB85B0B4}" srcOrd="0" destOrd="0" presId="urn:microsoft.com/office/officeart/2005/8/layout/hierarchy6"/>
+    <dgm:cxn modelId="{34C8A7A8-3CB5-4A39-8C39-EBD134025636}" type="presParOf" srcId="{67D3D16D-9634-4E9E-9751-F20EE0C363E7}" destId="{88621849-C613-4C99-B1DB-3D6D93E945FE}" srcOrd="1" destOrd="0" presId="urn:microsoft.com/office/officeart/2005/8/layout/hierarchy6"/>
+    <dgm:cxn modelId="{8A18002C-DE70-4224-9267-5EF78560E1A1}" type="presParOf" srcId="{88621849-C613-4C99-B1DB-3D6D93E945FE}" destId="{D39DFA8F-46CA-494F-9D71-5F0C42104057}" srcOrd="0" destOrd="0" presId="urn:microsoft.com/office/officeart/2005/8/layout/hierarchy6"/>
+    <dgm:cxn modelId="{8FCA6896-B971-41C6-97FA-CE633F32ECB3}" type="presParOf" srcId="{88621849-C613-4C99-B1DB-3D6D93E945FE}" destId="{F8BB2F67-57DA-428D-8227-3C34AD263E65}" srcOrd="1" destOrd="0" presId="urn:microsoft.com/office/officeart/2005/8/layout/hierarchy6"/>
+    <dgm:cxn modelId="{CBB3ADD2-CB07-4BE6-B494-F52BAB96FC4C}" type="presParOf" srcId="{F8BB2F67-57DA-428D-8227-3C34AD263E65}" destId="{FD78EEFA-3173-4135-9A00-EC135EF68320}" srcOrd="0" destOrd="0" presId="urn:microsoft.com/office/officeart/2005/8/layout/hierarchy6"/>
+    <dgm:cxn modelId="{C2FA43FC-DB69-4C51-8944-9EA40FF3D66D}" type="presParOf" srcId="{F8BB2F67-57DA-428D-8227-3C34AD263E65}" destId="{95C5D72A-1D4E-4172-B79F-95FB0F155590}" srcOrd="1" destOrd="0" presId="urn:microsoft.com/office/officeart/2005/8/layout/hierarchy6"/>
+    <dgm:cxn modelId="{90A3B22E-C294-4991-965D-CE006A0B5F8B}" type="presParOf" srcId="{3BA41BA3-F0E8-420D-854F-6E37E337A06B}" destId="{4AA1A11E-29B6-4D1E-A221-88939DBB0A2A}" srcOrd="8" destOrd="0" presId="urn:microsoft.com/office/officeart/2005/8/layout/hierarchy6"/>
+    <dgm:cxn modelId="{B9E46476-ECEB-48B6-AD1B-9ABE5FEAB745}" type="presParOf" srcId="{3BA41BA3-F0E8-420D-854F-6E37E337A06B}" destId="{20C68D73-8181-45F0-B7D5-93F2393A9E1D}" srcOrd="9" destOrd="0" presId="urn:microsoft.com/office/officeart/2005/8/layout/hierarchy6"/>
+    <dgm:cxn modelId="{D7D7E95A-DB0F-497B-AF54-D933B9CCDFA8}" type="presParOf" srcId="{20C68D73-8181-45F0-B7D5-93F2393A9E1D}" destId="{BBF81374-2800-4ED6-AC68-CF905677F23F}" srcOrd="0" destOrd="0" presId="urn:microsoft.com/office/officeart/2005/8/layout/hierarchy6"/>
+    <dgm:cxn modelId="{16349FBE-640E-4A2B-85DD-2A22EBB4B5C0}" type="presParOf" srcId="{20C68D73-8181-45F0-B7D5-93F2393A9E1D}" destId="{9321E31F-2079-4C62-8A85-CE4237D9099E}" srcOrd="1" destOrd="0" presId="urn:microsoft.com/office/officeart/2005/8/layout/hierarchy6"/>
+    <dgm:cxn modelId="{B51B4147-3BFF-46DC-A142-E7F34660B301}" type="presParOf" srcId="{3BA41BA3-F0E8-420D-854F-6E37E337A06B}" destId="{5C5766CF-3F3B-4B97-94D1-2A22C32B6484}" srcOrd="10" destOrd="0" presId="urn:microsoft.com/office/officeart/2005/8/layout/hierarchy6"/>
+    <dgm:cxn modelId="{795783A9-E795-40B7-A037-32929CE978AF}" type="presParOf" srcId="{3BA41BA3-F0E8-420D-854F-6E37E337A06B}" destId="{2D368A3D-ABFD-4BB2-BE9F-508454355F40}" srcOrd="11" destOrd="0" presId="urn:microsoft.com/office/officeart/2005/8/layout/hierarchy6"/>
+    <dgm:cxn modelId="{199F3E70-129C-4246-8A8B-7D0CB3DAAE03}" type="presParOf" srcId="{2D368A3D-ABFD-4BB2-BE9F-508454355F40}" destId="{AEC7495D-96BE-471F-B5EC-C9B94EE39B96}" srcOrd="0" destOrd="0" presId="urn:microsoft.com/office/officeart/2005/8/layout/hierarchy6"/>
+    <dgm:cxn modelId="{C862D682-F1EE-4E68-B806-12FA994D7104}" type="presParOf" srcId="{2D368A3D-ABFD-4BB2-BE9F-508454355F40}" destId="{626E2C1E-13B2-4572-871B-5E2CC0C3F697}" srcOrd="1" destOrd="0" presId="urn:microsoft.com/office/officeart/2005/8/layout/hierarchy6"/>
+    <dgm:cxn modelId="{1E15C727-57CA-491D-A845-E9BFD5A34665}" type="presParOf" srcId="{E8FF2338-D876-4EFE-8052-7AA5F9740641}" destId="{2ECE7BF9-8FD2-4D7B-96BB-1547441FEA19}" srcOrd="1" destOrd="0" presId="urn:microsoft.com/office/officeart/2005/8/layout/hierarchy6"/>
+    <dgm:cxn modelId="{B1EC58D6-4B54-4133-A371-A8CCF7DD9003}" type="presParOf" srcId="{2ECE7BF9-8FD2-4D7B-96BB-1547441FEA19}" destId="{33AAADE1-8E17-48DC-98D8-300BE2BCEE43}" srcOrd="0" destOrd="0" presId="urn:microsoft.com/office/officeart/2005/8/layout/hierarchy6"/>
+    <dgm:cxn modelId="{7FF5F4DB-0F0B-4FA7-B46F-0C3F9A8F8FAE}" type="presParOf" srcId="{33AAADE1-8E17-48DC-98D8-300BE2BCEE43}" destId="{D4250BE4-4FE9-461C-8BB8-B039D1539BFB}" srcOrd="0" destOrd="0" presId="urn:microsoft.com/office/officeart/2005/8/layout/hierarchy6"/>
+    <dgm:cxn modelId="{D4FBE22E-ED18-4448-B358-F9B9E8820BA9}" type="presParOf" srcId="{33AAADE1-8E17-48DC-98D8-300BE2BCEE43}" destId="{D47C110A-27B5-451F-B74B-ED19D3960522}" srcOrd="1" destOrd="0" presId="urn:microsoft.com/office/officeart/2005/8/layout/hierarchy6"/>
+    <dgm:cxn modelId="{EBA2CA37-4F5E-43E5-835D-44EA0B7F5CBF}" type="presParOf" srcId="{2ECE7BF9-8FD2-4D7B-96BB-1547441FEA19}" destId="{E2E89715-7444-43D0-8496-98BDF49AB181}" srcOrd="1" destOrd="0" presId="urn:microsoft.com/office/officeart/2005/8/layout/hierarchy6"/>
+    <dgm:cxn modelId="{ACC613A3-A067-4929-A242-3E6A3F75FC00}" type="presParOf" srcId="{E2E89715-7444-43D0-8496-98BDF49AB181}" destId="{A50AE315-BB3E-464A-BD64-084C98BAF4FB}" srcOrd="0" destOrd="0" presId="urn:microsoft.com/office/officeart/2005/8/layout/hierarchy6"/>
+    <dgm:cxn modelId="{75159F7E-10C2-468B-8DAD-666B93ADA5F7}" type="presParOf" srcId="{2ECE7BF9-8FD2-4D7B-96BB-1547441FEA19}" destId="{7E636CEE-739D-4F7E-BDD3-0CCB717420A4}" srcOrd="2" destOrd="0" presId="urn:microsoft.com/office/officeart/2005/8/layout/hierarchy6"/>
+    <dgm:cxn modelId="{231E1695-39F0-454B-A2DD-DC9B1693DD1F}" type="presParOf" srcId="{7E636CEE-739D-4F7E-BDD3-0CCB717420A4}" destId="{4BD75594-0172-4A00-ADFE-9D802B14E6A5}" srcOrd="0" destOrd="0" presId="urn:microsoft.com/office/officeart/2005/8/layout/hierarchy6"/>
+    <dgm:cxn modelId="{5402763A-9AE0-4DC0-BCD5-493FC0ADD206}" type="presParOf" srcId="{7E636CEE-739D-4F7E-BDD3-0CCB717420A4}" destId="{443E0777-F297-4303-8618-BFC69C7204BF}" srcOrd="1" destOrd="0" presId="urn:microsoft.com/office/officeart/2005/8/layout/hierarchy6"/>
+    <dgm:cxn modelId="{E44D31BA-D0D6-46AF-BDB5-E3653902FA18}" type="presParOf" srcId="{2ECE7BF9-8FD2-4D7B-96BB-1547441FEA19}" destId="{0416FBD3-C7A6-4317-BC63-679314D1EF76}" srcOrd="3" destOrd="0" presId="urn:microsoft.com/office/officeart/2005/8/layout/hierarchy6"/>
+    <dgm:cxn modelId="{DA92E4B2-1A44-4A0A-B62C-DC5DE81C470A}" type="presParOf" srcId="{0416FBD3-C7A6-4317-BC63-679314D1EF76}" destId="{62BFE273-B629-41ED-B49D-CA0F61F0895E}" srcOrd="0" destOrd="0" presId="urn:microsoft.com/office/officeart/2005/8/layout/hierarchy6"/>
+    <dgm:cxn modelId="{3D1A5B23-67F3-4A11-9F5F-62D238CE4033}" type="presParOf" srcId="{2ECE7BF9-8FD2-4D7B-96BB-1547441FEA19}" destId="{779F08E2-1A5B-47AA-9BE6-ADC1FB8D3448}" srcOrd="4" destOrd="0" presId="urn:microsoft.com/office/officeart/2005/8/layout/hierarchy6"/>
+    <dgm:cxn modelId="{4CE193B0-A1B1-4B42-89EC-10FE511B1D2A}" type="presParOf" srcId="{779F08E2-1A5B-47AA-9BE6-ADC1FB8D3448}" destId="{B04F374F-BCD9-4136-954F-ECF5915400AF}" srcOrd="0" destOrd="0" presId="urn:microsoft.com/office/officeart/2005/8/layout/hierarchy6"/>
+    <dgm:cxn modelId="{DFD62339-05C0-46B9-9629-0BAB267E07E7}" type="presParOf" srcId="{779F08E2-1A5B-47AA-9BE6-ADC1FB8D3448}" destId="{EC856827-0568-4BFA-8290-551C5E861C80}" srcOrd="1" destOrd="0" presId="urn:microsoft.com/office/officeart/2005/8/layout/hierarchy6"/>
   </dgm:cxnLst>
   <dgm:bg/>
   <dgm:whole/>

</xml_diff>